<commit_message>
planning in bestanden gezet
</commit_message>
<xml_diff>
--- a/Project documents/inception-phase/20160402_PvA.docx
+++ b/Project documents/inception-phase/20160402_PvA.docx
@@ -180,13 +180,23 @@
             </w:sdtPr>
             <w:sdtEndPr/>
             <w:sdtContent>
+              <w:proofErr w:type="spellStart"/>
               <w:r>
                 <w:rPr>
                   <w:color w:val="5B9BD5" w:themeColor="accent1"/>
                   <w:sz w:val="28"/>
                   <w:szCs w:val="28"/>
                 </w:rPr>
-                <w:t>Barroc-IT</w:t>
+                <w:t>Barroc</w:t>
+              </w:r>
+              <w:proofErr w:type="spellEnd"/>
+              <w:r>
+                <w:rPr>
+                  <w:color w:val="5B9BD5" w:themeColor="accent1"/>
+                  <w:sz w:val="28"/>
+                  <w:szCs w:val="28"/>
+                </w:rPr>
+                <w:t>-IT</w:t>
               </w:r>
             </w:sdtContent>
           </w:sdt>
@@ -297,7 +307,6 @@
                                         <w:color w:val="5B9BD5" w:themeColor="accent1"/>
                                         <w:sz w:val="28"/>
                                         <w:szCs w:val="28"/>
-                                        <w:lang w:val="en-US"/>
                                       </w:rPr>
                                     </w:pPr>
                                     <w:r>
@@ -439,7 +448,6 @@
                                   <w:color w:val="5B9BD5" w:themeColor="accent1"/>
                                   <w:sz w:val="28"/>
                                   <w:szCs w:val="28"/>
-                                  <w:lang w:val="en-US"/>
                                 </w:rPr>
                               </w:pPr>
                               <w:r>
@@ -648,14 +656,131 @@
           <w:r>
             <w:fldChar w:fldCharType="separate"/>
           </w:r>
-          <w:hyperlink w:anchor="_Toc462304707" w:history="1">
+          <w:bookmarkStart w:id="0" w:name="_GoBack"/>
+          <w:bookmarkEnd w:id="0"/>
+          <w:r>
+            <w:rPr>
+              <w:rStyle w:val="Hyperlink"/>
+              <w:noProof/>
+            </w:rPr>
+            <w:fldChar w:fldCharType="begin"/>
+          </w:r>
+          <w:r>
+            <w:rPr>
+              <w:rStyle w:val="Hyperlink"/>
+              <w:noProof/>
+            </w:rPr>
+            <w:instrText xml:space="preserve"> </w:instrText>
+          </w:r>
+          <w:r>
+            <w:rPr>
+              <w:noProof/>
+            </w:rPr>
+            <w:instrText>HYPERLINK \l "_Toc462648485"</w:instrText>
+          </w:r>
+          <w:r>
+            <w:rPr>
+              <w:rStyle w:val="Hyperlink"/>
+              <w:noProof/>
+            </w:rPr>
+            <w:instrText xml:space="preserve"> </w:instrText>
+          </w:r>
+          <w:r>
+            <w:rPr>
+              <w:rStyle w:val="Hyperlink"/>
+              <w:noProof/>
+            </w:rPr>
+          </w:r>
+          <w:r>
+            <w:rPr>
+              <w:rStyle w:val="Hyperlink"/>
+              <w:noProof/>
+            </w:rPr>
+            <w:fldChar w:fldCharType="separate"/>
+          </w:r>
+          <w:r>
+            <w:rPr>
+              <w:rStyle w:val="Hyperlink"/>
+              <w:noProof/>
+              <w:lang w:val="en-US"/>
+            </w:rPr>
+            <w:t>backgrounds</w:t>
+          </w:r>
+          <w:r>
+            <w:rPr>
+              <w:noProof/>
+              <w:webHidden/>
+            </w:rPr>
+            <w:tab/>
+          </w:r>
+          <w:r>
+            <w:rPr>
+              <w:noProof/>
+              <w:webHidden/>
+            </w:rPr>
+            <w:fldChar w:fldCharType="begin"/>
+          </w:r>
+          <w:r>
+            <w:rPr>
+              <w:noProof/>
+              <w:webHidden/>
+            </w:rPr>
+            <w:instrText xml:space="preserve"> PAGEREF _Toc462648485 \h </w:instrText>
+          </w:r>
+          <w:r>
+            <w:rPr>
+              <w:noProof/>
+              <w:webHidden/>
+            </w:rPr>
+          </w:r>
+          <w:r>
+            <w:rPr>
+              <w:noProof/>
+              <w:webHidden/>
+            </w:rPr>
+            <w:fldChar w:fldCharType="separate"/>
+          </w:r>
+          <w:r>
+            <w:rPr>
+              <w:noProof/>
+              <w:webHidden/>
+            </w:rPr>
+            <w:t>2</w:t>
+          </w:r>
+          <w:r>
+            <w:rPr>
+              <w:noProof/>
+              <w:webHidden/>
+            </w:rPr>
+            <w:fldChar w:fldCharType="end"/>
+          </w:r>
+          <w:r>
+            <w:rPr>
+              <w:rStyle w:val="Hyperlink"/>
+              <w:noProof/>
+            </w:rPr>
+            <w:fldChar w:fldCharType="end"/>
+          </w:r>
+        </w:p>
+        <w:p>
+          <w:pPr>
+            <w:pStyle w:val="Inhopg1"/>
+            <w:tabs>
+              <w:tab w:val="right" w:leader="dot" w:pos="9062"/>
+            </w:tabs>
+            <w:rPr>
+              <w:rFonts w:cstheme="minorBidi"/>
+              <w:noProof/>
+            </w:rPr>
+          </w:pPr>
+          <w:hyperlink w:anchor="_Toc462648486" w:history="1">
             <w:r>
               <w:rPr>
                 <w:rStyle w:val="Hyperlink"/>
                 <w:noProof/>
                 <w:lang w:val="en-US"/>
               </w:rPr>
-              <w:t>backgrounds</w:t>
+              <w:t>goals</w:t>
             </w:r>
             <w:r>
               <w:rPr>
@@ -676,7 +801,7 @@
                 <w:noProof/>
                 <w:webHidden/>
               </w:rPr>
-              <w:instrText xml:space="preserve"> PAGEREF _Toc462304707 \h </w:instrText>
+              <w:instrText xml:space="preserve"> PAGEREF _Toc462648486 \h </w:instrText>
             </w:r>
             <w:r>
               <w:rPr>
@@ -718,13 +843,14 @@
               <w:noProof/>
             </w:rPr>
           </w:pPr>
-          <w:hyperlink w:anchor="_Toc462304708" w:history="1">
+          <w:hyperlink w:anchor="_Toc462648487" w:history="1">
             <w:r>
               <w:rPr>
                 <w:rStyle w:val="Hyperlink"/>
                 <w:noProof/>
-              </w:rPr>
-              <w:t>goals</w:t>
+                <w:lang w:val="en-US"/>
+              </w:rPr>
+              <w:t>project assignments</w:t>
             </w:r>
             <w:r>
               <w:rPr>
@@ -745,7 +871,7 @@
                 <w:noProof/>
                 <w:webHidden/>
               </w:rPr>
-              <w:instrText xml:space="preserve"> PAGEREF _Toc462304708 \h </w:instrText>
+              <w:instrText xml:space="preserve"> PAGEREF _Toc462648487 \h </w:instrText>
             </w:r>
             <w:r>
               <w:rPr>
@@ -787,13 +913,14 @@
               <w:noProof/>
             </w:rPr>
           </w:pPr>
-          <w:hyperlink w:anchor="_Toc462304709" w:history="1">
+          <w:hyperlink w:anchor="_Toc462648488" w:history="1">
             <w:r>
               <w:rPr>
                 <w:rStyle w:val="Hyperlink"/>
                 <w:noProof/>
-              </w:rPr>
-              <w:t>project assignments</w:t>
+                <w:lang w:val="en-US"/>
+              </w:rPr>
+              <w:t>project activities</w:t>
             </w:r>
             <w:r>
               <w:rPr>
@@ -814,7 +941,7 @@
                 <w:noProof/>
                 <w:webHidden/>
               </w:rPr>
-              <w:instrText xml:space="preserve"> PAGEREF _Toc462304709 \h </w:instrText>
+              <w:instrText xml:space="preserve"> PAGEREF _Toc462648488 \h </w:instrText>
             </w:r>
             <w:r>
               <w:rPr>
@@ -856,13 +983,14 @@
               <w:noProof/>
             </w:rPr>
           </w:pPr>
-          <w:hyperlink w:anchor="_Toc462304710" w:history="1">
+          <w:hyperlink w:anchor="_Toc462648489" w:history="1">
             <w:r>
               <w:rPr>
                 <w:rStyle w:val="Hyperlink"/>
                 <w:noProof/>
-              </w:rPr>
-              <w:t>project activities</w:t>
+                <w:lang w:val="en-US"/>
+              </w:rPr>
+              <w:t>project boundaries</w:t>
             </w:r>
             <w:r>
               <w:rPr>
@@ -883,7 +1011,7 @@
                 <w:noProof/>
                 <w:webHidden/>
               </w:rPr>
-              <w:instrText xml:space="preserve"> PAGEREF _Toc462304710 \h </w:instrText>
+              <w:instrText xml:space="preserve"> PAGEREF _Toc462648489 \h </w:instrText>
             </w:r>
             <w:r>
               <w:rPr>
@@ -903,7 +1031,7 @@
                 <w:noProof/>
                 <w:webHidden/>
               </w:rPr>
-              <w:t>2</w:t>
+              <w:t>3</w:t>
             </w:r>
             <w:r>
               <w:rPr>
@@ -925,13 +1053,14 @@
               <w:noProof/>
             </w:rPr>
           </w:pPr>
-          <w:hyperlink w:anchor="_Toc462304711" w:history="1">
+          <w:hyperlink w:anchor="_Toc462648490" w:history="1">
             <w:r>
               <w:rPr>
                 <w:rStyle w:val="Hyperlink"/>
                 <w:noProof/>
-              </w:rPr>
-              <w:t>project boundaries</w:t>
+                <w:lang w:val="en-US"/>
+              </w:rPr>
+              <w:t>products</w:t>
             </w:r>
             <w:r>
               <w:rPr>
@@ -952,7 +1081,7 @@
                 <w:noProof/>
                 <w:webHidden/>
               </w:rPr>
-              <w:instrText xml:space="preserve"> PAGEREF _Toc462304711 \h </w:instrText>
+              <w:instrText xml:space="preserve"> PAGEREF _Toc462648490 \h </w:instrText>
             </w:r>
             <w:r>
               <w:rPr>
@@ -994,13 +1123,13 @@
               <w:noProof/>
             </w:rPr>
           </w:pPr>
-          <w:hyperlink w:anchor="_Toc462304712" w:history="1">
+          <w:hyperlink w:anchor="_Toc462648491" w:history="1">
             <w:r>
               <w:rPr>
                 <w:rStyle w:val="Hyperlink"/>
                 <w:noProof/>
               </w:rPr>
-              <w:t>products</w:t>
+              <w:t>quality</w:t>
             </w:r>
             <w:r>
               <w:rPr>
@@ -1021,7 +1150,7 @@
                 <w:noProof/>
                 <w:webHidden/>
               </w:rPr>
-              <w:instrText xml:space="preserve"> PAGEREF _Toc462304712 \h </w:instrText>
+              <w:instrText xml:space="preserve"> PAGEREF _Toc462648491 \h </w:instrText>
             </w:r>
             <w:r>
               <w:rPr>
@@ -1063,13 +1192,14 @@
               <w:noProof/>
             </w:rPr>
           </w:pPr>
-          <w:hyperlink w:anchor="_Toc462304713" w:history="1">
+          <w:hyperlink w:anchor="_Toc462648492" w:history="1">
             <w:r>
               <w:rPr>
                 <w:rStyle w:val="Hyperlink"/>
                 <w:noProof/>
-              </w:rPr>
-              <w:t>kwaliteit</w:t>
+                <w:lang w:val="en-US"/>
+              </w:rPr>
+              <w:t>projectorganisatie</w:t>
             </w:r>
             <w:r>
               <w:rPr>
@@ -1090,7 +1220,7 @@
                 <w:noProof/>
                 <w:webHidden/>
               </w:rPr>
-              <w:instrText xml:space="preserve"> PAGEREF _Toc462304713 \h </w:instrText>
+              <w:instrText xml:space="preserve"> PAGEREF _Toc462648492 \h </w:instrText>
             </w:r>
             <w:r>
               <w:rPr>
@@ -1132,13 +1262,13 @@
               <w:noProof/>
             </w:rPr>
           </w:pPr>
-          <w:hyperlink w:anchor="_Toc462304714" w:history="1">
+          <w:hyperlink w:anchor="_Toc462648493" w:history="1">
             <w:r>
               <w:rPr>
                 <w:rStyle w:val="Hyperlink"/>
                 <w:noProof/>
               </w:rPr>
-              <w:t>projectorganisatie</w:t>
+              <w:t>planning</w:t>
             </w:r>
             <w:r>
               <w:rPr>
@@ -1159,7 +1289,7 @@
                 <w:noProof/>
                 <w:webHidden/>
               </w:rPr>
-              <w:instrText xml:space="preserve"> PAGEREF _Toc462304714 \h </w:instrText>
+              <w:instrText xml:space="preserve"> PAGEREF _Toc462648493 \h </w:instrText>
             </w:r>
             <w:r>
               <w:rPr>
@@ -1179,7 +1309,7 @@
                 <w:noProof/>
                 <w:webHidden/>
               </w:rPr>
-              <w:t>3</w:t>
+              <w:t>4</w:t>
             </w:r>
             <w:r>
               <w:rPr>
@@ -1201,13 +1331,13 @@
               <w:noProof/>
             </w:rPr>
           </w:pPr>
-          <w:hyperlink w:anchor="_Toc462304715" w:history="1">
+          <w:hyperlink w:anchor="_Toc462648494" w:history="1">
             <w:r>
               <w:rPr>
                 <w:rStyle w:val="Hyperlink"/>
                 <w:noProof/>
               </w:rPr>
-              <w:t>planning</w:t>
+              <w:t>kosten en baten</w:t>
             </w:r>
             <w:r>
               <w:rPr>
@@ -1228,76 +1358,7 @@
                 <w:noProof/>
                 <w:webHidden/>
               </w:rPr>
-              <w:instrText xml:space="preserve"> PAGEREF _Toc462304715 \h </w:instrText>
-            </w:r>
-            <w:r>
-              <w:rPr>
-                <w:noProof/>
-                <w:webHidden/>
-              </w:rPr>
-            </w:r>
-            <w:r>
-              <w:rPr>
-                <w:noProof/>
-                <w:webHidden/>
-              </w:rPr>
-              <w:fldChar w:fldCharType="separate"/>
-            </w:r>
-            <w:r>
-              <w:rPr>
-                <w:noProof/>
-                <w:webHidden/>
-              </w:rPr>
-              <w:t>3</w:t>
-            </w:r>
-            <w:r>
-              <w:rPr>
-                <w:noProof/>
-                <w:webHidden/>
-              </w:rPr>
-              <w:fldChar w:fldCharType="end"/>
-            </w:r>
-          </w:hyperlink>
-        </w:p>
-        <w:p>
-          <w:pPr>
-            <w:pStyle w:val="Inhopg1"/>
-            <w:tabs>
-              <w:tab w:val="right" w:leader="dot" w:pos="9062"/>
-            </w:tabs>
-            <w:rPr>
-              <w:rFonts w:cstheme="minorBidi"/>
-              <w:noProof/>
-            </w:rPr>
-          </w:pPr>
-          <w:hyperlink w:anchor="_Toc462304716" w:history="1">
-            <w:r>
-              <w:rPr>
-                <w:rStyle w:val="Hyperlink"/>
-                <w:noProof/>
-              </w:rPr>
-              <w:t>kosten en baten</w:t>
-            </w:r>
-            <w:r>
-              <w:rPr>
-                <w:noProof/>
-                <w:webHidden/>
-              </w:rPr>
-              <w:tab/>
-            </w:r>
-            <w:r>
-              <w:rPr>
-                <w:noProof/>
-                <w:webHidden/>
-              </w:rPr>
-              <w:fldChar w:fldCharType="begin"/>
-            </w:r>
-            <w:r>
-              <w:rPr>
-                <w:noProof/>
-                <w:webHidden/>
-              </w:rPr>
-              <w:instrText xml:space="preserve"> PAGEREF _Toc462304716 \h </w:instrText>
+              <w:instrText xml:space="preserve"> PAGEREF _Toc462648494 \h </w:instrText>
             </w:r>
             <w:r>
               <w:rPr>
@@ -1341,7 +1402,7 @@
               <w:lang w:eastAsia="nl-NL"/>
             </w:rPr>
           </w:pPr>
-          <w:hyperlink w:anchor="_Toc462304717" w:history="1">
+          <w:hyperlink w:anchor="_Toc462648495" w:history="1">
             <w:r>
               <w:rPr>
                 <w:rStyle w:val="Hyperlink"/>
@@ -1368,7 +1429,7 @@
                 <w:noProof/>
                 <w:webHidden/>
               </w:rPr>
-              <w:instrText xml:space="preserve"> PAGEREF _Toc462304717 \h </w:instrText>
+              <w:instrText xml:space="preserve"> PAGEREF _Toc462648495 \h </w:instrText>
             </w:r>
             <w:r>
               <w:rPr>
@@ -1412,11 +1473,12 @@
               <w:lang w:eastAsia="nl-NL"/>
             </w:rPr>
           </w:pPr>
-          <w:hyperlink w:anchor="_Toc462304718" w:history="1">
+          <w:hyperlink w:anchor="_Toc462648496" w:history="1">
             <w:r>
               <w:rPr>
                 <w:rStyle w:val="Hyperlink"/>
                 <w:noProof/>
+                <w:lang w:val="en-US"/>
               </w:rPr>
               <w:t>Baten</w:t>
             </w:r>
@@ -1439,7 +1501,7 @@
                 <w:noProof/>
                 <w:webHidden/>
               </w:rPr>
-              <w:instrText xml:space="preserve"> PAGEREF _Toc462304718 \h </w:instrText>
+              <w:instrText xml:space="preserve"> PAGEREF _Toc462648496 \h </w:instrText>
             </w:r>
             <w:r>
               <w:rPr>
@@ -1481,11 +1543,12 @@
               <w:noProof/>
             </w:rPr>
           </w:pPr>
-          <w:hyperlink w:anchor="_Toc462304719" w:history="1">
+          <w:hyperlink w:anchor="_Toc462648497" w:history="1">
             <w:r>
               <w:rPr>
                 <w:rStyle w:val="Hyperlink"/>
                 <w:noProof/>
+                <w:lang w:val="en-US"/>
               </w:rPr>
               <w:t>Risico’s</w:t>
             </w:r>
@@ -1508,7 +1571,7 @@
                 <w:noProof/>
                 <w:webHidden/>
               </w:rPr>
-              <w:instrText xml:space="preserve"> PAGEREF _Toc462304719 \h </w:instrText>
+              <w:instrText xml:space="preserve"> PAGEREF _Toc462648497 \h </w:instrText>
             </w:r>
             <w:r>
               <w:rPr>
@@ -1552,11 +1615,12 @@
               <w:lang w:eastAsia="nl-NL"/>
             </w:rPr>
           </w:pPr>
-          <w:hyperlink w:anchor="_Toc462304720" w:history="1">
+          <w:hyperlink w:anchor="_Toc462648498" w:history="1">
             <w:r>
               <w:rPr>
                 <w:rStyle w:val="Hyperlink"/>
                 <w:noProof/>
+                <w:lang w:val="en-US"/>
               </w:rPr>
               <w:t>intern</w:t>
             </w:r>
@@ -1579,7 +1643,7 @@
                 <w:noProof/>
                 <w:webHidden/>
               </w:rPr>
-              <w:instrText xml:space="preserve"> PAGEREF _Toc462304720 \h </w:instrText>
+              <w:instrText xml:space="preserve"> PAGEREF _Toc462648498 \h </w:instrText>
             </w:r>
             <w:r>
               <w:rPr>
@@ -1600,6 +1664,150 @@
                 <w:webHidden/>
               </w:rPr>
               <w:t>4</w:t>
+            </w:r>
+            <w:r>
+              <w:rPr>
+                <w:noProof/>
+                <w:webHidden/>
+              </w:rPr>
+              <w:fldChar w:fldCharType="end"/>
+            </w:r>
+          </w:hyperlink>
+        </w:p>
+        <w:p>
+          <w:pPr>
+            <w:pStyle w:val="Inhopg3"/>
+            <w:tabs>
+              <w:tab w:val="right" w:leader="dot" w:pos="9062"/>
+            </w:tabs>
+            <w:rPr>
+              <w:noProof/>
+              <w:sz w:val="22"/>
+              <w:szCs w:val="22"/>
+              <w:lang w:eastAsia="nl-NL"/>
+            </w:rPr>
+          </w:pPr>
+          <w:hyperlink w:anchor="_Toc462648499" w:history="1">
+            <w:r>
+              <w:rPr>
+                <w:rStyle w:val="Hyperlink"/>
+                <w:noProof/>
+                <w:lang w:val="en-US"/>
+              </w:rPr>
+              <w:t>Not meeting the deadline</w:t>
+            </w:r>
+            <w:r>
+              <w:rPr>
+                <w:noProof/>
+                <w:webHidden/>
+              </w:rPr>
+              <w:tab/>
+            </w:r>
+            <w:r>
+              <w:rPr>
+                <w:noProof/>
+                <w:webHidden/>
+              </w:rPr>
+              <w:fldChar w:fldCharType="begin"/>
+            </w:r>
+            <w:r>
+              <w:rPr>
+                <w:noProof/>
+                <w:webHidden/>
+              </w:rPr>
+              <w:instrText xml:space="preserve"> PAGEREF _Toc462648499 \h </w:instrText>
+            </w:r>
+            <w:r>
+              <w:rPr>
+                <w:noProof/>
+                <w:webHidden/>
+              </w:rPr>
+            </w:r>
+            <w:r>
+              <w:rPr>
+                <w:noProof/>
+                <w:webHidden/>
+              </w:rPr>
+              <w:fldChar w:fldCharType="separate"/>
+            </w:r>
+            <w:r>
+              <w:rPr>
+                <w:noProof/>
+                <w:webHidden/>
+              </w:rPr>
+              <w:t>5</w:t>
+            </w:r>
+            <w:r>
+              <w:rPr>
+                <w:noProof/>
+                <w:webHidden/>
+              </w:rPr>
+              <w:fldChar w:fldCharType="end"/>
+            </w:r>
+          </w:hyperlink>
+        </w:p>
+        <w:p>
+          <w:pPr>
+            <w:pStyle w:val="Inhopg3"/>
+            <w:tabs>
+              <w:tab w:val="right" w:leader="dot" w:pos="9062"/>
+            </w:tabs>
+            <w:rPr>
+              <w:noProof/>
+              <w:sz w:val="22"/>
+              <w:szCs w:val="22"/>
+              <w:lang w:eastAsia="nl-NL"/>
+            </w:rPr>
+          </w:pPr>
+          <w:hyperlink w:anchor="_Toc462648500" w:history="1">
+            <w:r>
+              <w:rPr>
+                <w:rStyle w:val="Hyperlink"/>
+                <w:noProof/>
+                <w:lang w:val="en-US"/>
+              </w:rPr>
+              <w:t>Feasibility of contract</w:t>
+            </w:r>
+            <w:r>
+              <w:rPr>
+                <w:noProof/>
+                <w:webHidden/>
+              </w:rPr>
+              <w:tab/>
+            </w:r>
+            <w:r>
+              <w:rPr>
+                <w:noProof/>
+                <w:webHidden/>
+              </w:rPr>
+              <w:fldChar w:fldCharType="begin"/>
+            </w:r>
+            <w:r>
+              <w:rPr>
+                <w:noProof/>
+                <w:webHidden/>
+              </w:rPr>
+              <w:instrText xml:space="preserve"> PAGEREF _Toc462648500 \h </w:instrText>
+            </w:r>
+            <w:r>
+              <w:rPr>
+                <w:noProof/>
+                <w:webHidden/>
+              </w:rPr>
+            </w:r>
+            <w:r>
+              <w:rPr>
+                <w:noProof/>
+                <w:webHidden/>
+              </w:rPr>
+              <w:fldChar w:fldCharType="separate"/>
+            </w:r>
+            <w:r>
+              <w:rPr>
+                <w:noProof/>
+                <w:webHidden/>
+              </w:rPr>
+              <w:t>5</w:t>
             </w:r>
             <w:r>
               <w:rPr>
@@ -1623,11 +1831,12 @@
               <w:lang w:eastAsia="nl-NL"/>
             </w:rPr>
           </w:pPr>
-          <w:hyperlink w:anchor="_Toc462304721" w:history="1">
+          <w:hyperlink w:anchor="_Toc462648501" w:history="1">
             <w:r>
               <w:rPr>
                 <w:rStyle w:val="Hyperlink"/>
                 <w:noProof/>
+                <w:lang w:val="en-US"/>
               </w:rPr>
               <w:t>extern</w:t>
             </w:r>
@@ -1650,7 +1859,7 @@
                 <w:noProof/>
                 <w:webHidden/>
               </w:rPr>
-              <w:instrText xml:space="preserve"> PAGEREF _Toc462304721 \h </w:instrText>
+              <w:instrText xml:space="preserve"> PAGEREF _Toc462648501 \h </w:instrText>
             </w:r>
             <w:r>
               <w:rPr>
@@ -1670,7 +1879,223 @@
                 <w:noProof/>
                 <w:webHidden/>
               </w:rPr>
-              <w:t>4</w:t>
+              <w:t>6</w:t>
+            </w:r>
+            <w:r>
+              <w:rPr>
+                <w:noProof/>
+                <w:webHidden/>
+              </w:rPr>
+              <w:fldChar w:fldCharType="end"/>
+            </w:r>
+          </w:hyperlink>
+        </w:p>
+        <w:p>
+          <w:pPr>
+            <w:pStyle w:val="Inhopg3"/>
+            <w:tabs>
+              <w:tab w:val="right" w:leader="dot" w:pos="9062"/>
+            </w:tabs>
+            <w:rPr>
+              <w:noProof/>
+              <w:sz w:val="22"/>
+              <w:szCs w:val="22"/>
+              <w:lang w:eastAsia="nl-NL"/>
+            </w:rPr>
+          </w:pPr>
+          <w:hyperlink w:anchor="_Toc462648502" w:history="1">
+            <w:r>
+              <w:rPr>
+                <w:rStyle w:val="Hyperlink"/>
+                <w:noProof/>
+                <w:lang w:val="en-US"/>
+              </w:rPr>
+              <w:t>Disease</w:t>
+            </w:r>
+            <w:r>
+              <w:rPr>
+                <w:noProof/>
+                <w:webHidden/>
+              </w:rPr>
+              <w:tab/>
+            </w:r>
+            <w:r>
+              <w:rPr>
+                <w:noProof/>
+                <w:webHidden/>
+              </w:rPr>
+              <w:fldChar w:fldCharType="begin"/>
+            </w:r>
+            <w:r>
+              <w:rPr>
+                <w:noProof/>
+                <w:webHidden/>
+              </w:rPr>
+              <w:instrText xml:space="preserve"> PAGEREF _Toc462648502 \h </w:instrText>
+            </w:r>
+            <w:r>
+              <w:rPr>
+                <w:noProof/>
+                <w:webHidden/>
+              </w:rPr>
+            </w:r>
+            <w:r>
+              <w:rPr>
+                <w:noProof/>
+                <w:webHidden/>
+              </w:rPr>
+              <w:fldChar w:fldCharType="separate"/>
+            </w:r>
+            <w:r>
+              <w:rPr>
+                <w:noProof/>
+                <w:webHidden/>
+              </w:rPr>
+              <w:t>6</w:t>
+            </w:r>
+            <w:r>
+              <w:rPr>
+                <w:noProof/>
+                <w:webHidden/>
+              </w:rPr>
+              <w:fldChar w:fldCharType="end"/>
+            </w:r>
+          </w:hyperlink>
+        </w:p>
+        <w:p>
+          <w:pPr>
+            <w:pStyle w:val="Inhopg3"/>
+            <w:tabs>
+              <w:tab w:val="right" w:leader="dot" w:pos="9062"/>
+            </w:tabs>
+            <w:rPr>
+              <w:noProof/>
+              <w:sz w:val="22"/>
+              <w:szCs w:val="22"/>
+              <w:lang w:eastAsia="nl-NL"/>
+            </w:rPr>
+          </w:pPr>
+          <w:hyperlink w:anchor="_Toc462648503" w:history="1">
+            <w:r>
+              <w:rPr>
+                <w:rStyle w:val="Hyperlink"/>
+                <w:noProof/>
+                <w:lang w:val="en-US"/>
+              </w:rPr>
+              <w:t>Absence of project members by circumstances</w:t>
+            </w:r>
+            <w:r>
+              <w:rPr>
+                <w:noProof/>
+                <w:webHidden/>
+              </w:rPr>
+              <w:tab/>
+            </w:r>
+            <w:r>
+              <w:rPr>
+                <w:noProof/>
+                <w:webHidden/>
+              </w:rPr>
+              <w:fldChar w:fldCharType="begin"/>
+            </w:r>
+            <w:r>
+              <w:rPr>
+                <w:noProof/>
+                <w:webHidden/>
+              </w:rPr>
+              <w:instrText xml:space="preserve"> PAGEREF _Toc462648503 \h </w:instrText>
+            </w:r>
+            <w:r>
+              <w:rPr>
+                <w:noProof/>
+                <w:webHidden/>
+              </w:rPr>
+            </w:r>
+            <w:r>
+              <w:rPr>
+                <w:noProof/>
+                <w:webHidden/>
+              </w:rPr>
+              <w:fldChar w:fldCharType="separate"/>
+            </w:r>
+            <w:r>
+              <w:rPr>
+                <w:noProof/>
+                <w:webHidden/>
+              </w:rPr>
+              <w:t>6</w:t>
+            </w:r>
+            <w:r>
+              <w:rPr>
+                <w:noProof/>
+                <w:webHidden/>
+              </w:rPr>
+              <w:fldChar w:fldCharType="end"/>
+            </w:r>
+          </w:hyperlink>
+        </w:p>
+        <w:p>
+          <w:pPr>
+            <w:pStyle w:val="Inhopg3"/>
+            <w:tabs>
+              <w:tab w:val="right" w:leader="dot" w:pos="9062"/>
+            </w:tabs>
+            <w:rPr>
+              <w:noProof/>
+              <w:sz w:val="22"/>
+              <w:szCs w:val="22"/>
+              <w:lang w:eastAsia="nl-NL"/>
+            </w:rPr>
+          </w:pPr>
+          <w:hyperlink w:anchor="_Toc462648504" w:history="1">
+            <w:r>
+              <w:rPr>
+                <w:rStyle w:val="Hyperlink"/>
+                <w:noProof/>
+                <w:lang w:val="en-US"/>
+              </w:rPr>
+              <w:t>Changing the problem or goal</w:t>
+            </w:r>
+            <w:r>
+              <w:rPr>
+                <w:noProof/>
+                <w:webHidden/>
+              </w:rPr>
+              <w:tab/>
+            </w:r>
+            <w:r>
+              <w:rPr>
+                <w:noProof/>
+                <w:webHidden/>
+              </w:rPr>
+              <w:fldChar w:fldCharType="begin"/>
+            </w:r>
+            <w:r>
+              <w:rPr>
+                <w:noProof/>
+                <w:webHidden/>
+              </w:rPr>
+              <w:instrText xml:space="preserve"> PAGEREF _Toc462648504 \h </w:instrText>
+            </w:r>
+            <w:r>
+              <w:rPr>
+                <w:noProof/>
+                <w:webHidden/>
+              </w:rPr>
+            </w:r>
+            <w:r>
+              <w:rPr>
+                <w:noProof/>
+                <w:webHidden/>
+              </w:rPr>
+              <w:fldChar w:fldCharType="separate"/>
+            </w:r>
+            <w:r>
+              <w:rPr>
+                <w:noProof/>
+                <w:webHidden/>
+              </w:rPr>
+              <w:t>6</w:t>
             </w:r>
             <w:r>
               <w:rPr>
@@ -1700,8 +2125,11 @@
     <w:p>
       <w:pPr>
         <w:pStyle w:val="Kop1"/>
-      </w:pPr>
-      <w:bookmarkStart w:id="0" w:name="_Toc462304707"/>
+        <w:rPr>
+          <w:lang w:val="en-US"/>
+        </w:rPr>
+      </w:pPr>
+      <w:bookmarkStart w:id="1" w:name="_Toc462648485"/>
       <w:r>
         <w:rPr>
           <w:lang w:val="en-US"/>
@@ -1709,25 +2137,89 @@
         <w:lastRenderedPageBreak/>
         <w:t>backgrounds</w:t>
       </w:r>
-      <w:bookmarkEnd w:id="0"/>
-    </w:p>
-    <w:p>
-      <w:pPr>
-        <w:rPr>
-          <w:lang w:val="en-US"/>
-        </w:rPr>
-      </w:pPr>
-      <w:r>
-        <w:rPr>
-          <w:lang w:val="en-US"/>
-        </w:rPr>
-        <w:t xml:space="preserve">Barroc-IT is a software developement company </w:t>
-      </w:r>
-      <w:r>
-        <w:rPr>
-          <w:lang w:val="en-US"/>
-        </w:rPr>
-        <w:t>that offers a wide array of different applications for education purposes. They already made programs like Evictus and StudentTracker. Those programs are used for administration. Barroc-IT wants a web application to make the customer administration go more smoothly, and edit automatically.</w:t>
+      <w:bookmarkEnd w:id="1"/>
+    </w:p>
+    <w:p>
+      <w:pPr>
+        <w:rPr>
+          <w:lang w:val="en-US"/>
+        </w:rPr>
+      </w:pPr>
+      <w:proofErr w:type="spellStart"/>
+      <w:r>
+        <w:rPr>
+          <w:lang w:val="en-US"/>
+        </w:rPr>
+        <w:t>Barroc</w:t>
+      </w:r>
+      <w:proofErr w:type="spellEnd"/>
+      <w:r>
+        <w:rPr>
+          <w:lang w:val="en-US"/>
+        </w:rPr>
+        <w:t xml:space="preserve">-IT is a software </w:t>
+      </w:r>
+      <w:proofErr w:type="spellStart"/>
+      <w:r>
+        <w:rPr>
+          <w:lang w:val="en-US"/>
+        </w:rPr>
+        <w:t>developement</w:t>
+      </w:r>
+      <w:proofErr w:type="spellEnd"/>
+      <w:r>
+        <w:rPr>
+          <w:lang w:val="en-US"/>
+        </w:rPr>
+        <w:t xml:space="preserve"> company </w:t>
+      </w:r>
+      <w:r>
+        <w:rPr>
+          <w:lang w:val="en-US"/>
+        </w:rPr>
+        <w:t xml:space="preserve">that offers a wide array of different applications for education purposes. They already made programs like </w:t>
+      </w:r>
+      <w:proofErr w:type="spellStart"/>
+      <w:r>
+        <w:rPr>
+          <w:lang w:val="en-US"/>
+        </w:rPr>
+        <w:t>Evictus</w:t>
+      </w:r>
+      <w:proofErr w:type="spellEnd"/>
+      <w:r>
+        <w:rPr>
+          <w:lang w:val="en-US"/>
+        </w:rPr>
+        <w:t xml:space="preserve"> and </w:t>
+      </w:r>
+      <w:proofErr w:type="spellStart"/>
+      <w:r>
+        <w:rPr>
+          <w:lang w:val="en-US"/>
+        </w:rPr>
+        <w:t>StudentTracker</w:t>
+      </w:r>
+      <w:proofErr w:type="spellEnd"/>
+      <w:r>
+        <w:rPr>
+          <w:lang w:val="en-US"/>
+        </w:rPr>
+        <w:t xml:space="preserve">. Those programs are used for administration. </w:t>
+      </w:r>
+      <w:proofErr w:type="spellStart"/>
+      <w:r>
+        <w:rPr>
+          <w:lang w:val="en-US"/>
+        </w:rPr>
+        <w:t>Barroc</w:t>
+      </w:r>
+      <w:proofErr w:type="spellEnd"/>
+      <w:r>
+        <w:rPr>
+          <w:lang w:val="en-US"/>
+        </w:rPr>
+        <w:t>-IT wants a web application to make the customer administration go more smoothly, and edit automatically.</w:t>
       </w:r>
     </w:p>
     <w:p>
@@ -1740,132 +2232,275 @@
     <w:p>
       <w:pPr>
         <w:pStyle w:val="Kop1"/>
-      </w:pPr>
-      <w:bookmarkStart w:id="1" w:name="_Toc462304708"/>
-      <w:r>
+        <w:rPr>
+          <w:lang w:val="en-US"/>
+        </w:rPr>
+      </w:pPr>
+      <w:bookmarkStart w:id="2" w:name="_Toc462648486"/>
+      <w:r>
+        <w:rPr>
+          <w:lang w:val="en-US"/>
+        </w:rPr>
         <w:t>goals</w:t>
       </w:r>
-      <w:bookmarkEnd w:id="1"/>
-    </w:p>
-    <w:p>
-      <w:r>
+      <w:bookmarkEnd w:id="2"/>
+    </w:p>
+    <w:p>
+      <w:pPr>
+        <w:rPr>
+          <w:lang w:val="en-US"/>
+        </w:rPr>
+      </w:pPr>
+      <w:r>
+        <w:rPr>
+          <w:lang w:val="en-US"/>
+        </w:rPr>
         <w:t>Making a project management system for better communication within the company</w:t>
       </w:r>
       <w:r>
+        <w:rPr>
+          <w:lang w:val="en-US"/>
+        </w:rPr>
         <w:t>.</w:t>
       </w:r>
     </w:p>
-    <w:p/>
-    <w:p/>
+    <w:p>
+      <w:pPr>
+        <w:rPr>
+          <w:lang w:val="en-US"/>
+        </w:rPr>
+      </w:pPr>
+    </w:p>
+    <w:p>
+      <w:pPr>
+        <w:rPr>
+          <w:lang w:val="en-US"/>
+        </w:rPr>
+      </w:pPr>
+    </w:p>
     <w:p>
       <w:pPr>
         <w:pStyle w:val="Kop1"/>
-      </w:pPr>
-      <w:bookmarkStart w:id="2" w:name="_Toc462304709"/>
-      <w:r>
+        <w:rPr>
+          <w:lang w:val="en-US"/>
+        </w:rPr>
+      </w:pPr>
+      <w:bookmarkStart w:id="3" w:name="_Toc462648487"/>
+      <w:r>
+        <w:rPr>
+          <w:lang w:val="en-US"/>
+        </w:rPr>
         <w:t>project assignments</w:t>
       </w:r>
-      <w:bookmarkEnd w:id="2"/>
-    </w:p>
-    <w:p>
-      <w:r>
+      <w:bookmarkEnd w:id="3"/>
+    </w:p>
+    <w:p>
+      <w:pPr>
+        <w:rPr>
+          <w:lang w:val="en-US"/>
+        </w:rPr>
+      </w:pPr>
+      <w:r>
+        <w:rPr>
+          <w:lang w:val="en-US"/>
+        </w:rPr>
         <w:t>It is about building an application that links the administration from the different sections</w:t>
       </w:r>
       <w:r>
+        <w:rPr>
+          <w:lang w:val="en-US"/>
+        </w:rPr>
         <w:t xml:space="preserve">. </w:t>
       </w:r>
       <w:r>
+        <w:rPr>
+          <w:lang w:val="en-US"/>
+        </w:rPr>
         <w:t xml:space="preserve"> “</w:t>
       </w:r>
       <w:r>
+        <w:rPr>
+          <w:lang w:val="en-US"/>
+        </w:rPr>
         <w:t>Building an automatic link between the administrations</w:t>
       </w:r>
       <w:r>
+        <w:rPr>
+          <w:lang w:val="en-US"/>
+        </w:rPr>
         <w:t xml:space="preserve">” </w:t>
       </w:r>
       <w:r>
-        <w:t>thus the client Mr.</w:t>
-      </w:r>
-      <w:r>
-        <w:t xml:space="preserve"> Van Bueren.</w:t>
-      </w:r>
-    </w:p>
-    <w:p>
-      <w:r>
+        <w:rPr>
+          <w:lang w:val="en-US"/>
+        </w:rPr>
+        <w:t xml:space="preserve">thus the client Mr. Van </w:t>
+      </w:r>
+      <w:proofErr w:type="spellStart"/>
+      <w:r>
+        <w:rPr>
+          <w:lang w:val="en-US"/>
+        </w:rPr>
+        <w:t>Bueren</w:t>
+      </w:r>
+      <w:proofErr w:type="spellEnd"/>
+      <w:r>
+        <w:rPr>
+          <w:lang w:val="en-US"/>
+        </w:rPr>
+        <w:t>.</w:t>
+      </w:r>
+    </w:p>
+    <w:p>
+      <w:pPr>
+        <w:rPr>
+          <w:lang w:val="en-US"/>
+        </w:rPr>
+      </w:pPr>
+      <w:r>
+        <w:rPr>
+          <w:lang w:val="en-US"/>
+        </w:rPr>
         <w:t>The client</w:t>
       </w:r>
       <w:r>
+        <w:rPr>
+          <w:lang w:val="en-US"/>
+        </w:rPr>
         <w:t xml:space="preserve"> is </w:t>
       </w:r>
       <w:r>
+        <w:rPr>
+          <w:lang w:val="en-US"/>
+        </w:rPr>
         <w:t>Mr.</w:t>
       </w:r>
       <w:r>
+        <w:rPr>
+          <w:lang w:val="en-US"/>
+        </w:rPr>
         <w:t xml:space="preserve"> </w:t>
       </w:r>
       <w:r>
-        <w:t>Van Bueren</w:t>
-      </w:r>
-      <w:r>
+        <w:rPr>
+          <w:lang w:val="en-US"/>
+        </w:rPr>
+        <w:t xml:space="preserve">Van </w:t>
+      </w:r>
+      <w:proofErr w:type="spellStart"/>
+      <w:r>
+        <w:rPr>
+          <w:lang w:val="en-US"/>
+        </w:rPr>
+        <w:t>Bueren</w:t>
+      </w:r>
+      <w:proofErr w:type="spellEnd"/>
+      <w:r>
+        <w:rPr>
+          <w:lang w:val="en-US"/>
+        </w:rPr>
         <w:t xml:space="preserve">, </w:t>
       </w:r>
       <w:r>
-        <w:t xml:space="preserve">He will also </w:t>
-      </w:r>
-      <w:r>
-        <w:t>, inter alia, to approve the PVA</w:t>
-      </w:r>
-      <w:r>
-        <w:t xml:space="preserve"> and evaluate the project</w:t>
-      </w:r>
-      <w:r>
+        <w:rPr>
+          <w:lang w:val="en-US"/>
+        </w:rPr>
+        <w:t>He will also , inter alia, to approve the PVA and evaluate the project</w:t>
+      </w:r>
+      <w:r>
+        <w:rPr>
+          <w:lang w:val="en-US"/>
+        </w:rPr>
         <w:t xml:space="preserve">. </w:t>
       </w:r>
       <w:r>
-        <w:t>The contractor is the organisation Lionweb</w:t>
-      </w:r>
-      <w:r>
-        <w:t xml:space="preserve">, </w:t>
-      </w:r>
-      <w:r>
-        <w:t>the</w:t>
-      </w:r>
-      <w:r>
-        <w:t xml:space="preserve"> will design and implement the current project.</w:t>
-      </w:r>
-    </w:p>
-    <w:p/>
+        <w:rPr>
+          <w:lang w:val="en-US"/>
+        </w:rPr>
+        <w:t xml:space="preserve">The contractor is the </w:t>
+      </w:r>
+      <w:proofErr w:type="spellStart"/>
+      <w:r>
+        <w:rPr>
+          <w:lang w:val="en-US"/>
+        </w:rPr>
+        <w:t>organisation</w:t>
+      </w:r>
+      <w:proofErr w:type="spellEnd"/>
+      <w:r>
+        <w:rPr>
+          <w:lang w:val="en-US"/>
+        </w:rPr>
+        <w:t xml:space="preserve"> </w:t>
+      </w:r>
+      <w:proofErr w:type="spellStart"/>
+      <w:r>
+        <w:rPr>
+          <w:lang w:val="en-US"/>
+        </w:rPr>
+        <w:t>Lionweb</w:t>
+      </w:r>
+      <w:proofErr w:type="spellEnd"/>
+      <w:r>
+        <w:rPr>
+          <w:lang w:val="en-US"/>
+        </w:rPr>
+        <w:t>, the will design and implement the current project.</w:t>
+      </w:r>
+    </w:p>
+    <w:p>
+      <w:pPr>
+        <w:rPr>
+          <w:lang w:val="en-US"/>
+        </w:rPr>
+      </w:pPr>
+    </w:p>
     <w:p>
       <w:pPr>
         <w:pStyle w:val="Kop1"/>
-      </w:pPr>
-      <w:bookmarkStart w:id="3" w:name="_Toc462304710"/>
-      <w:r>
+        <w:rPr>
+          <w:lang w:val="en-US"/>
+        </w:rPr>
+      </w:pPr>
+      <w:bookmarkStart w:id="4" w:name="_Toc462648488"/>
+      <w:r>
+        <w:rPr>
+          <w:lang w:val="en-US"/>
+        </w:rPr>
         <w:t>project</w:t>
       </w:r>
       <w:r>
+        <w:rPr>
+          <w:lang w:val="en-US"/>
+        </w:rPr>
         <w:t xml:space="preserve"> </w:t>
       </w:r>
       <w:r>
+        <w:rPr>
+          <w:lang w:val="en-US"/>
+        </w:rPr>
         <w:t>activi</w:t>
       </w:r>
       <w:r>
+        <w:rPr>
+          <w:lang w:val="en-US"/>
+        </w:rPr>
         <w:t>ties</w:t>
       </w:r>
-      <w:bookmarkEnd w:id="3"/>
+      <w:bookmarkEnd w:id="4"/>
     </w:p>
     <w:p>
       <w:pPr>
         <w:pStyle w:val="Geenafstand"/>
-      </w:pPr>
-      <w:r>
-        <w:t>This project includes t</w:t>
-      </w:r>
-      <w:r>
-        <w:t>he following project activities</w:t>
-      </w:r>
-      <w:r>
-        <w:t>:</w:t>
+        <w:rPr>
+          <w:lang w:val="en-US"/>
+        </w:rPr>
+      </w:pPr>
+      <w:r>
+        <w:rPr>
+          <w:lang w:val="en-US"/>
+        </w:rPr>
+        <w:t>This project includes the following project activities:</w:t>
       </w:r>
     </w:p>
     <w:p>
@@ -1877,7 +2512,15 @@
         </w:numPr>
       </w:pPr>
       <w:r>
-        <w:t>Draft the PVA</w:t>
+        <w:t xml:space="preserve">Draft </w:t>
+      </w:r>
+      <w:proofErr w:type="spellStart"/>
+      <w:r>
+        <w:t>the</w:t>
+      </w:r>
+      <w:proofErr w:type="spellEnd"/>
+      <w:r>
+        <w:t xml:space="preserve"> PVA</w:t>
       </w:r>
       <w:r>
         <w:t>,</w:t>
@@ -1890,11 +2533,20 @@
           <w:ilvl w:val="0"/>
           <w:numId w:val="1"/>
         </w:numPr>
-      </w:pPr>
-      <w:r>
+        <w:rPr>
+          <w:lang w:val="en-US"/>
+        </w:rPr>
+      </w:pPr>
+      <w:r>
+        <w:rPr>
+          <w:lang w:val="en-US"/>
+        </w:rPr>
         <w:t>A questionnaire preparing for the interview with the client</w:t>
       </w:r>
       <w:r>
+        <w:rPr>
+          <w:lang w:val="en-US"/>
+        </w:rPr>
         <w:t>,</w:t>
       </w:r>
     </w:p>
@@ -1906,9 +2558,27 @@
           <w:numId w:val="1"/>
         </w:numPr>
       </w:pPr>
-      <w:r>
-        <w:t>interviewing various departments</w:t>
-      </w:r>
+      <w:proofErr w:type="spellStart"/>
+      <w:r>
+        <w:t>interviewing</w:t>
+      </w:r>
+      <w:proofErr w:type="spellEnd"/>
+      <w:r>
+        <w:t xml:space="preserve"> </w:t>
+      </w:r>
+      <w:proofErr w:type="spellStart"/>
+      <w:r>
+        <w:t>various</w:t>
+      </w:r>
+      <w:proofErr w:type="spellEnd"/>
+      <w:r>
+        <w:t xml:space="preserve"> </w:t>
+      </w:r>
+      <w:proofErr w:type="spellStart"/>
+      <w:r>
+        <w:t>departments</w:t>
+      </w:r>
+      <w:proofErr w:type="spellEnd"/>
       <w:r>
         <w:t>,</w:t>
       </w:r>
@@ -1920,11 +2590,20 @@
           <w:ilvl w:val="0"/>
           <w:numId w:val="1"/>
         </w:numPr>
-      </w:pPr>
-      <w:r>
+        <w:rPr>
+          <w:lang w:val="en-US"/>
+        </w:rPr>
+      </w:pPr>
+      <w:r>
+        <w:rPr>
+          <w:lang w:val="en-US"/>
+        </w:rPr>
         <w:t>Wireframes sketches based on the needs and requirements of the customer</w:t>
       </w:r>
       <w:r>
+        <w:rPr>
+          <w:lang w:val="en-US"/>
+        </w:rPr>
         <w:t>,</w:t>
       </w:r>
     </w:p>
@@ -1936,8 +2615,13 @@
           <w:numId w:val="1"/>
         </w:numPr>
       </w:pPr>
-      <w:r>
-        <w:t>Create a planning</w:t>
+      <w:proofErr w:type="spellStart"/>
+      <w:r>
+        <w:t>Create</w:t>
+      </w:r>
+      <w:proofErr w:type="spellEnd"/>
+      <w:r>
+        <w:t xml:space="preserve"> a planning</w:t>
       </w:r>
       <w:r>
         <w:t>,</w:t>
@@ -1950,11 +2634,20 @@
           <w:ilvl w:val="0"/>
           <w:numId w:val="1"/>
         </w:numPr>
-      </w:pPr>
-      <w:r>
+        <w:rPr>
+          <w:lang w:val="en-US"/>
+        </w:rPr>
+      </w:pPr>
+      <w:r>
+        <w:rPr>
+          <w:lang w:val="en-US"/>
+        </w:rPr>
         <w:t>Making technical design of the web application</w:t>
       </w:r>
       <w:r>
+        <w:rPr>
+          <w:lang w:val="en-US"/>
+        </w:rPr>
         <w:t>,</w:t>
       </w:r>
     </w:p>
@@ -1967,8 +2660,21 @@
         </w:numPr>
       </w:pPr>
       <w:r>
-        <w:t>Making the web application</w:t>
-      </w:r>
+        <w:t xml:space="preserve">Making </w:t>
+      </w:r>
+      <w:proofErr w:type="spellStart"/>
+      <w:r>
+        <w:t>the</w:t>
+      </w:r>
+      <w:proofErr w:type="spellEnd"/>
+      <w:r>
+        <w:t xml:space="preserve"> web </w:t>
+      </w:r>
+      <w:proofErr w:type="spellStart"/>
+      <w:r>
+        <w:t>application</w:t>
+      </w:r>
+      <w:proofErr w:type="spellEnd"/>
       <w:r>
         <w:t>,</w:t>
       </w:r>
@@ -1980,11 +2686,20 @@
           <w:ilvl w:val="0"/>
           <w:numId w:val="1"/>
         </w:numPr>
-      </w:pPr>
-      <w:r>
+        <w:rPr>
+          <w:lang w:val="en-US"/>
+        </w:rPr>
+      </w:pPr>
+      <w:r>
+        <w:rPr>
+          <w:lang w:val="en-US"/>
+        </w:rPr>
         <w:t>Prepare an acceptance test , carry out and execute customer</w:t>
       </w:r>
       <w:r>
+        <w:rPr>
+          <w:lang w:val="en-US"/>
+        </w:rPr>
         <w:t>,</w:t>
       </w:r>
     </w:p>
@@ -1997,73 +2712,120 @@
           <w:spacing w:val="15"/>
           <w:sz w:val="22"/>
           <w:szCs w:val="22"/>
-        </w:rPr>
-      </w:pPr>
-      <w:r>
+          <w:lang w:val="en-US"/>
+        </w:rPr>
+      </w:pPr>
+      <w:r>
+        <w:rPr>
+          <w:lang w:val="en-US"/>
+        </w:rPr>
         <w:br w:type="page"/>
       </w:r>
     </w:p>
     <w:p>
       <w:pPr>
         <w:pStyle w:val="Kop1"/>
-      </w:pPr>
-      <w:bookmarkStart w:id="4" w:name="_Toc462304711"/>
-      <w:r>
+        <w:rPr>
+          <w:lang w:val="en-US"/>
+        </w:rPr>
+      </w:pPr>
+      <w:bookmarkStart w:id="5" w:name="_Toc462648489"/>
+      <w:r>
+        <w:rPr>
+          <w:lang w:val="en-US"/>
+        </w:rPr>
         <w:lastRenderedPageBreak/>
         <w:t>project boundaries</w:t>
       </w:r>
-      <w:bookmarkEnd w:id="4"/>
-    </w:p>
-    <w:p>
-      <w:r>
+      <w:bookmarkEnd w:id="5"/>
+    </w:p>
+    <w:p>
+      <w:pPr>
+        <w:rPr>
+          <w:lang w:val="en-US"/>
+        </w:rPr>
+      </w:pPr>
+      <w:r>
+        <w:rPr>
+          <w:lang w:val="en-US"/>
+        </w:rPr>
         <w:t>The</w:t>
       </w:r>
       <w:r>
+        <w:rPr>
+          <w:lang w:val="en-US"/>
+        </w:rPr>
         <w:t xml:space="preserve"> project </w:t>
       </w:r>
       <w:r>
-        <w:t xml:space="preserve">starts from </w:t>
-      </w:r>
-      <w:r>
-        <w:t xml:space="preserve">12-09-2016 </w:t>
-      </w:r>
-      <w:r>
-        <w:t>and ends when the web application is delivered</w:t>
-      </w:r>
-      <w:r>
-        <w:t>.</w:t>
-      </w:r>
-    </w:p>
-    <w:p>
-      <w:r>
+        <w:rPr>
+          <w:lang w:val="en-US"/>
+        </w:rPr>
+        <w:t>starts from 12-09-2016 and ends when the web application is delivered.</w:t>
+      </w:r>
+    </w:p>
+    <w:p>
+      <w:pPr>
+        <w:rPr>
+          <w:lang w:val="en-US"/>
+        </w:rPr>
+      </w:pPr>
+      <w:r>
+        <w:rPr>
+          <w:lang w:val="en-US"/>
+        </w:rPr>
         <w:t>The project contractor will build the web application design in consultation with the customer using wireframes and full web application. The project contractor is not obliged to arrange for the delivery of images for the web application. The contractor is not obliged to provide a domain.</w:t>
       </w:r>
     </w:p>
-    <w:p/>
+    <w:p>
+      <w:pPr>
+        <w:rPr>
+          <w:lang w:val="en-US"/>
+        </w:rPr>
+      </w:pPr>
+    </w:p>
     <w:p>
       <w:pPr>
         <w:pStyle w:val="Kop1"/>
         <w:tabs>
           <w:tab w:val="left" w:pos="1691"/>
         </w:tabs>
-      </w:pPr>
-      <w:bookmarkStart w:id="5" w:name="_Toc462304712"/>
-      <w:r>
+        <w:rPr>
+          <w:lang w:val="en-US"/>
+        </w:rPr>
+      </w:pPr>
+      <w:bookmarkStart w:id="6" w:name="_Toc462648490"/>
+      <w:r>
+        <w:rPr>
+          <w:lang w:val="en-US"/>
+        </w:rPr>
         <w:t>product</w:t>
       </w:r>
       <w:r>
+        <w:rPr>
+          <w:lang w:val="en-US"/>
+        </w:rPr>
         <w:t>s</w:t>
       </w:r>
-      <w:bookmarkEnd w:id="5"/>
-      <w:r>
+      <w:bookmarkEnd w:id="6"/>
+      <w:r>
+        <w:rPr>
+          <w:lang w:val="en-US"/>
+        </w:rPr>
         <w:tab/>
       </w:r>
     </w:p>
     <w:p>
       <w:pPr>
         <w:pStyle w:val="Geenafstand"/>
-      </w:pPr>
-      <w:r>
+        <w:rPr>
+          <w:lang w:val="en-US"/>
+        </w:rPr>
+      </w:pPr>
+      <w:r>
+        <w:rPr>
+          <w:lang w:val="en-US"/>
+        </w:rPr>
         <w:t>The following products can get delivered to the customer :</w:t>
       </w:r>
     </w:p>
@@ -2099,9 +2861,11 @@
           <w:numId w:val="1"/>
         </w:numPr>
       </w:pPr>
+      <w:proofErr w:type="spellStart"/>
       <w:r>
         <w:t>Wireframes</w:t>
       </w:r>
+      <w:proofErr w:type="spellEnd"/>
     </w:p>
     <w:p>
       <w:pPr>
@@ -2111,8 +2875,13 @@
           <w:numId w:val="1"/>
         </w:numPr>
       </w:pPr>
-      <w:r>
-        <w:t>Functional design,</w:t>
+      <w:proofErr w:type="spellStart"/>
+      <w:r>
+        <w:t>Functional</w:t>
+      </w:r>
+      <w:proofErr w:type="spellEnd"/>
+      <w:r>
+        <w:t xml:space="preserve"> design,</w:t>
       </w:r>
     </w:p>
     <w:p>
@@ -2123,8 +2892,21 @@
           <w:numId w:val="1"/>
         </w:numPr>
       </w:pPr>
-      <w:r>
-        <w:t>Use-case diagrams,</w:t>
+      <w:proofErr w:type="spellStart"/>
+      <w:r>
+        <w:t>Use</w:t>
+      </w:r>
+      <w:proofErr w:type="spellEnd"/>
+      <w:r>
+        <w:t xml:space="preserve">-case </w:t>
+      </w:r>
+      <w:proofErr w:type="spellStart"/>
+      <w:r>
+        <w:t>diagrams</w:t>
+      </w:r>
+      <w:proofErr w:type="spellEnd"/>
+      <w:r>
+        <w:t>,</w:t>
       </w:r>
     </w:p>
     <w:p>
@@ -2135,8 +2917,13 @@
           <w:numId w:val="1"/>
         </w:numPr>
       </w:pPr>
-      <w:r>
-        <w:t>Use-case templates,</w:t>
+      <w:proofErr w:type="spellStart"/>
+      <w:r>
+        <w:t>Use</w:t>
+      </w:r>
+      <w:proofErr w:type="spellEnd"/>
+      <w:r>
+        <w:t>-case templates,</w:t>
       </w:r>
     </w:p>
     <w:p>
@@ -2147,8 +2934,13 @@
           <w:numId w:val="1"/>
         </w:numPr>
       </w:pPr>
-      <w:r>
-        <w:t>Exported database file,</w:t>
+      <w:proofErr w:type="spellStart"/>
+      <w:r>
+        <w:t>Exported</w:t>
+      </w:r>
+      <w:proofErr w:type="spellEnd"/>
+      <w:r>
+        <w:t xml:space="preserve"> database file,</w:t>
       </w:r>
     </w:p>
     <w:p>
@@ -2171,8 +2963,13 @@
           <w:numId w:val="1"/>
         </w:numPr>
       </w:pPr>
-      <w:r>
-        <w:t>Functional test,</w:t>
+      <w:proofErr w:type="spellStart"/>
+      <w:r>
+        <w:t>Functional</w:t>
+      </w:r>
+      <w:proofErr w:type="spellEnd"/>
+      <w:r>
+        <w:t xml:space="preserve"> test,</w:t>
       </w:r>
     </w:p>
     <w:p>
@@ -2183,8 +2980,13 @@
           <w:numId w:val="1"/>
         </w:numPr>
       </w:pPr>
-      <w:r>
-        <w:t>Acceptance test,</w:t>
+      <w:proofErr w:type="spellStart"/>
+      <w:r>
+        <w:t>Acceptance</w:t>
+      </w:r>
+      <w:proofErr w:type="spellEnd"/>
+      <w:r>
+        <w:t xml:space="preserve"> test,</w:t>
       </w:r>
     </w:p>
     <w:p>
@@ -2195,8 +2997,21 @@
           <w:numId w:val="1"/>
         </w:numPr>
       </w:pPr>
-      <w:r>
-        <w:t>User’s Guide in english,</w:t>
+      <w:proofErr w:type="spellStart"/>
+      <w:r>
+        <w:t>User’s</w:t>
+      </w:r>
+      <w:proofErr w:type="spellEnd"/>
+      <w:r>
+        <w:t xml:space="preserve"> Guide in </w:t>
+      </w:r>
+      <w:proofErr w:type="spellStart"/>
+      <w:r>
+        <w:t>english</w:t>
+      </w:r>
+      <w:proofErr w:type="spellEnd"/>
+      <w:r>
+        <w:t>,</w:t>
       </w:r>
     </w:p>
     <w:p>
@@ -2225,55 +3040,146 @@
       <w:pPr>
         <w:pStyle w:val="Kop1"/>
       </w:pPr>
+      <w:bookmarkStart w:id="7" w:name="_Toc462648491"/>
       <w:r>
         <w:t>quality</w:t>
       </w:r>
-    </w:p>
-    <w:p>
-      <w:r>
+      <w:bookmarkEnd w:id="7"/>
+    </w:p>
+    <w:p>
+      <w:pPr>
+        <w:rPr>
+          <w:lang w:val="en-US"/>
+        </w:rPr>
+      </w:pPr>
+      <w:r>
+        <w:rPr>
+          <w:lang w:val="en-US"/>
+        </w:rPr>
         <w:t xml:space="preserve">Consultation with the client is a very important part of the whole project. You're finally something for your client and it must meet the needs and requirements so we will therefore fall back throughout the project to the needs and requirements of the customer. </w:t>
       </w:r>
     </w:p>
     <w:p>
-      <w:r>
-        <w:t>We remain at all times we can honestly something for whatever reason can not make it we will work with customers looking for an alternative / solution . Incidentally, we love a challenge so we will try to fulfill all wishes .</w:t>
-      </w:r>
-      <w:r>
+      <w:pPr>
+        <w:rPr>
+          <w:lang w:val="en-US"/>
+        </w:rPr>
+      </w:pPr>
+      <w:r>
+        <w:rPr>
+          <w:lang w:val="en-US"/>
+        </w:rPr>
+        <w:t xml:space="preserve">We remain at all times we can honestly something for whatever reason </w:t>
+      </w:r>
+      <w:proofErr w:type="spellStart"/>
+      <w:r>
+        <w:rPr>
+          <w:lang w:val="en-US"/>
+        </w:rPr>
+        <w:t>can not</w:t>
+      </w:r>
+      <w:proofErr w:type="spellEnd"/>
+      <w:r>
+        <w:rPr>
+          <w:lang w:val="en-US"/>
+        </w:rPr>
+        <w:t xml:space="preserve"> make it we will work with customers looking for an alternative / solution . Incidentally, we love a challenge so we will try to fulfill all wishes .</w:t>
+      </w:r>
+      <w:r>
+        <w:rPr>
+          <w:lang w:val="en-US"/>
+        </w:rPr>
         <w:br/>
       </w:r>
       <w:r>
+        <w:rPr>
+          <w:lang w:val="en-US"/>
+        </w:rPr>
         <w:br/>
       </w:r>
     </w:p>
     <w:p>
       <w:pPr>
         <w:pStyle w:val="Kop1"/>
-      </w:pPr>
-      <w:bookmarkStart w:id="6" w:name="_Toc462304714"/>
-      <w:r>
+        <w:rPr>
+          <w:lang w:val="en-US"/>
+        </w:rPr>
+      </w:pPr>
+      <w:bookmarkStart w:id="8" w:name="_Toc462648492"/>
+      <w:r>
+        <w:rPr>
+          <w:lang w:val="en-US"/>
+        </w:rPr>
         <w:t>projectorganisatie</w:t>
       </w:r>
-      <w:bookmarkEnd w:id="6"/>
-    </w:p>
-    <w:p>
-      <w:r>
-        <w:t>The entire project is developed by</w:t>
-      </w:r>
-      <w:r>
-        <w:t xml:space="preserve"> L. Bronner, K. Haarhuis, T. Schachtschabel, K. Janssen </w:t>
-      </w:r>
-      <w:r>
-        <w:t>commissioned by</w:t>
-      </w:r>
-      <w:r>
-        <w:t xml:space="preserve"> H. van Bueren.</w:t>
+      <w:bookmarkEnd w:id="8"/>
+    </w:p>
+    <w:p>
+      <w:pPr>
+        <w:rPr>
+          <w:lang w:val="en-US"/>
+        </w:rPr>
+      </w:pPr>
+      <w:r>
+        <w:rPr>
+          <w:lang w:val="en-US"/>
+        </w:rPr>
+        <w:t xml:space="preserve">The entire project is developed by L. </w:t>
+      </w:r>
+      <w:proofErr w:type="spellStart"/>
+      <w:r>
+        <w:rPr>
+          <w:lang w:val="en-US"/>
+        </w:rPr>
+        <w:t>Bronner</w:t>
+      </w:r>
+      <w:proofErr w:type="spellEnd"/>
+      <w:r>
+        <w:rPr>
+          <w:lang w:val="en-US"/>
+        </w:rPr>
+        <w:t xml:space="preserve">, K. </w:t>
+      </w:r>
+      <w:proofErr w:type="spellStart"/>
+      <w:r>
+        <w:rPr>
+          <w:lang w:val="en-US"/>
+        </w:rPr>
+        <w:t>Haarhuis</w:t>
+      </w:r>
+      <w:proofErr w:type="spellEnd"/>
+      <w:r>
+        <w:rPr>
+          <w:lang w:val="en-US"/>
+        </w:rPr>
+        <w:t xml:space="preserve">, T. Schachtschabel, K. Janssen commissioned by H. van </w:t>
+      </w:r>
+      <w:proofErr w:type="spellStart"/>
+      <w:r>
+        <w:rPr>
+          <w:lang w:val="en-US"/>
+        </w:rPr>
+        <w:t>Bueren</w:t>
+      </w:r>
+      <w:proofErr w:type="spellEnd"/>
+      <w:r>
+        <w:rPr>
+          <w:lang w:val="en-US"/>
+        </w:rPr>
+        <w:t>.</w:t>
       </w:r>
     </w:p>
     <w:p>
       <w:pPr>
         <w:spacing w:before="0" w:after="160" w:line="259" w:lineRule="auto"/>
-      </w:pPr>
-      <w:r>
+        <w:rPr>
+          <w:lang w:val="en-US"/>
+        </w:rPr>
+      </w:pPr>
+      <w:r>
+        <w:rPr>
+          <w:lang w:val="en-US"/>
+        </w:rPr>
         <w:br w:type="page"/>
       </w:r>
     </w:p>
@@ -2281,12 +3187,109 @@
       <w:pPr>
         <w:pStyle w:val="Kop1"/>
       </w:pPr>
-      <w:bookmarkStart w:id="7" w:name="_Toc462304715"/>
+      <w:bookmarkStart w:id="9" w:name="_Toc462648493"/>
       <w:r>
         <w:lastRenderedPageBreak/>
         <w:t>planning</w:t>
       </w:r>
-      <w:bookmarkEnd w:id="7"/>
+      <w:bookmarkEnd w:id="9"/>
+    </w:p>
+    <w:p/>
+    <w:p>
+      <w:pPr>
+        <w:rPr>
+          <w:sz w:val="24"/>
+        </w:rPr>
+      </w:pPr>
+      <w:r>
+        <w:rPr>
+          <w:sz w:val="24"/>
+        </w:rPr>
+        <w:t>Hieronder de algemene planning voor het project.</w:t>
+      </w:r>
+    </w:p>
+    <w:p>
+      <w:pPr>
+        <w:rPr>
+          <w:sz w:val="24"/>
+          <w:szCs w:val="24"/>
+        </w:rPr>
+      </w:pPr>
+      <w:hyperlink r:id="rId11" w:history="1">
+        <w:r>
+          <w:rPr>
+            <w:rStyle w:val="Hyperlink"/>
+            <w:sz w:val="24"/>
+            <w:szCs w:val="24"/>
+          </w:rPr>
+          <w:t>..\20160913_barroc-it_algemene_planning.mpp</w:t>
+        </w:r>
+      </w:hyperlink>
+    </w:p>
+    <w:p>
+      <w:pPr>
+        <w:rPr>
+          <w:sz w:val="24"/>
+          <w:szCs w:val="24"/>
+        </w:rPr>
+      </w:pPr>
+    </w:p>
+    <w:p>
+      <w:pPr>
+        <w:rPr>
+          <w:sz w:val="24"/>
+          <w:szCs w:val="24"/>
+        </w:rPr>
+      </w:pPr>
+      <w:r>
+        <w:rPr>
+          <w:noProof/>
+          <w:sz w:val="24"/>
+          <w:szCs w:val="24"/>
+          <w:lang w:eastAsia="nl-NL"/>
+        </w:rPr>
+        <w:drawing>
+          <wp:inline distT="0" distB="0" distL="0" distR="0" wp14:anchorId="653810EC" wp14:editId="32EE1B95">
+            <wp:extent cx="6273573" cy="2804160"/>
+            <wp:effectExtent l="0" t="0" r="0" b="0"/>
+            <wp:docPr id="11" name="Afbeelding 11"/>
+            <wp:cNvGraphicFramePr>
+              <a:graphicFrameLocks xmlns:a="http://schemas.openxmlformats.org/drawingml/2006/main" noChangeAspect="1"/>
+            </wp:cNvGraphicFramePr>
+            <a:graphic xmlns:a="http://schemas.openxmlformats.org/drawingml/2006/main">
+              <a:graphicData uri="http://schemas.openxmlformats.org/drawingml/2006/picture">
+                <pic:pic xmlns:pic="http://schemas.openxmlformats.org/drawingml/2006/picture">
+                  <pic:nvPicPr>
+                    <pic:cNvPr id="11" name="Screenshot_2.png"/>
+                    <pic:cNvPicPr/>
+                  </pic:nvPicPr>
+                  <pic:blipFill>
+                    <a:blip r:embed="rId12" cstate="print">
+                      <a:extLst>
+                        <a:ext uri="{28A0092B-C50C-407E-A947-70E740481C1C}">
+                          <a14:useLocalDpi xmlns:a14="http://schemas.microsoft.com/office/drawing/2010/main" val="0"/>
+                        </a:ext>
+                      </a:extLst>
+                    </a:blip>
+                    <a:stretch>
+                      <a:fillRect/>
+                    </a:stretch>
+                  </pic:blipFill>
+                  <pic:spPr>
+                    <a:xfrm>
+                      <a:off x="0" y="0"/>
+                      <a:ext cx="6273573" cy="2804160"/>
+                    </a:xfrm>
+                    <a:prstGeom prst="rect">
+                      <a:avLst/>
+                    </a:prstGeom>
+                  </pic:spPr>
+                </pic:pic>
+              </a:graphicData>
+            </a:graphic>
+          </wp:inline>
+        </w:drawing>
+      </w:r>
     </w:p>
     <w:p>
       <w:pPr>
@@ -2325,22 +3328,22 @@
       <w:pPr>
         <w:pStyle w:val="Kop1"/>
       </w:pPr>
-      <w:bookmarkStart w:id="8" w:name="_Toc462304716"/>
+      <w:bookmarkStart w:id="10" w:name="_Toc462648494"/>
       <w:r>
         <w:t>kosten en baten</w:t>
       </w:r>
-      <w:bookmarkEnd w:id="8"/>
+      <w:bookmarkEnd w:id="10"/>
     </w:p>
     <w:p/>
     <w:p>
       <w:pPr>
         <w:pStyle w:val="Kop2"/>
       </w:pPr>
-      <w:bookmarkStart w:id="9" w:name="_Toc462304717"/>
+      <w:bookmarkStart w:id="11" w:name="_Toc462648495"/>
       <w:r>
         <w:t>kosten</w:t>
       </w:r>
-      <w:bookmarkEnd w:id="9"/>
+      <w:bookmarkEnd w:id="11"/>
     </w:p>
     <w:p>
       <w:r>
@@ -2350,165 +3353,363 @@
     <w:p>
       <w:pPr>
         <w:pStyle w:val="Kop2"/>
-      </w:pPr>
-      <w:bookmarkStart w:id="10" w:name="_Toc462304718"/>
-      <w:r>
+        <w:rPr>
+          <w:lang w:val="en-US"/>
+        </w:rPr>
+      </w:pPr>
+      <w:bookmarkStart w:id="12" w:name="_Toc462648496"/>
+      <w:r>
+        <w:rPr>
+          <w:lang w:val="en-US"/>
+        </w:rPr>
         <w:t>Baten</w:t>
       </w:r>
-      <w:bookmarkEnd w:id="10"/>
-    </w:p>
-    <w:p>
-      <w:r>
+      <w:bookmarkEnd w:id="12"/>
+    </w:p>
+    <w:p>
+      <w:pPr>
+        <w:rPr>
+          <w:lang w:val="en-US"/>
+        </w:rPr>
+      </w:pPr>
+      <w:r>
+        <w:rPr>
+          <w:lang w:val="en-US"/>
+        </w:rPr>
         <w:t>N.V.T.</w:t>
       </w:r>
     </w:p>
     <w:p>
       <w:pPr>
         <w:pStyle w:val="Kop1"/>
-      </w:pPr>
-      <w:bookmarkStart w:id="11" w:name="_Toc462304719"/>
-      <w:r>
+        <w:rPr>
+          <w:lang w:val="en-US"/>
+        </w:rPr>
+      </w:pPr>
+      <w:bookmarkStart w:id="13" w:name="_Toc462648497"/>
+      <w:r>
+        <w:rPr>
+          <w:lang w:val="en-US"/>
+        </w:rPr>
         <w:t>Risico’s</w:t>
       </w:r>
-      <w:bookmarkEnd w:id="11"/>
-    </w:p>
-    <w:p/>
+      <w:bookmarkEnd w:id="13"/>
+    </w:p>
+    <w:p>
+      <w:pPr>
+        <w:rPr>
+          <w:lang w:val="en-US"/>
+        </w:rPr>
+      </w:pPr>
+    </w:p>
     <w:p>
       <w:pPr>
         <w:pStyle w:val="Kop2"/>
-      </w:pPr>
-      <w:bookmarkStart w:id="12" w:name="_Toc462304720"/>
-      <w:r>
+        <w:rPr>
+          <w:lang w:val="en-US"/>
+        </w:rPr>
+      </w:pPr>
+      <w:bookmarkStart w:id="14" w:name="_Toc462648498"/>
+      <w:r>
+        <w:rPr>
+          <w:lang w:val="en-US"/>
+        </w:rPr>
         <w:t>intern</w:t>
       </w:r>
-      <w:bookmarkEnd w:id="12"/>
+      <w:bookmarkEnd w:id="14"/>
     </w:p>
     <w:p>
       <w:pPr>
         <w:rPr>
           <w:rStyle w:val="Kop3Char"/>
-        </w:rPr>
-      </w:pPr>
-    </w:p>
-    <w:p>
+          <w:lang w:val="en-US"/>
+        </w:rPr>
+      </w:pPr>
+    </w:p>
+    <w:p>
+      <w:pPr>
+        <w:rPr>
+          <w:lang w:val="en-US"/>
+        </w:rPr>
+      </w:pPr>
+      <w:bookmarkStart w:id="15" w:name="_Toc462648499"/>
       <w:r>
         <w:rPr>
           <w:rStyle w:val="Kop3Char"/>
+          <w:lang w:val="en-US"/>
         </w:rPr>
         <w:t>Not meeting the deadline</w:t>
       </w:r>
-      <w:r>
+      <w:bookmarkEnd w:id="15"/>
+      <w:r>
+        <w:rPr>
+          <w:lang w:val="en-US"/>
+        </w:rPr>
         <w:t xml:space="preserve"> </w:t>
       </w:r>
     </w:p>
     <w:p>
-      <w:r>
-        <w:t>If the schedule is not adhered to by all concerned by both the project and the steering committee , the risk that the deadline is not met by the project</w:t>
-      </w:r>
-      <w:r>
-        <w:t>.</w:t>
-      </w:r>
-    </w:p>
-    <w:p/>
-    <w:p>
+      <w:pPr>
+        <w:rPr>
+          <w:lang w:val="en-US"/>
+        </w:rPr>
+      </w:pPr>
+      <w:r>
+        <w:rPr>
+          <w:lang w:val="en-US"/>
+        </w:rPr>
+        <w:t>If the schedule is not adhered to by all concerned by both the project and the steering committee , the risk that the deadline is not met by the project.</w:t>
+      </w:r>
+    </w:p>
+    <w:p>
+      <w:pPr>
+        <w:rPr>
+          <w:lang w:val="en-US"/>
+        </w:rPr>
+      </w:pPr>
+    </w:p>
+    <w:p>
+      <w:pPr>
+        <w:rPr>
+          <w:lang w:val="en-US"/>
+        </w:rPr>
+      </w:pPr>
+      <w:bookmarkStart w:id="16" w:name="_Toc462648500"/>
       <w:r>
         <w:rPr>
           <w:rStyle w:val="Kop3Char"/>
+          <w:lang w:val="en-US"/>
         </w:rPr>
         <w:t>Feasibility of contract</w:t>
       </w:r>
-      <w:r>
+      <w:bookmarkEnd w:id="16"/>
+      <w:r>
+        <w:rPr>
+          <w:lang w:val="en-US"/>
+        </w:rPr>
         <w:t xml:space="preserve"> </w:t>
       </w:r>
     </w:p>
     <w:p>
-      <w:r>
-        <w:t>It may happen that the research goals can not be achieved because of lack of funds in to achieve this within the planned timescale .</w:t>
-      </w:r>
-      <w:r>
+      <w:pPr>
+        <w:rPr>
+          <w:lang w:val="en-US"/>
+        </w:rPr>
+      </w:pPr>
+      <w:r>
+        <w:rPr>
+          <w:lang w:val="en-US"/>
+        </w:rPr>
+        <w:t xml:space="preserve">It may happen that the research goals </w:t>
+      </w:r>
+      <w:proofErr w:type="spellStart"/>
+      <w:r>
+        <w:rPr>
+          <w:lang w:val="en-US"/>
+        </w:rPr>
+        <w:t>can not</w:t>
+      </w:r>
+      <w:proofErr w:type="spellEnd"/>
+      <w:r>
+        <w:rPr>
+          <w:lang w:val="en-US"/>
+        </w:rPr>
+        <w:t xml:space="preserve"> be achieved because of lack of funds in to achieve this within the planned timescale .</w:t>
+      </w:r>
+      <w:r>
+        <w:rPr>
+          <w:lang w:val="en-US"/>
+        </w:rPr>
         <w:br/>
       </w:r>
     </w:p>
-    <w:p/>
-    <w:p/>
+    <w:p>
+      <w:pPr>
+        <w:rPr>
+          <w:lang w:val="en-US"/>
+        </w:rPr>
+      </w:pPr>
+    </w:p>
+    <w:p>
+      <w:pPr>
+        <w:rPr>
+          <w:lang w:val="en-US"/>
+        </w:rPr>
+      </w:pPr>
+    </w:p>
     <w:p>
       <w:pPr>
         <w:spacing w:before="0" w:after="160" w:line="259" w:lineRule="auto"/>
         <w:rPr>
           <w:caps/>
           <w:spacing w:val="15"/>
-        </w:rPr>
-      </w:pPr>
-      <w:bookmarkStart w:id="13" w:name="_Toc462304721"/>
-      <w:r>
+          <w:lang w:val="en-US"/>
+        </w:rPr>
+      </w:pPr>
+      <w:r>
+        <w:rPr>
+          <w:lang w:val="en-US"/>
+        </w:rPr>
         <w:br w:type="page"/>
       </w:r>
     </w:p>
     <w:p>
       <w:pPr>
         <w:pStyle w:val="Kop2"/>
-      </w:pPr>
-      <w:r>
+        <w:rPr>
+          <w:lang w:val="en-US"/>
+        </w:rPr>
+      </w:pPr>
+      <w:bookmarkStart w:id="17" w:name="_Toc462648501"/>
+      <w:r>
+        <w:rPr>
+          <w:lang w:val="en-US"/>
+        </w:rPr>
         <w:lastRenderedPageBreak/>
         <w:t>extern</w:t>
       </w:r>
-      <w:bookmarkEnd w:id="13"/>
-    </w:p>
-    <w:p/>
+      <w:bookmarkEnd w:id="17"/>
+    </w:p>
+    <w:p>
+      <w:pPr>
+        <w:rPr>
+          <w:lang w:val="en-US"/>
+        </w:rPr>
+      </w:pPr>
+    </w:p>
     <w:p>
       <w:pPr>
         <w:rPr>
           <w:rStyle w:val="Kop3Char"/>
-        </w:rPr>
-      </w:pPr>
+          <w:lang w:val="en-US"/>
+        </w:rPr>
+      </w:pPr>
+      <w:bookmarkStart w:id="18" w:name="_Toc462648502"/>
       <w:r>
         <w:rPr>
           <w:rStyle w:val="Kop3Char"/>
+          <w:lang w:val="en-US"/>
         </w:rPr>
         <w:t>Disease</w:t>
       </w:r>
-    </w:p>
-    <w:p>
-      <w:r>
-        <w:t>There is always a chance that someone gets sick within the steering committee and the project group. If the Avoid the entire steering committee or the entire project are long absent or sick, it must there be a consultation with the client Harry van Bueren.</w:t>
-      </w:r>
-    </w:p>
-    <w:p/>
+      <w:bookmarkEnd w:id="18"/>
+    </w:p>
+    <w:p>
+      <w:pPr>
+        <w:rPr>
+          <w:lang w:val="en-US"/>
+        </w:rPr>
+      </w:pPr>
+      <w:r>
+        <w:rPr>
+          <w:lang w:val="en-US"/>
+        </w:rPr>
+        <w:t xml:space="preserve">There is always a chance that someone gets sick within the steering committee and the project group. If the Avoid the entire steering committee or the entire project are long absent or sick, it must there be a consultation with the client Harry van </w:t>
+      </w:r>
+      <w:proofErr w:type="spellStart"/>
+      <w:r>
+        <w:rPr>
+          <w:lang w:val="en-US"/>
+        </w:rPr>
+        <w:t>Bueren</w:t>
+      </w:r>
+      <w:proofErr w:type="spellEnd"/>
+      <w:r>
+        <w:rPr>
+          <w:lang w:val="en-US"/>
+        </w:rPr>
+        <w:t>.</w:t>
+      </w:r>
+    </w:p>
+    <w:p>
+      <w:pPr>
+        <w:rPr>
+          <w:lang w:val="en-US"/>
+        </w:rPr>
+      </w:pPr>
+    </w:p>
     <w:p>
       <w:pPr>
         <w:rPr>
           <w:rStyle w:val="Kop3Char"/>
-        </w:rPr>
-      </w:pPr>
+          <w:lang w:val="en-US"/>
+        </w:rPr>
+      </w:pPr>
+      <w:bookmarkStart w:id="19" w:name="_Toc462648503"/>
       <w:r>
         <w:rPr>
           <w:rStyle w:val="Kop3Char"/>
-        </w:rPr>
-        <w:t xml:space="preserve">Absence of project members by circumstances </w:t>
-      </w:r>
-    </w:p>
-    <w:p>
-      <w:r>
+          <w:lang w:val="en-US"/>
+        </w:rPr>
+        <w:t>Absence of project members by circumstances</w:t>
+      </w:r>
+      <w:bookmarkEnd w:id="19"/>
+      <w:r>
+        <w:rPr>
+          <w:rStyle w:val="Kop3Char"/>
+          <w:lang w:val="en-US"/>
+        </w:rPr>
+        <w:t xml:space="preserve"> </w:t>
+      </w:r>
+    </w:p>
+    <w:p>
+      <w:pPr>
+        <w:rPr>
+          <w:lang w:val="en-US"/>
+        </w:rPr>
+      </w:pPr>
+      <w:r>
+        <w:rPr>
+          <w:lang w:val="en-US"/>
+        </w:rPr>
         <w:t>There is always someone absent due to circumstances beyond the person can do nothing , concerned would already be able to start in such a case working until this person is there or else move appointment.</w:t>
       </w:r>
     </w:p>
-    <w:p/>
-    <w:p>
+    <w:p>
+      <w:pPr>
+        <w:rPr>
+          <w:lang w:val="en-US"/>
+        </w:rPr>
+      </w:pPr>
+    </w:p>
+    <w:p>
+      <w:pPr>
+        <w:rPr>
+          <w:lang w:val="en-US"/>
+        </w:rPr>
+      </w:pPr>
+      <w:bookmarkStart w:id="20" w:name="_Toc462648504"/>
       <w:r>
         <w:rPr>
           <w:rStyle w:val="Kop3Char"/>
+          <w:lang w:val="en-US"/>
         </w:rPr>
         <w:t>Changing the problem or goal</w:t>
       </w:r>
-      <w:r>
+      <w:bookmarkEnd w:id="20"/>
+      <w:r>
+        <w:rPr>
+          <w:lang w:val="en-US"/>
+        </w:rPr>
         <w:t xml:space="preserve"> </w:t>
       </w:r>
     </w:p>
     <w:p>
-      <w:r>
+      <w:pPr>
+        <w:rPr>
+          <w:lang w:val="en-US"/>
+        </w:rPr>
+      </w:pPr>
+      <w:r>
+        <w:rPr>
+          <w:lang w:val="en-US"/>
+        </w:rPr>
         <w:t>The opportunity for change during the project is small, but it can prevent these changes . In that case this will be communicated in due time to the steering committee and the project will be adapted in time . Also directly to the schedule to see whether this is feasible in the time remaining and it is checked whether there are alternatives to making this process in the most efficient manner.</w:t>
       </w:r>
       <w:r>
+        <w:rPr>
+          <w:lang w:val="en-US"/>
+        </w:rPr>
         <w:t xml:space="preserve">                              </w:t>
       </w:r>
       <w:r>
@@ -2532,34 +3733,44 @@
             <v:path o:extrusionok="f" gradientshapeok="t" o:connecttype="rect"/>
             <o:lock v:ext="edit" aspectratio="t"/>
           </v:shapetype>
-          <v:shape id="_x0000_i1025" type="#_x0000_t75" alt="Microsoft Office-handtekeningregel..." style="width:192pt;height:96pt">
-            <v:imagedata r:id="rId11" o:title=""/>
+          <v:shape id="_x0000_i1025" type="#_x0000_t75" alt="Microsoft Office-handtekeningregel..." style="width:191.9pt;height:95.95pt">
+            <v:imagedata r:id="rId13" o:title=""/>
             <o:lock v:ext="edit" ungrouping="t" rotation="t" cropping="t" verticies="t" text="t" grouping="t"/>
             <o:signatureline v:ext="edit" id="{C2251BA7-34A9-435F-AC7B-0F1E8870F6A9}" provid="{00000000-0000-0000-0000-000000000000}" o:suggestedsigner="Harry van Bueren" o:suggestedsigner2="Manager Barroc-it" o:suggestedsigneremail="f.vangils@rocwb.nl" issignatureline="t"/>
           </v:shape>
         </w:pict>
       </w:r>
       <w:r>
+        <w:rPr>
+          <w:lang w:val="en-US"/>
+        </w:rPr>
         <w:tab/>
       </w:r>
       <w:r>
+        <w:rPr>
+          <w:lang w:val="en-US"/>
+        </w:rPr>
         <w:tab/>
       </w:r>
-      <w:bookmarkStart w:id="14" w:name="_GoBack"/>
-      <w:bookmarkEnd w:id="14"/>
       <w:r>
         <w:pict>
-          <v:shape id="_x0000_i1026" type="#_x0000_t75" alt="Microsoft Office-handtekeningregel..." style="width:192pt;height:96pt">
-            <v:imagedata r:id="rId12" o:title=""/>
+          <v:shape id="_x0000_i1026" type="#_x0000_t75" alt="Microsoft Office-handtekeningregel..." style="width:191.9pt;height:95.95pt">
+            <v:imagedata r:id="rId14" o:title=""/>
             <o:lock v:ext="edit" ungrouping="t" rotation="t" cropping="t" verticies="t" text="t" grouping="t"/>
             <o:signatureline v:ext="edit" id="{93655CC8-A760-447A-9913-76E1D9DFEE1F}" provid="{00000000-0000-0000-0000-000000000000}" o:suggestedsigner="Keanu Ryan Janssen" o:suggestedsigner2="Manager Lionweb" o:suggestedsigneremail="d220329@edu.rocwb.nl" issignatureline="t"/>
           </v:shape>
         </w:pict>
       </w:r>
     </w:p>
-    <w:p/>
+    <w:p>
+      <w:pPr>
+        <w:rPr>
+          <w:lang w:val="en-US"/>
+        </w:rPr>
+      </w:pPr>
+    </w:p>
     <w:sectPr>
-      <w:footerReference w:type="default" r:id="rId13"/>
+      <w:footerReference w:type="default" r:id="rId15"/>
       <w:pgSz w:w="11906" w:h="16838"/>
       <w:pgMar w:top="1417" w:right="1417" w:bottom="1417" w:left="1417" w:header="708" w:footer="708" w:gutter="0"/>
       <w:pgNumType w:start="0"/>
@@ -2626,7 +3837,7 @@
           <w:rPr>
             <w:noProof/>
           </w:rPr>
-          <w:t>4</w:t>
+          <w:t>1</w:t>
         </w:r>
         <w:r>
           <w:fldChar w:fldCharType="end"/>
@@ -3538,6 +4749,19 @@
       <w:szCs w:val="24"/>
     </w:rPr>
   </w:style>
+  <w:style w:type="paragraph" w:styleId="Inhopg3">
+    <w:name w:val="toc 3"/>
+    <w:basedOn w:val="Standaard"/>
+    <w:next w:val="Standaard"/>
+    <w:autoRedefine/>
+    <w:uiPriority w:val="39"/>
+    <w:unhideWhenUsed/>
+    <w:rsid w:val="00382EAA"/>
+    <w:pPr>
+      <w:spacing w:after="100"/>
+      <w:ind w:left="400"/>
+    </w:pPr>
+  </w:style>
 </w:styles>
 </file>
 
@@ -3660,8 +4884,9 @@
     <w:panose1 w:val="020B0502040204020203"/>
     <w:charset w:val="00"/>
     <w:family w:val="swiss"/>
+    <w:notTrueType/>
     <w:pitch w:val="variable"/>
-    <w:sig w:usb0="E4002EFF" w:usb1="C000E47F" w:usb2="00000009" w:usb3="00000000" w:csb0="000001FF" w:csb1="00000000"/>
+    <w:sig w:usb0="00000003" w:usb1="00000000" w:usb2="00000000" w:usb3="00000000" w:csb0="00000001" w:csb1="00000000"/>
   </w:font>
 </w:fonts>
 </file>
@@ -3690,6 +4915,7 @@
     <w:rsid w:val="009D54EB"/>
     <w:rsid w:val="00BD7DF0"/>
     <w:rsid w:val="00BE39C8"/>
+    <w:rsid w:val="00D23C2A"/>
     <w:rsid w:val="00E84012"/>
   </w:rsids>
   <m:mathPr>
@@ -3707,8 +4933,8 @@
   </m:mathPr>
   <w:themeFontLang w:val="nl-NL"/>
   <w:clrSchemeMapping w:bg1="light1" w:t1="dark1" w:bg2="light2" w:t2="dark2" w:accent1="accent1" w:accent2="accent2" w:accent3="accent3" w:accent4="accent4" w:accent5="accent5" w:accent6="accent6" w:hyperlink="hyperlink" w:followedHyperlink="followedHyperlink"/>
-  <w:decimalSymbol w:val=","/>
-  <w:listSeparator w:val=";"/>
+  <w:decimalSymbol w:val="."/>
+  <w:listSeparator w:val=","/>
   <w15:chartTrackingRefBased/>
 </w:settings>
 </file>
@@ -4437,7 +5663,7 @@
 </file>
 
 <file path=customXml/itemProps2.xml><?xml version="1.0" encoding="utf-8"?>
-<ds:datastoreItem xmlns:ds="http://schemas.openxmlformats.org/officeDocument/2006/customXml" ds:itemID="{B90432F8-09EB-4C9E-87DD-40446FA1B578}">
+<ds:datastoreItem xmlns:ds="http://schemas.openxmlformats.org/officeDocument/2006/customXml" ds:itemID="{22F044CA-4E05-4316-8E67-76F9AA8746A0}">
   <ds:schemaRefs>
     <ds:schemaRef ds:uri="http://schemas.openxmlformats.org/officeDocument/2006/bibliography"/>
   </ds:schemaRefs>

</xml_diff>

<commit_message>
Revert "PvA risico analyse"
This reverts commit a596cec7879878a0a3138ff45f30180a1f7cc98a.
</commit_message>
<xml_diff>
--- a/Project documents/inception-phase/20160402_PvA.docx
+++ b/Project documents/inception-phase/20160402_PvA.docx
@@ -1,6 +1,6 @@
 
 <file path=word/document.xml><?xml version="1.0" encoding="utf-8"?>
-<w:document xmlns:wpc="http://schemas.microsoft.com/office/word/2010/wordprocessingCanvas" xmlns:mc="http://schemas.openxmlformats.org/markup-compatibility/2006" xmlns:o="urn:schemas-microsoft-com:office:office" xmlns:r="http://schemas.openxmlformats.org/officeDocument/2006/relationships" xmlns:m="http://schemas.openxmlformats.org/officeDocument/2006/math" xmlns:v="urn:schemas-microsoft-com:vml" xmlns:wp14="http://schemas.microsoft.com/office/word/2010/wordprocessingDrawing" xmlns:wp="http://schemas.openxmlformats.org/drawingml/2006/wordprocessingDrawing" xmlns:w10="urn:schemas-microsoft-com:office:word" xmlns:w="http://schemas.openxmlformats.org/wordprocessingml/2006/main" xmlns:w14="http://schemas.microsoft.com/office/word/2010/wordml" xmlns:w15="http://schemas.microsoft.com/office/word/2012/wordml" xmlns:wpg="http://schemas.microsoft.com/office/word/2010/wordprocessingGroup" xmlns:wpi="http://schemas.microsoft.com/office/word/2010/wordprocessingInk" xmlns:wne="http://schemas.microsoft.com/office/word/2006/wordml" xmlns:wps="http://schemas.microsoft.com/office/word/2010/wordprocessingShape" mc:Ignorable="w14 w15 wp14">
+<w:document xmlns:wpc="http://schemas.microsoft.com/office/word/2010/wordprocessingCanvas" xmlns:cx="http://schemas.microsoft.com/office/drawing/2014/chartex" xmlns:cx1="http://schemas.microsoft.com/office/drawing/2015/9/8/chartex" xmlns:cx2="http://schemas.microsoft.com/office/drawing/2015/10/21/chartex" xmlns:mc="http://schemas.openxmlformats.org/markup-compatibility/2006" xmlns:o="urn:schemas-microsoft-com:office:office" xmlns:r="http://schemas.openxmlformats.org/officeDocument/2006/relationships" xmlns:m="http://schemas.openxmlformats.org/officeDocument/2006/math" xmlns:v="urn:schemas-microsoft-com:vml" xmlns:wp14="http://schemas.microsoft.com/office/word/2010/wordprocessingDrawing" xmlns:wp="http://schemas.openxmlformats.org/drawingml/2006/wordprocessingDrawing" xmlns:w10="urn:schemas-microsoft-com:office:word" xmlns:w="http://schemas.openxmlformats.org/wordprocessingml/2006/main" xmlns:w14="http://schemas.microsoft.com/office/word/2010/wordml" xmlns:w15="http://schemas.microsoft.com/office/word/2012/wordml" xmlns:w16se="http://schemas.microsoft.com/office/word/2015/wordml/symex" xmlns:wpg="http://schemas.microsoft.com/office/word/2010/wordprocessingGroup" xmlns:wpi="http://schemas.microsoft.com/office/word/2010/wordprocessingInk" xmlns:wne="http://schemas.microsoft.com/office/word/2006/wordml" xmlns:wps="http://schemas.microsoft.com/office/word/2010/wordprocessingShape" mc:Ignorable="w14 w15 w16se wp14">
   <w:body>
     <w:sdt>
       <w:sdtPr>
@@ -180,13 +180,23 @@
             </w:sdtPr>
             <w:sdtEndPr/>
             <w:sdtContent>
+              <w:proofErr w:type="spellStart"/>
               <w:r>
                 <w:rPr>
                   <w:color w:val="5B9BD5" w:themeColor="accent1"/>
                   <w:sz w:val="28"/>
                   <w:szCs w:val="28"/>
                 </w:rPr>
-                <w:t>Barroc-IT</w:t>
+                <w:t>Barroc</w:t>
+              </w:r>
+              <w:proofErr w:type="spellEnd"/>
+              <w:r>
+                <w:rPr>
+                  <w:color w:val="5B9BD5" w:themeColor="accent1"/>
+                  <w:sz w:val="28"/>
+                  <w:szCs w:val="28"/>
+                </w:rPr>
+                <w:t>-IT</w:t>
               </w:r>
             </w:sdtContent>
           </w:sdt>
@@ -297,7 +307,6 @@
                                         <w:color w:val="5B9BD5" w:themeColor="accent1"/>
                                         <w:sz w:val="28"/>
                                         <w:szCs w:val="28"/>
-                                        <w:lang w:val="en-US"/>
                                       </w:rPr>
                                     </w:pPr>
                                     <w:r>
@@ -439,7 +448,6 @@
                                   <w:color w:val="5B9BD5" w:themeColor="accent1"/>
                                   <w:sz w:val="28"/>
                                   <w:szCs w:val="28"/>
-                                  <w:lang w:val="en-US"/>
                                 </w:rPr>
                               </w:pPr>
                               <w:r>
@@ -617,7 +625,7 @@
             <w:pStyle w:val="Kopvaninhoudsopgave"/>
           </w:pPr>
           <w:r>
-            <w:t>Inhoudsopgave</w:t>
+            <w:t>contents</w:t>
           </w:r>
         </w:p>
         <w:p>
@@ -648,13 +656,14 @@
           <w:r>
             <w:fldChar w:fldCharType="separate"/>
           </w:r>
-          <w:hyperlink w:anchor="_Toc447373818" w:history="1">
+          <w:hyperlink w:anchor="_Toc462733108" w:history="1">
             <w:r>
               <w:rPr>
                 <w:rStyle w:val="Hyperlink"/>
                 <w:noProof/>
-              </w:rPr>
-              <w:t>Achtergronden</w:t>
+                <w:lang w:val="en-US"/>
+              </w:rPr>
+              <w:t>backgrounds</w:t>
             </w:r>
             <w:r>
               <w:rPr>
@@ -675,7 +684,7 @@
                 <w:noProof/>
                 <w:webHidden/>
               </w:rPr>
-              <w:instrText xml:space="preserve"> PAGEREF _Toc447373818 \h </w:instrText>
+              <w:instrText xml:space="preserve"> PAGEREF _Toc462733108 \h </w:instrText>
             </w:r>
             <w:r>
               <w:rPr>
@@ -717,13 +726,14 @@
               <w:noProof/>
             </w:rPr>
           </w:pPr>
-          <w:hyperlink w:anchor="_Toc447373819" w:history="1">
+          <w:hyperlink w:anchor="_Toc462733109" w:history="1">
             <w:r>
               <w:rPr>
                 <w:rStyle w:val="Hyperlink"/>
                 <w:noProof/>
-              </w:rPr>
-              <w:t>doelstellingen</w:t>
+                <w:lang w:val="en-US"/>
+              </w:rPr>
+              <w:t>goals</w:t>
             </w:r>
             <w:r>
               <w:rPr>
@@ -744,7 +754,7 @@
                 <w:noProof/>
                 <w:webHidden/>
               </w:rPr>
-              <w:instrText xml:space="preserve"> PAGEREF _Toc447373819 \h </w:instrText>
+              <w:instrText xml:space="preserve"> PAGEREF _Toc462733109 \h </w:instrText>
             </w:r>
             <w:r>
               <w:rPr>
@@ -786,13 +796,14 @@
               <w:noProof/>
             </w:rPr>
           </w:pPr>
-          <w:hyperlink w:anchor="_Toc447373820" w:history="1">
+          <w:hyperlink w:anchor="_Toc462733110" w:history="1">
             <w:r>
               <w:rPr>
                 <w:rStyle w:val="Hyperlink"/>
                 <w:noProof/>
-              </w:rPr>
-              <w:t>projectopdrachten</w:t>
+                <w:lang w:val="en-US"/>
+              </w:rPr>
+              <w:t>project assignments</w:t>
             </w:r>
             <w:r>
               <w:rPr>
@@ -813,7 +824,7 @@
                 <w:noProof/>
                 <w:webHidden/>
               </w:rPr>
-              <w:instrText xml:space="preserve"> PAGEREF _Toc447373820 \h </w:instrText>
+              <w:instrText xml:space="preserve"> PAGEREF _Toc462733110 \h </w:instrText>
             </w:r>
             <w:r>
               <w:rPr>
@@ -855,13 +866,14 @@
               <w:noProof/>
             </w:rPr>
           </w:pPr>
-          <w:hyperlink w:anchor="_Toc447373821" w:history="1">
+          <w:hyperlink w:anchor="_Toc462733111" w:history="1">
             <w:r>
               <w:rPr>
                 <w:rStyle w:val="Hyperlink"/>
                 <w:noProof/>
-              </w:rPr>
-              <w:t>projectactiviteiten</w:t>
+                <w:lang w:val="en-US"/>
+              </w:rPr>
+              <w:t>project activities</w:t>
             </w:r>
             <w:r>
               <w:rPr>
@@ -882,7 +894,7 @@
                 <w:noProof/>
                 <w:webHidden/>
               </w:rPr>
-              <w:instrText xml:space="preserve"> PAGEREF _Toc447373821 \h </w:instrText>
+              <w:instrText xml:space="preserve"> PAGEREF _Toc462733111 \h </w:instrText>
             </w:r>
             <w:r>
               <w:rPr>
@@ -924,13 +936,14 @@
               <w:noProof/>
             </w:rPr>
           </w:pPr>
-          <w:hyperlink w:anchor="_Toc447373822" w:history="1">
+          <w:hyperlink w:anchor="_Toc462733112" w:history="1">
             <w:r>
               <w:rPr>
                 <w:rStyle w:val="Hyperlink"/>
                 <w:noProof/>
-              </w:rPr>
-              <w:t>projectgrenzen</w:t>
+                <w:lang w:val="en-US"/>
+              </w:rPr>
+              <w:t>project boundaries</w:t>
             </w:r>
             <w:r>
               <w:rPr>
@@ -951,7 +964,7 @@
                 <w:noProof/>
                 <w:webHidden/>
               </w:rPr>
-              <w:instrText xml:space="preserve"> PAGEREF _Toc447373822 \h </w:instrText>
+              <w:instrText xml:space="preserve"> PAGEREF _Toc462733112 \h </w:instrText>
             </w:r>
             <w:r>
               <w:rPr>
@@ -993,13 +1006,14 @@
               <w:noProof/>
             </w:rPr>
           </w:pPr>
-          <w:hyperlink w:anchor="_Toc447373823" w:history="1">
+          <w:hyperlink w:anchor="_Toc462733113" w:history="1">
             <w:r>
               <w:rPr>
                 <w:rStyle w:val="Hyperlink"/>
                 <w:noProof/>
-              </w:rPr>
-              <w:t>producten</w:t>
+                <w:lang w:val="en-US"/>
+              </w:rPr>
+              <w:t>products</w:t>
             </w:r>
             <w:r>
               <w:rPr>
@@ -1020,7 +1034,7 @@
                 <w:noProof/>
                 <w:webHidden/>
               </w:rPr>
-              <w:instrText xml:space="preserve"> PAGEREF _Toc447373823 \h </w:instrText>
+              <w:instrText xml:space="preserve"> PAGEREF _Toc462733113 \h </w:instrText>
             </w:r>
             <w:r>
               <w:rPr>
@@ -1062,13 +1076,13 @@
               <w:noProof/>
             </w:rPr>
           </w:pPr>
-          <w:hyperlink w:anchor="_Toc447373824" w:history="1">
+          <w:hyperlink w:anchor="_Toc462733114" w:history="1">
             <w:r>
               <w:rPr>
                 <w:rStyle w:val="Hyperlink"/>
                 <w:noProof/>
               </w:rPr>
-              <w:t>kwaliteit</w:t>
+              <w:t>quality</w:t>
             </w:r>
             <w:r>
               <w:rPr>
@@ -1089,7 +1103,7 @@
                 <w:noProof/>
                 <w:webHidden/>
               </w:rPr>
-              <w:instrText xml:space="preserve"> PAGEREF _Toc447373824 \h </w:instrText>
+              <w:instrText xml:space="preserve"> PAGEREF _Toc462733114 \h </w:instrText>
             </w:r>
             <w:r>
               <w:rPr>
@@ -1110,213 +1124,6 @@
                 <w:webHidden/>
               </w:rPr>
               <w:t>3</w:t>
-            </w:r>
-            <w:r>
-              <w:rPr>
-                <w:noProof/>
-                <w:webHidden/>
-              </w:rPr>
-              <w:fldChar w:fldCharType="end"/>
-            </w:r>
-          </w:hyperlink>
-        </w:p>
-        <w:p>
-          <w:pPr>
-            <w:pStyle w:val="Inhopg1"/>
-            <w:tabs>
-              <w:tab w:val="right" w:leader="dot" w:pos="9062"/>
-            </w:tabs>
-            <w:rPr>
-              <w:rFonts w:cstheme="minorBidi"/>
-              <w:noProof/>
-            </w:rPr>
-          </w:pPr>
-          <w:hyperlink w:anchor="_Toc447373825" w:history="1">
-            <w:r>
-              <w:rPr>
-                <w:rStyle w:val="Hyperlink"/>
-                <w:noProof/>
-              </w:rPr>
-              <w:t>projectorganisatie</w:t>
-            </w:r>
-            <w:r>
-              <w:rPr>
-                <w:noProof/>
-                <w:webHidden/>
-              </w:rPr>
-              <w:tab/>
-            </w:r>
-            <w:r>
-              <w:rPr>
-                <w:noProof/>
-                <w:webHidden/>
-              </w:rPr>
-              <w:fldChar w:fldCharType="begin"/>
-            </w:r>
-            <w:r>
-              <w:rPr>
-                <w:noProof/>
-                <w:webHidden/>
-              </w:rPr>
-              <w:instrText xml:space="preserve"> PAGEREF _Toc447373825 \h </w:instrText>
-            </w:r>
-            <w:r>
-              <w:rPr>
-                <w:noProof/>
-                <w:webHidden/>
-              </w:rPr>
-            </w:r>
-            <w:r>
-              <w:rPr>
-                <w:noProof/>
-                <w:webHidden/>
-              </w:rPr>
-              <w:fldChar w:fldCharType="separate"/>
-            </w:r>
-            <w:r>
-              <w:rPr>
-                <w:noProof/>
-                <w:webHidden/>
-              </w:rPr>
-              <w:t>3</w:t>
-            </w:r>
-            <w:r>
-              <w:rPr>
-                <w:noProof/>
-                <w:webHidden/>
-              </w:rPr>
-              <w:fldChar w:fldCharType="end"/>
-            </w:r>
-          </w:hyperlink>
-        </w:p>
-        <w:p>
-          <w:pPr>
-            <w:pStyle w:val="Inhopg1"/>
-            <w:tabs>
-              <w:tab w:val="right" w:leader="dot" w:pos="9062"/>
-            </w:tabs>
-            <w:rPr>
-              <w:rFonts w:cstheme="minorBidi"/>
-              <w:noProof/>
-            </w:rPr>
-          </w:pPr>
-          <w:hyperlink w:anchor="_Toc447373826" w:history="1">
-            <w:r>
-              <w:rPr>
-                <w:rStyle w:val="Hyperlink"/>
-                <w:noProof/>
-              </w:rPr>
-              <w:t>planning</w:t>
-            </w:r>
-            <w:r>
-              <w:rPr>
-                <w:noProof/>
-                <w:webHidden/>
-              </w:rPr>
-              <w:tab/>
-            </w:r>
-            <w:r>
-              <w:rPr>
-                <w:noProof/>
-                <w:webHidden/>
-              </w:rPr>
-              <w:fldChar w:fldCharType="begin"/>
-            </w:r>
-            <w:r>
-              <w:rPr>
-                <w:noProof/>
-                <w:webHidden/>
-              </w:rPr>
-              <w:instrText xml:space="preserve"> PAGEREF _Toc447373826 \h </w:instrText>
-            </w:r>
-            <w:r>
-              <w:rPr>
-                <w:noProof/>
-                <w:webHidden/>
-              </w:rPr>
-            </w:r>
-            <w:r>
-              <w:rPr>
-                <w:noProof/>
-                <w:webHidden/>
-              </w:rPr>
-              <w:fldChar w:fldCharType="separate"/>
-            </w:r>
-            <w:r>
-              <w:rPr>
-                <w:noProof/>
-                <w:webHidden/>
-              </w:rPr>
-              <w:t>3</w:t>
-            </w:r>
-            <w:r>
-              <w:rPr>
-                <w:noProof/>
-                <w:webHidden/>
-              </w:rPr>
-              <w:fldChar w:fldCharType="end"/>
-            </w:r>
-          </w:hyperlink>
-        </w:p>
-        <w:p>
-          <w:pPr>
-            <w:pStyle w:val="Inhopg1"/>
-            <w:tabs>
-              <w:tab w:val="right" w:leader="dot" w:pos="9062"/>
-            </w:tabs>
-            <w:rPr>
-              <w:rFonts w:cstheme="minorBidi"/>
-              <w:noProof/>
-            </w:rPr>
-          </w:pPr>
-          <w:hyperlink w:anchor="_Toc447373827" w:history="1">
-            <w:r>
-              <w:rPr>
-                <w:rStyle w:val="Hyperlink"/>
-                <w:noProof/>
-              </w:rPr>
-              <w:t>kosten en baten</w:t>
-            </w:r>
-            <w:r>
-              <w:rPr>
-                <w:noProof/>
-                <w:webHidden/>
-              </w:rPr>
-              <w:tab/>
-            </w:r>
-            <w:r>
-              <w:rPr>
-                <w:noProof/>
-                <w:webHidden/>
-              </w:rPr>
-              <w:fldChar w:fldCharType="begin"/>
-            </w:r>
-            <w:r>
-              <w:rPr>
-                <w:noProof/>
-                <w:webHidden/>
-              </w:rPr>
-              <w:instrText xml:space="preserve"> PAGEREF _Toc447373827 \h </w:instrText>
-            </w:r>
-            <w:r>
-              <w:rPr>
-                <w:noProof/>
-                <w:webHidden/>
-              </w:rPr>
-            </w:r>
-            <w:r>
-              <w:rPr>
-                <w:noProof/>
-                <w:webHidden/>
-              </w:rPr>
-              <w:fldChar w:fldCharType="separate"/>
-            </w:r>
-            <w:r>
-              <w:rPr>
-                <w:noProof/>
-                <w:webHidden/>
-              </w:rPr>
-              <w:t>4</w:t>
             </w:r>
             <w:r>
               <w:rPr>
@@ -1340,13 +1147,13 @@
               <w:lang w:eastAsia="nl-NL"/>
             </w:rPr>
           </w:pPr>
-          <w:hyperlink w:anchor="_Toc447373828" w:history="1">
+          <w:hyperlink w:anchor="_Toc462733115" w:history="1">
             <w:r>
               <w:rPr>
                 <w:rStyle w:val="Hyperlink"/>
                 <w:noProof/>
               </w:rPr>
-              <w:t>kosten</w:t>
+              <w:t>Reliability</w:t>
             </w:r>
             <w:r>
               <w:rPr>
@@ -1367,7 +1174,7 @@
                 <w:noProof/>
                 <w:webHidden/>
               </w:rPr>
-              <w:instrText xml:space="preserve"> PAGEREF _Toc447373828 \h </w:instrText>
+              <w:instrText xml:space="preserve"> PAGEREF _Toc462733115 \h </w:instrText>
             </w:r>
             <w:r>
               <w:rPr>
@@ -1387,7 +1194,7 @@
                 <w:noProof/>
                 <w:webHidden/>
               </w:rPr>
-              <w:t>4</w:t>
+              <w:t>3</w:t>
             </w:r>
             <w:r>
               <w:rPr>
@@ -1411,13 +1218,13 @@
               <w:lang w:eastAsia="nl-NL"/>
             </w:rPr>
           </w:pPr>
-          <w:hyperlink w:anchor="_Toc447373829" w:history="1">
+          <w:hyperlink w:anchor="_Toc462733116" w:history="1">
             <w:r>
               <w:rPr>
                 <w:rStyle w:val="Hyperlink"/>
                 <w:noProof/>
               </w:rPr>
-              <w:t>Baten</w:t>
+              <w:t>Usability</w:t>
             </w:r>
             <w:r>
               <w:rPr>
@@ -1438,7 +1245,7 @@
                 <w:noProof/>
                 <w:webHidden/>
               </w:rPr>
-              <w:instrText xml:space="preserve"> PAGEREF _Toc447373829 \h </w:instrText>
+              <w:instrText xml:space="preserve"> PAGEREF _Toc462733116 \h </w:instrText>
             </w:r>
             <w:r>
               <w:rPr>
@@ -1458,76 +1265,7 @@
                 <w:noProof/>
                 <w:webHidden/>
               </w:rPr>
-              <w:t>4</w:t>
-            </w:r>
-            <w:r>
-              <w:rPr>
-                <w:noProof/>
-                <w:webHidden/>
-              </w:rPr>
-              <w:fldChar w:fldCharType="end"/>
-            </w:r>
-          </w:hyperlink>
-        </w:p>
-        <w:p>
-          <w:pPr>
-            <w:pStyle w:val="Inhopg1"/>
-            <w:tabs>
-              <w:tab w:val="right" w:leader="dot" w:pos="9062"/>
-            </w:tabs>
-            <w:rPr>
-              <w:rFonts w:cstheme="minorBidi"/>
-              <w:noProof/>
-            </w:rPr>
-          </w:pPr>
-          <w:hyperlink w:anchor="_Toc447373830" w:history="1">
-            <w:r>
-              <w:rPr>
-                <w:rStyle w:val="Hyperlink"/>
-                <w:noProof/>
-              </w:rPr>
-              <w:t>Risico’s</w:t>
-            </w:r>
-            <w:r>
-              <w:rPr>
-                <w:noProof/>
-                <w:webHidden/>
-              </w:rPr>
-              <w:tab/>
-            </w:r>
-            <w:r>
-              <w:rPr>
-                <w:noProof/>
-                <w:webHidden/>
-              </w:rPr>
-              <w:fldChar w:fldCharType="begin"/>
-            </w:r>
-            <w:r>
-              <w:rPr>
-                <w:noProof/>
-                <w:webHidden/>
-              </w:rPr>
-              <w:instrText xml:space="preserve"> PAGEREF _Toc447373830 \h </w:instrText>
-            </w:r>
-            <w:r>
-              <w:rPr>
-                <w:noProof/>
-                <w:webHidden/>
-              </w:rPr>
-            </w:r>
-            <w:r>
-              <w:rPr>
-                <w:noProof/>
-                <w:webHidden/>
-              </w:rPr>
-              <w:fldChar w:fldCharType="separate"/>
-            </w:r>
-            <w:r>
-              <w:rPr>
-                <w:noProof/>
-                <w:webHidden/>
-              </w:rPr>
-              <w:t>4</w:t>
+              <w:t>3</w:t>
             </w:r>
             <w:r>
               <w:rPr>
@@ -1551,13 +1289,13 @@
               <w:lang w:eastAsia="nl-NL"/>
             </w:rPr>
           </w:pPr>
-          <w:hyperlink w:anchor="_Toc447373831" w:history="1">
+          <w:hyperlink w:anchor="_Toc462733117" w:history="1">
             <w:r>
               <w:rPr>
                 <w:rStyle w:val="Hyperlink"/>
                 <w:noProof/>
               </w:rPr>
-              <w:t>intern</w:t>
+              <w:t>Maintainability</w:t>
             </w:r>
             <w:r>
               <w:rPr>
@@ -1578,7 +1316,7 @@
                 <w:noProof/>
                 <w:webHidden/>
               </w:rPr>
-              <w:instrText xml:space="preserve"> PAGEREF _Toc447373831 \h </w:instrText>
+              <w:instrText xml:space="preserve"> PAGEREF _Toc462733117 \h </w:instrText>
             </w:r>
             <w:r>
               <w:rPr>
@@ -1598,7 +1336,7 @@
                 <w:noProof/>
                 <w:webHidden/>
               </w:rPr>
-              <w:t>4</w:t>
+              <w:t>3</w:t>
             </w:r>
             <w:r>
               <w:rPr>
@@ -1622,12 +1360,721 @@
               <w:lang w:eastAsia="nl-NL"/>
             </w:rPr>
           </w:pPr>
-          <w:hyperlink w:anchor="_Toc447373832" w:history="1">
+          <w:hyperlink w:anchor="_Toc462733118" w:history="1">
             <w:r>
               <w:rPr>
                 <w:rStyle w:val="Hyperlink"/>
                 <w:noProof/>
               </w:rPr>
+              <w:t>flexability</w:t>
+            </w:r>
+            <w:r>
+              <w:rPr>
+                <w:noProof/>
+                <w:webHidden/>
+              </w:rPr>
+              <w:tab/>
+            </w:r>
+            <w:r>
+              <w:rPr>
+                <w:noProof/>
+                <w:webHidden/>
+              </w:rPr>
+              <w:fldChar w:fldCharType="begin"/>
+            </w:r>
+            <w:r>
+              <w:rPr>
+                <w:noProof/>
+                <w:webHidden/>
+              </w:rPr>
+              <w:instrText xml:space="preserve"> PAGEREF _Toc462733118 \h </w:instrText>
+            </w:r>
+            <w:r>
+              <w:rPr>
+                <w:noProof/>
+                <w:webHidden/>
+              </w:rPr>
+            </w:r>
+            <w:r>
+              <w:rPr>
+                <w:noProof/>
+                <w:webHidden/>
+              </w:rPr>
+              <w:fldChar w:fldCharType="separate"/>
+            </w:r>
+            <w:r>
+              <w:rPr>
+                <w:noProof/>
+                <w:webHidden/>
+              </w:rPr>
+              <w:t>3</w:t>
+            </w:r>
+            <w:r>
+              <w:rPr>
+                <w:noProof/>
+                <w:webHidden/>
+              </w:rPr>
+              <w:fldChar w:fldCharType="end"/>
+            </w:r>
+          </w:hyperlink>
+        </w:p>
+        <w:p>
+          <w:pPr>
+            <w:pStyle w:val="Inhopg1"/>
+            <w:tabs>
+              <w:tab w:val="right" w:leader="dot" w:pos="9062"/>
+            </w:tabs>
+            <w:rPr>
+              <w:rFonts w:cstheme="minorBidi"/>
+              <w:noProof/>
+            </w:rPr>
+          </w:pPr>
+          <w:hyperlink w:anchor="_Toc462733119" w:history="1">
+            <w:r>
+              <w:rPr>
+                <w:rStyle w:val="Hyperlink"/>
+                <w:noProof/>
+                <w:lang w:val="en-US"/>
+              </w:rPr>
+              <w:t>projectorganisation</w:t>
+            </w:r>
+            <w:r>
+              <w:rPr>
+                <w:noProof/>
+                <w:webHidden/>
+              </w:rPr>
+              <w:tab/>
+            </w:r>
+            <w:r>
+              <w:rPr>
+                <w:noProof/>
+                <w:webHidden/>
+              </w:rPr>
+              <w:fldChar w:fldCharType="begin"/>
+            </w:r>
+            <w:r>
+              <w:rPr>
+                <w:noProof/>
+                <w:webHidden/>
+              </w:rPr>
+              <w:instrText xml:space="preserve"> PAGEREF _Toc462733119 \h </w:instrText>
+            </w:r>
+            <w:r>
+              <w:rPr>
+                <w:noProof/>
+                <w:webHidden/>
+              </w:rPr>
+            </w:r>
+            <w:r>
+              <w:rPr>
+                <w:noProof/>
+                <w:webHidden/>
+              </w:rPr>
+              <w:fldChar w:fldCharType="separate"/>
+            </w:r>
+            <w:r>
+              <w:rPr>
+                <w:noProof/>
+                <w:webHidden/>
+              </w:rPr>
+              <w:t>4</w:t>
+            </w:r>
+            <w:r>
+              <w:rPr>
+                <w:noProof/>
+                <w:webHidden/>
+              </w:rPr>
+              <w:fldChar w:fldCharType="end"/>
+            </w:r>
+          </w:hyperlink>
+        </w:p>
+        <w:p>
+          <w:pPr>
+            <w:pStyle w:val="Inhopg1"/>
+            <w:tabs>
+              <w:tab w:val="right" w:leader="dot" w:pos="9062"/>
+            </w:tabs>
+            <w:rPr>
+              <w:rFonts w:cstheme="minorBidi"/>
+              <w:noProof/>
+            </w:rPr>
+          </w:pPr>
+          <w:hyperlink w:anchor="_Toc462733120" w:history="1">
+            <w:r>
+              <w:rPr>
+                <w:rStyle w:val="Hyperlink"/>
+                <w:noProof/>
+              </w:rPr>
+              <w:t>planning</w:t>
+            </w:r>
+            <w:r>
+              <w:rPr>
+                <w:noProof/>
+                <w:webHidden/>
+              </w:rPr>
+              <w:tab/>
+            </w:r>
+            <w:r>
+              <w:rPr>
+                <w:noProof/>
+                <w:webHidden/>
+              </w:rPr>
+              <w:fldChar w:fldCharType="begin"/>
+            </w:r>
+            <w:r>
+              <w:rPr>
+                <w:noProof/>
+                <w:webHidden/>
+              </w:rPr>
+              <w:instrText xml:space="preserve"> PAGEREF _Toc462733120 \h </w:instrText>
+            </w:r>
+            <w:r>
+              <w:rPr>
+                <w:noProof/>
+                <w:webHidden/>
+              </w:rPr>
+            </w:r>
+            <w:r>
+              <w:rPr>
+                <w:noProof/>
+                <w:webHidden/>
+              </w:rPr>
+              <w:fldChar w:fldCharType="separate"/>
+            </w:r>
+            <w:r>
+              <w:rPr>
+                <w:noProof/>
+                <w:webHidden/>
+              </w:rPr>
+              <w:t>5</w:t>
+            </w:r>
+            <w:r>
+              <w:rPr>
+                <w:noProof/>
+                <w:webHidden/>
+              </w:rPr>
+              <w:fldChar w:fldCharType="end"/>
+            </w:r>
+          </w:hyperlink>
+        </w:p>
+        <w:p>
+          <w:pPr>
+            <w:pStyle w:val="Inhopg1"/>
+            <w:tabs>
+              <w:tab w:val="right" w:leader="dot" w:pos="9062"/>
+            </w:tabs>
+            <w:rPr>
+              <w:rFonts w:cstheme="minorBidi"/>
+              <w:noProof/>
+            </w:rPr>
+          </w:pPr>
+          <w:hyperlink w:anchor="_Toc462733121" w:history="1">
+            <w:r>
+              <w:rPr>
+                <w:rStyle w:val="Hyperlink"/>
+                <w:noProof/>
+              </w:rPr>
+              <w:t>kosten en baten</w:t>
+            </w:r>
+            <w:r>
+              <w:rPr>
+                <w:noProof/>
+                <w:webHidden/>
+              </w:rPr>
+              <w:tab/>
+            </w:r>
+            <w:r>
+              <w:rPr>
+                <w:noProof/>
+                <w:webHidden/>
+              </w:rPr>
+              <w:fldChar w:fldCharType="begin"/>
+            </w:r>
+            <w:r>
+              <w:rPr>
+                <w:noProof/>
+                <w:webHidden/>
+              </w:rPr>
+              <w:instrText xml:space="preserve"> PAGEREF _Toc462733121 \h </w:instrText>
+            </w:r>
+            <w:r>
+              <w:rPr>
+                <w:noProof/>
+                <w:webHidden/>
+              </w:rPr>
+            </w:r>
+            <w:r>
+              <w:rPr>
+                <w:noProof/>
+                <w:webHidden/>
+              </w:rPr>
+              <w:fldChar w:fldCharType="separate"/>
+            </w:r>
+            <w:r>
+              <w:rPr>
+                <w:noProof/>
+                <w:webHidden/>
+              </w:rPr>
+              <w:t>5</w:t>
+            </w:r>
+            <w:r>
+              <w:rPr>
+                <w:noProof/>
+                <w:webHidden/>
+              </w:rPr>
+              <w:fldChar w:fldCharType="end"/>
+            </w:r>
+          </w:hyperlink>
+        </w:p>
+        <w:p>
+          <w:pPr>
+            <w:pStyle w:val="Inhopg2"/>
+            <w:tabs>
+              <w:tab w:val="right" w:leader="dot" w:pos="9062"/>
+            </w:tabs>
+            <w:rPr>
+              <w:noProof/>
+              <w:sz w:val="22"/>
+              <w:szCs w:val="22"/>
+              <w:lang w:eastAsia="nl-NL"/>
+            </w:rPr>
+          </w:pPr>
+          <w:hyperlink w:anchor="_Toc462733122" w:history="1">
+            <w:r>
+              <w:rPr>
+                <w:rStyle w:val="Hyperlink"/>
+                <w:noProof/>
+              </w:rPr>
+              <w:t>kosten</w:t>
+            </w:r>
+            <w:r>
+              <w:rPr>
+                <w:noProof/>
+                <w:webHidden/>
+              </w:rPr>
+              <w:tab/>
+            </w:r>
+            <w:r>
+              <w:rPr>
+                <w:noProof/>
+                <w:webHidden/>
+              </w:rPr>
+              <w:fldChar w:fldCharType="begin"/>
+            </w:r>
+            <w:r>
+              <w:rPr>
+                <w:noProof/>
+                <w:webHidden/>
+              </w:rPr>
+              <w:instrText xml:space="preserve"> PAGEREF _Toc462733122 \h </w:instrText>
+            </w:r>
+            <w:r>
+              <w:rPr>
+                <w:noProof/>
+                <w:webHidden/>
+              </w:rPr>
+            </w:r>
+            <w:r>
+              <w:rPr>
+                <w:noProof/>
+                <w:webHidden/>
+              </w:rPr>
+              <w:fldChar w:fldCharType="separate"/>
+            </w:r>
+            <w:r>
+              <w:rPr>
+                <w:noProof/>
+                <w:webHidden/>
+              </w:rPr>
+              <w:t>5</w:t>
+            </w:r>
+            <w:r>
+              <w:rPr>
+                <w:noProof/>
+                <w:webHidden/>
+              </w:rPr>
+              <w:fldChar w:fldCharType="end"/>
+            </w:r>
+          </w:hyperlink>
+        </w:p>
+        <w:p>
+          <w:pPr>
+            <w:pStyle w:val="Inhopg2"/>
+            <w:tabs>
+              <w:tab w:val="right" w:leader="dot" w:pos="9062"/>
+            </w:tabs>
+            <w:rPr>
+              <w:noProof/>
+              <w:sz w:val="22"/>
+              <w:szCs w:val="22"/>
+              <w:lang w:eastAsia="nl-NL"/>
+            </w:rPr>
+          </w:pPr>
+          <w:hyperlink w:anchor="_Toc462733123" w:history="1">
+            <w:r>
+              <w:rPr>
+                <w:rStyle w:val="Hyperlink"/>
+                <w:noProof/>
+                <w:lang w:val="en-US"/>
+              </w:rPr>
+              <w:t>Baten</w:t>
+            </w:r>
+            <w:r>
+              <w:rPr>
+                <w:noProof/>
+                <w:webHidden/>
+              </w:rPr>
+              <w:tab/>
+            </w:r>
+            <w:r>
+              <w:rPr>
+                <w:noProof/>
+                <w:webHidden/>
+              </w:rPr>
+              <w:fldChar w:fldCharType="begin"/>
+            </w:r>
+            <w:r>
+              <w:rPr>
+                <w:noProof/>
+                <w:webHidden/>
+              </w:rPr>
+              <w:instrText xml:space="preserve"> PAGEREF _Toc462733123 \h </w:instrText>
+            </w:r>
+            <w:r>
+              <w:rPr>
+                <w:noProof/>
+                <w:webHidden/>
+              </w:rPr>
+            </w:r>
+            <w:r>
+              <w:rPr>
+                <w:noProof/>
+                <w:webHidden/>
+              </w:rPr>
+              <w:fldChar w:fldCharType="separate"/>
+            </w:r>
+            <w:r>
+              <w:rPr>
+                <w:noProof/>
+                <w:webHidden/>
+              </w:rPr>
+              <w:t>5</w:t>
+            </w:r>
+            <w:r>
+              <w:rPr>
+                <w:noProof/>
+                <w:webHidden/>
+              </w:rPr>
+              <w:fldChar w:fldCharType="end"/>
+            </w:r>
+          </w:hyperlink>
+        </w:p>
+        <w:p>
+          <w:pPr>
+            <w:pStyle w:val="Inhopg1"/>
+            <w:tabs>
+              <w:tab w:val="right" w:leader="dot" w:pos="9062"/>
+            </w:tabs>
+            <w:rPr>
+              <w:rFonts w:cstheme="minorBidi"/>
+              <w:noProof/>
+            </w:rPr>
+          </w:pPr>
+          <w:hyperlink w:anchor="_Toc462733124" w:history="1">
+            <w:r>
+              <w:rPr>
+                <w:rStyle w:val="Hyperlink"/>
+                <w:noProof/>
+                <w:lang w:val="en-US"/>
+              </w:rPr>
+              <w:t>Risico’s</w:t>
+            </w:r>
+            <w:r>
+              <w:rPr>
+                <w:noProof/>
+                <w:webHidden/>
+              </w:rPr>
+              <w:tab/>
+            </w:r>
+            <w:r>
+              <w:rPr>
+                <w:noProof/>
+                <w:webHidden/>
+              </w:rPr>
+              <w:fldChar w:fldCharType="begin"/>
+            </w:r>
+            <w:r>
+              <w:rPr>
+                <w:noProof/>
+                <w:webHidden/>
+              </w:rPr>
+              <w:instrText xml:space="preserve"> PAGEREF _Toc462733124 \h </w:instrText>
+            </w:r>
+            <w:r>
+              <w:rPr>
+                <w:noProof/>
+                <w:webHidden/>
+              </w:rPr>
+            </w:r>
+            <w:r>
+              <w:rPr>
+                <w:noProof/>
+                <w:webHidden/>
+              </w:rPr>
+              <w:fldChar w:fldCharType="separate"/>
+            </w:r>
+            <w:r>
+              <w:rPr>
+                <w:noProof/>
+                <w:webHidden/>
+              </w:rPr>
+              <w:t>6</w:t>
+            </w:r>
+            <w:r>
+              <w:rPr>
+                <w:noProof/>
+                <w:webHidden/>
+              </w:rPr>
+              <w:fldChar w:fldCharType="end"/>
+            </w:r>
+          </w:hyperlink>
+        </w:p>
+        <w:p>
+          <w:pPr>
+            <w:pStyle w:val="Inhopg2"/>
+            <w:tabs>
+              <w:tab w:val="right" w:leader="dot" w:pos="9062"/>
+            </w:tabs>
+            <w:rPr>
+              <w:noProof/>
+              <w:sz w:val="22"/>
+              <w:szCs w:val="22"/>
+              <w:lang w:eastAsia="nl-NL"/>
+            </w:rPr>
+          </w:pPr>
+          <w:hyperlink w:anchor="_Toc462733125" w:history="1">
+            <w:r>
+              <w:rPr>
+                <w:rStyle w:val="Hyperlink"/>
+                <w:noProof/>
+                <w:lang w:val="en-US"/>
+              </w:rPr>
+              <w:t>intern</w:t>
+            </w:r>
+            <w:r>
+              <w:rPr>
+                <w:noProof/>
+                <w:webHidden/>
+              </w:rPr>
+              <w:tab/>
+            </w:r>
+            <w:r>
+              <w:rPr>
+                <w:noProof/>
+                <w:webHidden/>
+              </w:rPr>
+              <w:fldChar w:fldCharType="begin"/>
+            </w:r>
+            <w:r>
+              <w:rPr>
+                <w:noProof/>
+                <w:webHidden/>
+              </w:rPr>
+              <w:instrText xml:space="preserve"> PAGEREF _Toc462733125 \h </w:instrText>
+            </w:r>
+            <w:r>
+              <w:rPr>
+                <w:noProof/>
+                <w:webHidden/>
+              </w:rPr>
+            </w:r>
+            <w:r>
+              <w:rPr>
+                <w:noProof/>
+                <w:webHidden/>
+              </w:rPr>
+              <w:fldChar w:fldCharType="separate"/>
+            </w:r>
+            <w:r>
+              <w:rPr>
+                <w:noProof/>
+                <w:webHidden/>
+              </w:rPr>
+              <w:t>6</w:t>
+            </w:r>
+            <w:r>
+              <w:rPr>
+                <w:noProof/>
+                <w:webHidden/>
+              </w:rPr>
+              <w:fldChar w:fldCharType="end"/>
+            </w:r>
+          </w:hyperlink>
+        </w:p>
+        <w:p>
+          <w:pPr>
+            <w:pStyle w:val="Inhopg3"/>
+            <w:tabs>
+              <w:tab w:val="right" w:leader="dot" w:pos="9062"/>
+            </w:tabs>
+            <w:rPr>
+              <w:noProof/>
+              <w:sz w:val="22"/>
+              <w:szCs w:val="22"/>
+              <w:lang w:eastAsia="nl-NL"/>
+            </w:rPr>
+          </w:pPr>
+          <w:hyperlink w:anchor="_Toc462733126" w:history="1">
+            <w:r>
+              <w:rPr>
+                <w:rStyle w:val="Hyperlink"/>
+                <w:noProof/>
+                <w:lang w:val="en-US"/>
+              </w:rPr>
+              <w:t>Not meeting the deadline</w:t>
+            </w:r>
+            <w:r>
+              <w:rPr>
+                <w:noProof/>
+                <w:webHidden/>
+              </w:rPr>
+              <w:tab/>
+            </w:r>
+            <w:r>
+              <w:rPr>
+                <w:noProof/>
+                <w:webHidden/>
+              </w:rPr>
+              <w:fldChar w:fldCharType="begin"/>
+            </w:r>
+            <w:r>
+              <w:rPr>
+                <w:noProof/>
+                <w:webHidden/>
+              </w:rPr>
+              <w:instrText xml:space="preserve"> PAGEREF _Toc462733126 \h </w:instrText>
+            </w:r>
+            <w:r>
+              <w:rPr>
+                <w:noProof/>
+                <w:webHidden/>
+              </w:rPr>
+            </w:r>
+            <w:r>
+              <w:rPr>
+                <w:noProof/>
+                <w:webHidden/>
+              </w:rPr>
+              <w:fldChar w:fldCharType="separate"/>
+            </w:r>
+            <w:r>
+              <w:rPr>
+                <w:noProof/>
+                <w:webHidden/>
+              </w:rPr>
+              <w:t>6</w:t>
+            </w:r>
+            <w:r>
+              <w:rPr>
+                <w:noProof/>
+                <w:webHidden/>
+              </w:rPr>
+              <w:fldChar w:fldCharType="end"/>
+            </w:r>
+          </w:hyperlink>
+        </w:p>
+        <w:p>
+          <w:pPr>
+            <w:pStyle w:val="Inhopg3"/>
+            <w:tabs>
+              <w:tab w:val="right" w:leader="dot" w:pos="9062"/>
+            </w:tabs>
+            <w:rPr>
+              <w:noProof/>
+              <w:sz w:val="22"/>
+              <w:szCs w:val="22"/>
+              <w:lang w:eastAsia="nl-NL"/>
+            </w:rPr>
+          </w:pPr>
+          <w:hyperlink w:anchor="_Toc462733127" w:history="1">
+            <w:r>
+              <w:rPr>
+                <w:rStyle w:val="Hyperlink"/>
+                <w:noProof/>
+                <w:lang w:val="en-US"/>
+              </w:rPr>
+              <w:t>Feasibility of contract</w:t>
+            </w:r>
+            <w:r>
+              <w:rPr>
+                <w:noProof/>
+                <w:webHidden/>
+              </w:rPr>
+              <w:tab/>
+            </w:r>
+            <w:r>
+              <w:rPr>
+                <w:noProof/>
+                <w:webHidden/>
+              </w:rPr>
+              <w:fldChar w:fldCharType="begin"/>
+            </w:r>
+            <w:r>
+              <w:rPr>
+                <w:noProof/>
+                <w:webHidden/>
+              </w:rPr>
+              <w:instrText xml:space="preserve"> PAGEREF _Toc462733127 \h </w:instrText>
+            </w:r>
+            <w:r>
+              <w:rPr>
+                <w:noProof/>
+                <w:webHidden/>
+              </w:rPr>
+            </w:r>
+            <w:r>
+              <w:rPr>
+                <w:noProof/>
+                <w:webHidden/>
+              </w:rPr>
+              <w:fldChar w:fldCharType="separate"/>
+            </w:r>
+            <w:r>
+              <w:rPr>
+                <w:noProof/>
+                <w:webHidden/>
+              </w:rPr>
+              <w:t>6</w:t>
+            </w:r>
+            <w:r>
+              <w:rPr>
+                <w:noProof/>
+                <w:webHidden/>
+              </w:rPr>
+              <w:fldChar w:fldCharType="end"/>
+            </w:r>
+          </w:hyperlink>
+        </w:p>
+        <w:p>
+          <w:pPr>
+            <w:pStyle w:val="Inhopg2"/>
+            <w:tabs>
+              <w:tab w:val="right" w:leader="dot" w:pos="9062"/>
+            </w:tabs>
+            <w:rPr>
+              <w:noProof/>
+              <w:sz w:val="22"/>
+              <w:szCs w:val="22"/>
+              <w:lang w:eastAsia="nl-NL"/>
+            </w:rPr>
+          </w:pPr>
+          <w:hyperlink w:anchor="_Toc462733128" w:history="1">
+            <w:r>
+              <w:rPr>
+                <w:rStyle w:val="Hyperlink"/>
+                <w:noProof/>
+                <w:lang w:val="en-US"/>
+              </w:rPr>
               <w:t>extern</w:t>
             </w:r>
             <w:r>
@@ -1649,7 +2096,7 @@
                 <w:noProof/>
                 <w:webHidden/>
               </w:rPr>
-              <w:instrText xml:space="preserve"> PAGEREF _Toc447373832 \h </w:instrText>
+              <w:instrText xml:space="preserve"> PAGEREF _Toc462733128 \h </w:instrText>
             </w:r>
             <w:r>
               <w:rPr>
@@ -1669,7 +2116,223 @@
                 <w:noProof/>
                 <w:webHidden/>
               </w:rPr>
-              <w:t>4</w:t>
+              <w:t>7</w:t>
+            </w:r>
+            <w:r>
+              <w:rPr>
+                <w:noProof/>
+                <w:webHidden/>
+              </w:rPr>
+              <w:fldChar w:fldCharType="end"/>
+            </w:r>
+          </w:hyperlink>
+        </w:p>
+        <w:p>
+          <w:pPr>
+            <w:pStyle w:val="Inhopg3"/>
+            <w:tabs>
+              <w:tab w:val="right" w:leader="dot" w:pos="9062"/>
+            </w:tabs>
+            <w:rPr>
+              <w:noProof/>
+              <w:sz w:val="22"/>
+              <w:szCs w:val="22"/>
+              <w:lang w:eastAsia="nl-NL"/>
+            </w:rPr>
+          </w:pPr>
+          <w:hyperlink w:anchor="_Toc462733129" w:history="1">
+            <w:r>
+              <w:rPr>
+                <w:rStyle w:val="Hyperlink"/>
+                <w:noProof/>
+                <w:lang w:val="en-US"/>
+              </w:rPr>
+              <w:t>Disease</w:t>
+            </w:r>
+            <w:r>
+              <w:rPr>
+                <w:noProof/>
+                <w:webHidden/>
+              </w:rPr>
+              <w:tab/>
+            </w:r>
+            <w:r>
+              <w:rPr>
+                <w:noProof/>
+                <w:webHidden/>
+              </w:rPr>
+              <w:fldChar w:fldCharType="begin"/>
+            </w:r>
+            <w:r>
+              <w:rPr>
+                <w:noProof/>
+                <w:webHidden/>
+              </w:rPr>
+              <w:instrText xml:space="preserve"> PAGEREF _Toc462733129 \h </w:instrText>
+            </w:r>
+            <w:r>
+              <w:rPr>
+                <w:noProof/>
+                <w:webHidden/>
+              </w:rPr>
+            </w:r>
+            <w:r>
+              <w:rPr>
+                <w:noProof/>
+                <w:webHidden/>
+              </w:rPr>
+              <w:fldChar w:fldCharType="separate"/>
+            </w:r>
+            <w:r>
+              <w:rPr>
+                <w:noProof/>
+                <w:webHidden/>
+              </w:rPr>
+              <w:t>7</w:t>
+            </w:r>
+            <w:r>
+              <w:rPr>
+                <w:noProof/>
+                <w:webHidden/>
+              </w:rPr>
+              <w:fldChar w:fldCharType="end"/>
+            </w:r>
+          </w:hyperlink>
+        </w:p>
+        <w:p>
+          <w:pPr>
+            <w:pStyle w:val="Inhopg3"/>
+            <w:tabs>
+              <w:tab w:val="right" w:leader="dot" w:pos="9062"/>
+            </w:tabs>
+            <w:rPr>
+              <w:noProof/>
+              <w:sz w:val="22"/>
+              <w:szCs w:val="22"/>
+              <w:lang w:eastAsia="nl-NL"/>
+            </w:rPr>
+          </w:pPr>
+          <w:hyperlink w:anchor="_Toc462733130" w:history="1">
+            <w:r>
+              <w:rPr>
+                <w:rStyle w:val="Hyperlink"/>
+                <w:noProof/>
+                <w:lang w:val="en-US"/>
+              </w:rPr>
+              <w:t>Absence of project members by circumstances</w:t>
+            </w:r>
+            <w:r>
+              <w:rPr>
+                <w:noProof/>
+                <w:webHidden/>
+              </w:rPr>
+              <w:tab/>
+            </w:r>
+            <w:r>
+              <w:rPr>
+                <w:noProof/>
+                <w:webHidden/>
+              </w:rPr>
+              <w:fldChar w:fldCharType="begin"/>
+            </w:r>
+            <w:r>
+              <w:rPr>
+                <w:noProof/>
+                <w:webHidden/>
+              </w:rPr>
+              <w:instrText xml:space="preserve"> PAGEREF _Toc462733130 \h </w:instrText>
+            </w:r>
+            <w:r>
+              <w:rPr>
+                <w:noProof/>
+                <w:webHidden/>
+              </w:rPr>
+            </w:r>
+            <w:r>
+              <w:rPr>
+                <w:noProof/>
+                <w:webHidden/>
+              </w:rPr>
+              <w:fldChar w:fldCharType="separate"/>
+            </w:r>
+            <w:r>
+              <w:rPr>
+                <w:noProof/>
+                <w:webHidden/>
+              </w:rPr>
+              <w:t>7</w:t>
+            </w:r>
+            <w:r>
+              <w:rPr>
+                <w:noProof/>
+                <w:webHidden/>
+              </w:rPr>
+              <w:fldChar w:fldCharType="end"/>
+            </w:r>
+          </w:hyperlink>
+        </w:p>
+        <w:p>
+          <w:pPr>
+            <w:pStyle w:val="Inhopg3"/>
+            <w:tabs>
+              <w:tab w:val="right" w:leader="dot" w:pos="9062"/>
+            </w:tabs>
+            <w:rPr>
+              <w:noProof/>
+              <w:sz w:val="22"/>
+              <w:szCs w:val="22"/>
+              <w:lang w:eastAsia="nl-NL"/>
+            </w:rPr>
+          </w:pPr>
+          <w:hyperlink w:anchor="_Toc462733131" w:history="1">
+            <w:r>
+              <w:rPr>
+                <w:rStyle w:val="Hyperlink"/>
+                <w:noProof/>
+                <w:lang w:val="en-US"/>
+              </w:rPr>
+              <w:t>Changing the problem or goal</w:t>
+            </w:r>
+            <w:r>
+              <w:rPr>
+                <w:noProof/>
+                <w:webHidden/>
+              </w:rPr>
+              <w:tab/>
+            </w:r>
+            <w:r>
+              <w:rPr>
+                <w:noProof/>
+                <w:webHidden/>
+              </w:rPr>
+              <w:fldChar w:fldCharType="begin"/>
+            </w:r>
+            <w:r>
+              <w:rPr>
+                <w:noProof/>
+                <w:webHidden/>
+              </w:rPr>
+              <w:instrText xml:space="preserve"> PAGEREF _Toc462733131 \h </w:instrText>
+            </w:r>
+            <w:r>
+              <w:rPr>
+                <w:noProof/>
+                <w:webHidden/>
+              </w:rPr>
+            </w:r>
+            <w:r>
+              <w:rPr>
+                <w:noProof/>
+                <w:webHidden/>
+              </w:rPr>
+              <w:fldChar w:fldCharType="separate"/>
+            </w:r>
+            <w:r>
+              <w:rPr>
+                <w:noProof/>
+                <w:webHidden/>
+              </w:rPr>
+              <w:t>7</w:t>
             </w:r>
             <w:r>
               <w:rPr>
@@ -1699,14 +2362,17 @@
     <w:p>
       <w:pPr>
         <w:pStyle w:val="Kop1"/>
-      </w:pPr>
-      <w:bookmarkStart w:id="0" w:name="_Toc447373818"/>
+        <w:rPr>
+          <w:lang w:val="en-US"/>
+        </w:rPr>
+      </w:pPr>
+      <w:bookmarkStart w:id="0" w:name="_Toc462733108"/>
       <w:r>
         <w:rPr>
           <w:lang w:val="en-US"/>
         </w:rPr>
         <w:lastRenderedPageBreak/>
-        <w:t>Achtergronden</w:t>
+        <w:t>backgrounds</w:t>
       </w:r>
       <w:bookmarkEnd w:id="0"/>
     </w:p>
@@ -1716,17 +2382,81 @@
           <w:lang w:val="en-US"/>
         </w:rPr>
       </w:pPr>
-      <w:r>
-        <w:rPr>
-          <w:lang w:val="en-US"/>
-        </w:rPr>
-        <w:t xml:space="preserve">Barroc-IT is a software developement company </w:t>
-      </w:r>
-      <w:r>
-        <w:rPr>
-          <w:lang w:val="en-US"/>
-        </w:rPr>
-        <w:t>that offers a wide array of different applications for education purposes. They already made programs like Evictus and StudentTracker. Those programs are used for administration. Barroc-IT wants a web application to make the customer administration go more smoothly, and edit automatically.</w:t>
+      <w:proofErr w:type="spellStart"/>
+      <w:r>
+        <w:rPr>
+          <w:lang w:val="en-US"/>
+        </w:rPr>
+        <w:t>Barroc</w:t>
+      </w:r>
+      <w:proofErr w:type="spellEnd"/>
+      <w:r>
+        <w:rPr>
+          <w:lang w:val="en-US"/>
+        </w:rPr>
+        <w:t xml:space="preserve">-IT is a software </w:t>
+      </w:r>
+      <w:proofErr w:type="spellStart"/>
+      <w:r>
+        <w:rPr>
+          <w:lang w:val="en-US"/>
+        </w:rPr>
+        <w:t>developement</w:t>
+      </w:r>
+      <w:proofErr w:type="spellEnd"/>
+      <w:r>
+        <w:rPr>
+          <w:lang w:val="en-US"/>
+        </w:rPr>
+        <w:t xml:space="preserve"> company </w:t>
+      </w:r>
+      <w:r>
+        <w:rPr>
+          <w:lang w:val="en-US"/>
+        </w:rPr>
+        <w:t xml:space="preserve">that offers a wide array of different applications for education purposes. They already made programs like </w:t>
+      </w:r>
+      <w:proofErr w:type="spellStart"/>
+      <w:r>
+        <w:rPr>
+          <w:lang w:val="en-US"/>
+        </w:rPr>
+        <w:t>Evictus</w:t>
+      </w:r>
+      <w:proofErr w:type="spellEnd"/>
+      <w:r>
+        <w:rPr>
+          <w:lang w:val="en-US"/>
+        </w:rPr>
+        <w:t xml:space="preserve"> and </w:t>
+      </w:r>
+      <w:proofErr w:type="spellStart"/>
+      <w:r>
+        <w:rPr>
+          <w:lang w:val="en-US"/>
+        </w:rPr>
+        <w:t>StudentTracker</w:t>
+      </w:r>
+      <w:proofErr w:type="spellEnd"/>
+      <w:r>
+        <w:rPr>
+          <w:lang w:val="en-US"/>
+        </w:rPr>
+        <w:t xml:space="preserve">. Those programs are used for administration. </w:t>
+      </w:r>
+      <w:proofErr w:type="spellStart"/>
+      <w:r>
+        <w:rPr>
+          <w:lang w:val="en-US"/>
+        </w:rPr>
+        <w:t>Barroc</w:t>
+      </w:r>
+      <w:proofErr w:type="spellEnd"/>
+      <w:r>
+        <w:rPr>
+          <w:lang w:val="en-US"/>
+        </w:rPr>
+        <w:t>-IT wants a web application to make the customer administration go more smoothly, and edit automatically.</w:t>
       </w:r>
     </w:p>
     <w:p>
@@ -1739,119 +2469,289 @@
     <w:p>
       <w:pPr>
         <w:pStyle w:val="Kop1"/>
-      </w:pPr>
-      <w:bookmarkStart w:id="1" w:name="_Toc447373819"/>
-      <w:r>
-        <w:t>doelstellingen</w:t>
+        <w:rPr>
+          <w:lang w:val="en-US"/>
+        </w:rPr>
+      </w:pPr>
+      <w:bookmarkStart w:id="1" w:name="_Toc462733109"/>
+      <w:r>
+        <w:rPr>
+          <w:lang w:val="en-US"/>
+        </w:rPr>
+        <w:t>goals</w:t>
       </w:r>
       <w:bookmarkEnd w:id="1"/>
     </w:p>
     <w:p>
-      <w:r>
+      <w:pPr>
+        <w:rPr>
+          <w:lang w:val="en-US"/>
+        </w:rPr>
+      </w:pPr>
+      <w:r>
+        <w:rPr>
+          <w:lang w:val="en-US"/>
+        </w:rPr>
         <w:t>Making a project management system for better communication within the company</w:t>
       </w:r>
       <w:r>
+        <w:rPr>
+          <w:lang w:val="en-US"/>
+        </w:rPr>
         <w:t>.</w:t>
       </w:r>
     </w:p>
-    <w:p/>
-    <w:p/>
+    <w:p>
+      <w:pPr>
+        <w:rPr>
+          <w:lang w:val="en-US"/>
+        </w:rPr>
+      </w:pPr>
+    </w:p>
+    <w:p>
+      <w:pPr>
+        <w:rPr>
+          <w:lang w:val="en-US"/>
+        </w:rPr>
+      </w:pPr>
+    </w:p>
     <w:p>
       <w:pPr>
         <w:pStyle w:val="Kop1"/>
-      </w:pPr>
-      <w:bookmarkStart w:id="2" w:name="_Toc447373820"/>
-      <w:r>
-        <w:t>projectopdrachten</w:t>
+        <w:rPr>
+          <w:lang w:val="en-US"/>
+        </w:rPr>
+      </w:pPr>
+      <w:bookmarkStart w:id="2" w:name="_Toc462733110"/>
+      <w:r>
+        <w:rPr>
+          <w:lang w:val="en-US"/>
+        </w:rPr>
+        <w:t>project assignments</w:t>
       </w:r>
       <w:bookmarkEnd w:id="2"/>
     </w:p>
     <w:p>
-      <w:r>
+      <w:pPr>
+        <w:rPr>
+          <w:lang w:val="en-US"/>
+        </w:rPr>
+      </w:pPr>
+      <w:r>
+        <w:rPr>
+          <w:lang w:val="en-US"/>
+        </w:rPr>
         <w:t>It is about building an application that links the administration from the different sections</w:t>
       </w:r>
       <w:r>
+        <w:rPr>
+          <w:lang w:val="en-US"/>
+        </w:rPr>
         <w:t xml:space="preserve">. </w:t>
       </w:r>
       <w:r>
+        <w:rPr>
+          <w:lang w:val="en-US"/>
+        </w:rPr>
         <w:t xml:space="preserve"> “</w:t>
       </w:r>
       <w:r>
+        <w:rPr>
+          <w:lang w:val="en-US"/>
+        </w:rPr>
         <w:t>Building an automatic link between the administrations</w:t>
       </w:r>
       <w:r>
+        <w:rPr>
+          <w:lang w:val="en-US"/>
+        </w:rPr>
         <w:t xml:space="preserve">” </w:t>
       </w:r>
       <w:r>
-        <w:t>thus the client Mr.</w:t>
-      </w:r>
-      <w:r>
-        <w:t xml:space="preserve"> Van Bueren.</w:t>
-      </w:r>
-    </w:p>
-    <w:p>
-      <w:r>
+        <w:rPr>
+          <w:lang w:val="en-US"/>
+        </w:rPr>
+        <w:t xml:space="preserve">thus the client Mr. Van </w:t>
+      </w:r>
+      <w:proofErr w:type="spellStart"/>
+      <w:r>
+        <w:rPr>
+          <w:lang w:val="en-US"/>
+        </w:rPr>
+        <w:t>Bueren</w:t>
+      </w:r>
+      <w:proofErr w:type="spellEnd"/>
+      <w:r>
+        <w:rPr>
+          <w:lang w:val="en-US"/>
+        </w:rPr>
+        <w:t>.</w:t>
+      </w:r>
+    </w:p>
+    <w:p>
+      <w:pPr>
+        <w:rPr>
+          <w:lang w:val="en-US"/>
+        </w:rPr>
+      </w:pPr>
+      <w:r>
+        <w:rPr>
+          <w:lang w:val="en-US"/>
+        </w:rPr>
         <w:t>The client</w:t>
       </w:r>
       <w:r>
+        <w:rPr>
+          <w:lang w:val="en-US"/>
+        </w:rPr>
         <w:t xml:space="preserve"> is </w:t>
       </w:r>
       <w:r>
+        <w:rPr>
+          <w:lang w:val="en-US"/>
+        </w:rPr>
         <w:t>Mr.</w:t>
       </w:r>
       <w:r>
+        <w:rPr>
+          <w:lang w:val="en-US"/>
+        </w:rPr>
         <w:t xml:space="preserve"> </w:t>
       </w:r>
       <w:r>
-        <w:t>Van Bueren</w:t>
-      </w:r>
-      <w:r>
+        <w:rPr>
+          <w:lang w:val="en-US"/>
+        </w:rPr>
+        <w:t xml:space="preserve">Van </w:t>
+      </w:r>
+      <w:proofErr w:type="spellStart"/>
+      <w:r>
+        <w:rPr>
+          <w:lang w:val="en-US"/>
+        </w:rPr>
+        <w:t>Bueren</w:t>
+      </w:r>
+      <w:proofErr w:type="spellEnd"/>
+      <w:r>
+        <w:rPr>
+          <w:lang w:val="en-US"/>
+        </w:rPr>
         <w:t xml:space="preserve">, </w:t>
       </w:r>
       <w:r>
-        <w:t xml:space="preserve">He will also </w:t>
-      </w:r>
-      <w:r>
-        <w:t>, inter alia, to approve the PVA</w:t>
-      </w:r>
-      <w:r>
-        <w:t xml:space="preserve"> and evaluate the project</w:t>
-      </w:r>
-      <w:r>
+        <w:rPr>
+          <w:lang w:val="en-US"/>
+        </w:rPr>
+        <w:t xml:space="preserve">He will </w:t>
+      </w:r>
+      <w:proofErr w:type="gramStart"/>
+      <w:r>
+        <w:rPr>
+          <w:lang w:val="en-US"/>
+        </w:rPr>
+        <w:t>also ,</w:t>
+      </w:r>
+      <w:proofErr w:type="gramEnd"/>
+      <w:r>
+        <w:rPr>
+          <w:lang w:val="en-US"/>
+        </w:rPr>
+        <w:t xml:space="preserve"> inter alia, to approve the PVA and evaluate the project</w:t>
+      </w:r>
+      <w:r>
+        <w:rPr>
+          <w:lang w:val="en-US"/>
+        </w:rPr>
         <w:t xml:space="preserve">. </w:t>
       </w:r>
       <w:r>
-        <w:t>The contractor is the organisation Lionweb</w:t>
-      </w:r>
-      <w:r>
-        <w:t xml:space="preserve">, </w:t>
-      </w:r>
-      <w:r>
-        <w:t>the</w:t>
-      </w:r>
-      <w:bookmarkStart w:id="3" w:name="_GoBack"/>
+        <w:rPr>
+          <w:lang w:val="en-US"/>
+        </w:rPr>
+        <w:t xml:space="preserve">The contractor is the </w:t>
+      </w:r>
+      <w:proofErr w:type="spellStart"/>
+      <w:r>
+        <w:rPr>
+          <w:lang w:val="en-US"/>
+        </w:rPr>
+        <w:t>organisation</w:t>
+      </w:r>
+      <w:proofErr w:type="spellEnd"/>
+      <w:r>
+        <w:rPr>
+          <w:lang w:val="en-US"/>
+        </w:rPr>
+        <w:t xml:space="preserve"> </w:t>
+      </w:r>
+      <w:proofErr w:type="spellStart"/>
+      <w:r>
+        <w:rPr>
+          <w:lang w:val="en-US"/>
+        </w:rPr>
+        <w:t>Lionweb</w:t>
+      </w:r>
+      <w:proofErr w:type="spellEnd"/>
+      <w:r>
+        <w:rPr>
+          <w:lang w:val="en-US"/>
+        </w:rPr>
+        <w:t>, the will design and implement the current project.</w:t>
+      </w:r>
+    </w:p>
+    <w:p>
+      <w:pPr>
+        <w:rPr>
+          <w:lang w:val="en-US"/>
+        </w:rPr>
+      </w:pPr>
+    </w:p>
+    <w:p>
+      <w:pPr>
+        <w:pStyle w:val="Kop1"/>
+        <w:rPr>
+          <w:lang w:val="en-US"/>
+        </w:rPr>
+      </w:pPr>
+      <w:bookmarkStart w:id="3" w:name="_Toc462733111"/>
+      <w:r>
+        <w:rPr>
+          <w:lang w:val="en-US"/>
+        </w:rPr>
+        <w:t>project</w:t>
+      </w:r>
+      <w:r>
+        <w:rPr>
+          <w:lang w:val="en-US"/>
+        </w:rPr>
+        <w:t xml:space="preserve"> </w:t>
+      </w:r>
+      <w:r>
+        <w:rPr>
+          <w:lang w:val="en-US"/>
+        </w:rPr>
+        <w:t>activi</w:t>
+      </w:r>
+      <w:r>
+        <w:rPr>
+          <w:lang w:val="en-US"/>
+        </w:rPr>
+        <w:t>ties</w:t>
+      </w:r>
       <w:bookmarkEnd w:id="3"/>
-      <w:r>
-        <w:t xml:space="preserve"> will design and implement the current project.</w:t>
-      </w:r>
-    </w:p>
-    <w:p/>
-    <w:p>
-      <w:pPr>
-        <w:pStyle w:val="Kop1"/>
-      </w:pPr>
-      <w:bookmarkStart w:id="4" w:name="_Toc447373821"/>
-      <w:r>
-        <w:t>projectactiviteiten</w:t>
-      </w:r>
-      <w:bookmarkEnd w:id="4"/>
     </w:p>
     <w:p>
       <w:pPr>
         <w:pStyle w:val="Geenafstand"/>
-      </w:pPr>
-      <w:r>
-        <w:t>Dit project bevat de volgende projectactiviteiten:</w:t>
+        <w:rPr>
+          <w:lang w:val="en-US"/>
+        </w:rPr>
+      </w:pPr>
+      <w:r>
+        <w:rPr>
+          <w:lang w:val="en-US"/>
+        </w:rPr>
+        <w:t>This project includes the following project activities:</w:t>
       </w:r>
     </w:p>
     <w:p>
@@ -1863,7 +2763,18 @@
         </w:numPr>
       </w:pPr>
       <w:r>
-        <w:t>Het opstellen van het plan van aanpak,</w:t>
+        <w:t xml:space="preserve">Draft </w:t>
+      </w:r>
+      <w:proofErr w:type="spellStart"/>
+      <w:r>
+        <w:t>the</w:t>
+      </w:r>
+      <w:proofErr w:type="spellEnd"/>
+      <w:r>
+        <w:t xml:space="preserve"> PVA</w:t>
+      </w:r>
+      <w:r>
+        <w:t>,</w:t>
       </w:r>
     </w:p>
     <w:p>
@@ -1873,9 +2784,21 @@
           <w:ilvl w:val="0"/>
           <w:numId w:val="1"/>
         </w:numPr>
-      </w:pPr>
-      <w:r>
-        <w:t>Een vragenlijst opstellen voor het interview met de klant,</w:t>
+        <w:rPr>
+          <w:lang w:val="en-US"/>
+        </w:rPr>
+      </w:pPr>
+      <w:r>
+        <w:rPr>
+          <w:lang w:val="en-US"/>
+        </w:rPr>
+        <w:t>A questionnaire preparing for the interview with the client</w:t>
+      </w:r>
+      <w:r>
+        <w:rPr>
+          <w:lang w:val="en-US"/>
+        </w:rPr>
+        <w:t>,</w:t>
       </w:r>
     </w:p>
     <w:p>
@@ -1886,8 +2809,31 @@
           <w:numId w:val="1"/>
         </w:numPr>
       </w:pPr>
-      <w:r>
-        <w:t>De klant interviewen,</w:t>
+      <w:proofErr w:type="spellStart"/>
+      <w:proofErr w:type="gramStart"/>
+      <w:r>
+        <w:t>interviewing</w:t>
+      </w:r>
+      <w:proofErr w:type="spellEnd"/>
+      <w:proofErr w:type="gramEnd"/>
+      <w:r>
+        <w:t xml:space="preserve"> </w:t>
+      </w:r>
+      <w:proofErr w:type="spellStart"/>
+      <w:r>
+        <w:t>various</w:t>
+      </w:r>
+      <w:proofErr w:type="spellEnd"/>
+      <w:r>
+        <w:t xml:space="preserve"> </w:t>
+      </w:r>
+      <w:proofErr w:type="spellStart"/>
+      <w:r>
+        <w:t>departments</w:t>
+      </w:r>
+      <w:proofErr w:type="spellEnd"/>
+      <w:r>
+        <w:t>,</w:t>
       </w:r>
     </w:p>
     <w:p>
@@ -1897,9 +2843,21 @@
           <w:ilvl w:val="0"/>
           <w:numId w:val="1"/>
         </w:numPr>
-      </w:pPr>
-      <w:r>
-        <w:t>Een beschrijving van de project opdracht en de haalbaarheid van het project zelf formuleren,</w:t>
+        <w:rPr>
+          <w:lang w:val="en-US"/>
+        </w:rPr>
+      </w:pPr>
+      <w:r>
+        <w:rPr>
+          <w:lang w:val="en-US"/>
+        </w:rPr>
+        <w:t>Wireframes sketches based on the needs and requirements of the customer</w:t>
+      </w:r>
+      <w:r>
+        <w:rPr>
+          <w:lang w:val="en-US"/>
+        </w:rPr>
+        <w:t>,</w:t>
       </w:r>
     </w:p>
     <w:p>
@@ -1909,9 +2867,15 @@
           <w:ilvl w:val="0"/>
           <w:numId w:val="1"/>
         </w:numPr>
-      </w:pPr>
-      <w:r>
-        <w:t>Wireframes schetsen aan de hand van de wensen en eisen van de klant,</w:t>
+        <w:rPr>
+          <w:lang w:val="en-US"/>
+        </w:rPr>
+      </w:pPr>
+      <w:r>
+        <w:rPr>
+          <w:lang w:val="en-US"/>
+        </w:rPr>
+        <w:t>Functional design,</w:t>
       </w:r>
     </w:p>
     <w:p>
@@ -1922,8 +2886,16 @@
           <w:numId w:val="1"/>
         </w:numPr>
       </w:pPr>
-      <w:r>
-        <w:t>Een planning maken,</w:t>
+      <w:proofErr w:type="spellStart"/>
+      <w:r>
+        <w:t>Create</w:t>
+      </w:r>
+      <w:proofErr w:type="spellEnd"/>
+      <w:r>
+        <w:t xml:space="preserve"> a planning</w:t>
+      </w:r>
+      <w:r>
+        <w:t>,</w:t>
       </w:r>
     </w:p>
     <w:p>
@@ -1933,9 +2905,21 @@
           <w:ilvl w:val="0"/>
           <w:numId w:val="1"/>
         </w:numPr>
-      </w:pPr>
-      <w:r>
-        <w:t>Een technisch ontwerp van de webapplicatie maken,</w:t>
+        <w:rPr>
+          <w:lang w:val="en-US"/>
+        </w:rPr>
+      </w:pPr>
+      <w:r>
+        <w:rPr>
+          <w:lang w:val="en-US"/>
+        </w:rPr>
+        <w:t>Making technical design of the web application</w:t>
+      </w:r>
+      <w:r>
+        <w:rPr>
+          <w:lang w:val="en-US"/>
+        </w:rPr>
+        <w:t>,</w:t>
       </w:r>
     </w:p>
     <w:p>
@@ -1947,7 +2931,23 @@
         </w:numPr>
       </w:pPr>
       <w:r>
-        <w:t>Een materiaal-, en middelenlijst opstellen,</w:t>
+        <w:t xml:space="preserve">Making </w:t>
+      </w:r>
+      <w:proofErr w:type="spellStart"/>
+      <w:r>
+        <w:t>the</w:t>
+      </w:r>
+      <w:proofErr w:type="spellEnd"/>
+      <w:r>
+        <w:t xml:space="preserve"> web </w:t>
+      </w:r>
+      <w:proofErr w:type="spellStart"/>
+      <w:r>
+        <w:t>application</w:t>
+      </w:r>
+      <w:proofErr w:type="spellEnd"/>
+      <w:r>
+        <w:t>,</w:t>
       </w:r>
     </w:p>
     <w:p>
@@ -1957,9 +2957,47 @@
           <w:ilvl w:val="0"/>
           <w:numId w:val="1"/>
         </w:numPr>
-      </w:pPr>
-      <w:r>
-        <w:t>De webapplicatie (prototype) realiseren,</w:t>
+        <w:rPr>
+          <w:lang w:val="en-US"/>
+        </w:rPr>
+      </w:pPr>
+      <w:r>
+        <w:rPr>
+          <w:lang w:val="en-US"/>
+        </w:rPr>
+        <w:t xml:space="preserve">Prepare an acceptance </w:t>
+      </w:r>
+      <w:proofErr w:type="gramStart"/>
+      <w:r>
+        <w:rPr>
+          <w:lang w:val="en-US"/>
+        </w:rPr>
+        <w:t>test ,</w:t>
+      </w:r>
+      <w:proofErr w:type="gramEnd"/>
+      <w:r>
+        <w:rPr>
+          <w:lang w:val="en-US"/>
+        </w:rPr>
+        <w:t xml:space="preserve"> </w:t>
+      </w:r>
+      <w:r>
+        <w:rPr>
+          <w:lang w:val="en-US"/>
+        </w:rPr>
+        <w:t xml:space="preserve"> technical test, functional test, </w:t>
+      </w:r>
+      <w:r>
+        <w:rPr>
+          <w:lang w:val="en-US"/>
+        </w:rPr>
+        <w:t>carry out and execute customer</w:t>
+      </w:r>
+      <w:r>
+        <w:rPr>
+          <w:lang w:val="en-US"/>
+        </w:rPr>
+        <w:t>,</w:t>
       </w:r>
     </w:p>
     <w:p>
@@ -1969,10 +3007,243 @@
           <w:ilvl w:val="0"/>
           <w:numId w:val="1"/>
         </w:numPr>
-      </w:pPr>
-      <w:r>
-        <w:t>Een acceptatietest opstellen, zelf uitvoeren en de klant laten uitvoeren,</w:t>
-      </w:r>
+        <w:rPr>
+          <w:lang w:val="en-US"/>
+        </w:rPr>
+      </w:pPr>
+      <w:r>
+        <w:rPr>
+          <w:lang w:val="en-US"/>
+        </w:rPr>
+        <w:t>User guide for the application</w:t>
+      </w:r>
+    </w:p>
+    <w:p>
+      <w:pPr>
+        <w:pStyle w:val="Geenafstand"/>
+        <w:ind w:left="720"/>
+        <w:rPr>
+          <w:lang w:val="en-US"/>
+        </w:rPr>
+      </w:pPr>
+    </w:p>
+    <w:p>
+      <w:pPr>
+        <w:spacing w:before="0" w:after="160" w:line="259" w:lineRule="auto"/>
+        <w:rPr>
+          <w:caps/>
+          <w:color w:val="FFFFFF" w:themeColor="background1"/>
+          <w:spacing w:val="15"/>
+          <w:sz w:val="22"/>
+          <w:szCs w:val="22"/>
+          <w:lang w:val="en-US"/>
+        </w:rPr>
+      </w:pPr>
+      <w:r>
+        <w:rPr>
+          <w:lang w:val="en-US"/>
+        </w:rPr>
+        <w:br w:type="page"/>
+      </w:r>
+    </w:p>
+    <w:p>
+      <w:pPr>
+        <w:pStyle w:val="Kop1"/>
+        <w:rPr>
+          <w:lang w:val="en-US"/>
+        </w:rPr>
+      </w:pPr>
+      <w:bookmarkStart w:id="4" w:name="_Toc462733112"/>
+      <w:r>
+        <w:rPr>
+          <w:lang w:val="en-US"/>
+        </w:rPr>
+        <w:lastRenderedPageBreak/>
+        <w:t>project boundaries</w:t>
+      </w:r>
+      <w:bookmarkEnd w:id="4"/>
+    </w:p>
+    <w:p>
+      <w:pPr>
+        <w:rPr>
+          <w:lang w:val="en-US"/>
+        </w:rPr>
+      </w:pPr>
+      <w:r>
+        <w:rPr>
+          <w:lang w:val="en-US"/>
+        </w:rPr>
+        <w:t>The</w:t>
+      </w:r>
+      <w:r>
+        <w:rPr>
+          <w:lang w:val="en-US"/>
+        </w:rPr>
+        <w:t xml:space="preserve"> project </w:t>
+      </w:r>
+      <w:r>
+        <w:rPr>
+          <w:lang w:val="en-US"/>
+        </w:rPr>
+        <w:t>starts from 12-09-2016 and ends when the web application is delivered</w:t>
+      </w:r>
+      <w:r>
+        <w:rPr>
+          <w:lang w:val="en-US"/>
+        </w:rPr>
+        <w:t xml:space="preserve"> at 4-11-2016</w:t>
+      </w:r>
+      <w:r>
+        <w:rPr>
+          <w:lang w:val="en-US"/>
+        </w:rPr>
+        <w:t>.</w:t>
+      </w:r>
+    </w:p>
+    <w:p>
+      <w:pPr>
+        <w:rPr>
+          <w:lang w:val="en-US"/>
+        </w:rPr>
+      </w:pPr>
+      <w:r>
+        <w:rPr>
+          <w:lang w:val="en-US"/>
+        </w:rPr>
+        <w:t>The project contractor will build the web application design in consultation with the customer using wireframes and full web application. The project contractor is not obliged to arrange for the delivery of images for the web application. The contractor is not obliged to provide a domain</w:t>
+      </w:r>
+      <w:r>
+        <w:rPr>
+          <w:lang w:val="en-US"/>
+        </w:rPr>
+        <w:t xml:space="preserve"> and hosting</w:t>
+      </w:r>
+      <w:r>
+        <w:rPr>
+          <w:lang w:val="en-US"/>
+        </w:rPr>
+        <w:t>.</w:t>
+      </w:r>
+      <w:r>
+        <w:rPr>
+          <w:lang w:val="en-US"/>
+        </w:rPr>
+        <w:t xml:space="preserve"> Also after delivering the application to the company </w:t>
+      </w:r>
+      <w:proofErr w:type="spellStart"/>
+      <w:r>
+        <w:rPr>
+          <w:lang w:val="en-US"/>
+        </w:rPr>
+        <w:t>Lionweb</w:t>
+      </w:r>
+      <w:proofErr w:type="spellEnd"/>
+      <w:r>
+        <w:rPr>
+          <w:lang w:val="en-US"/>
+        </w:rPr>
+        <w:t xml:space="preserve"> is obliged to supp</w:t>
+      </w:r>
+      <w:r>
+        <w:rPr>
+          <w:lang w:val="en-US"/>
+        </w:rPr>
+        <w:t>ort the system for two</w:t>
+      </w:r>
+      <w:r>
+        <w:rPr>
+          <w:lang w:val="en-US"/>
+        </w:rPr>
+        <w:t xml:space="preserve"> </w:t>
+      </w:r>
+      <w:proofErr w:type="gramStart"/>
+      <w:r>
+        <w:rPr>
+          <w:lang w:val="en-US"/>
+        </w:rPr>
+        <w:t>year</w:t>
+      </w:r>
+      <w:proofErr w:type="gramEnd"/>
+      <w:r>
+        <w:rPr>
+          <w:lang w:val="en-US"/>
+        </w:rPr>
+        <w:t xml:space="preserve">. When the company want support after the first year the must pay for a new year support. Also </w:t>
+      </w:r>
+      <w:proofErr w:type="spellStart"/>
+      <w:r>
+        <w:rPr>
+          <w:lang w:val="en-US"/>
+        </w:rPr>
+        <w:t>Lionweb</w:t>
+      </w:r>
+      <w:proofErr w:type="spellEnd"/>
+      <w:r>
+        <w:rPr>
+          <w:lang w:val="en-US"/>
+        </w:rPr>
+        <w:t xml:space="preserve"> is obliged to give two hours of teaching about the system.</w:t>
+      </w:r>
+    </w:p>
+    <w:p>
+      <w:pPr>
+        <w:rPr>
+          <w:lang w:val="en-US"/>
+        </w:rPr>
+      </w:pPr>
+    </w:p>
+    <w:p>
+      <w:pPr>
+        <w:pStyle w:val="Kop1"/>
+        <w:tabs>
+          <w:tab w:val="left" w:pos="1691"/>
+        </w:tabs>
+        <w:rPr>
+          <w:lang w:val="en-US"/>
+        </w:rPr>
+      </w:pPr>
+      <w:bookmarkStart w:id="5" w:name="_Toc462733113"/>
+      <w:r>
+        <w:rPr>
+          <w:lang w:val="en-US"/>
+        </w:rPr>
+        <w:t>product</w:t>
+      </w:r>
+      <w:r>
+        <w:rPr>
+          <w:lang w:val="en-US"/>
+        </w:rPr>
+        <w:t>s</w:t>
+      </w:r>
+      <w:bookmarkEnd w:id="5"/>
+      <w:r>
+        <w:rPr>
+          <w:lang w:val="en-US"/>
+        </w:rPr>
+        <w:tab/>
+      </w:r>
+    </w:p>
+    <w:p>
+      <w:pPr>
+        <w:pStyle w:val="Geenafstand"/>
+        <w:rPr>
+          <w:lang w:val="en-US"/>
+        </w:rPr>
+      </w:pPr>
+      <w:r>
+        <w:rPr>
+          <w:lang w:val="en-US"/>
+        </w:rPr>
+        <w:t xml:space="preserve">The following products can get delivered to the </w:t>
+      </w:r>
+      <w:proofErr w:type="gramStart"/>
+      <w:r>
+        <w:rPr>
+          <w:lang w:val="en-US"/>
+        </w:rPr>
+        <w:t>customer :</w:t>
+      </w:r>
+      <w:proofErr w:type="gramEnd"/>
     </w:p>
     <w:p>
       <w:pPr>
@@ -1983,7 +3254,7 @@
         </w:numPr>
       </w:pPr>
       <w:r>
-        <w:t>Bij goedkeuring van het prototype, de website compleet maken/optimaliseren (informatie, afbeeldingen, aanpassingen, etc.),</w:t>
+        <w:t>PVA,</w:t>
       </w:r>
     </w:p>
     <w:p>
@@ -1995,13 +3266,827 @@
         </w:numPr>
       </w:pPr>
       <w:r>
-        <w:t>Website via FTP(File Transfer Protocol) online zetten.</w:t>
+        <w:t>Schedule,</w:t>
       </w:r>
     </w:p>
     <w:p>
       <w:pPr>
         <w:pStyle w:val="Geenafstand"/>
-      </w:pPr>
+        <w:numPr>
+          <w:ilvl w:val="0"/>
+          <w:numId w:val="1"/>
+        </w:numPr>
+      </w:pPr>
+      <w:proofErr w:type="spellStart"/>
+      <w:r>
+        <w:t>Wireframes</w:t>
+      </w:r>
+      <w:proofErr w:type="spellEnd"/>
+    </w:p>
+    <w:p>
+      <w:pPr>
+        <w:pStyle w:val="Geenafstand"/>
+        <w:numPr>
+          <w:ilvl w:val="0"/>
+          <w:numId w:val="1"/>
+        </w:numPr>
+      </w:pPr>
+      <w:proofErr w:type="spellStart"/>
+      <w:r>
+        <w:t>Functional</w:t>
+      </w:r>
+      <w:proofErr w:type="spellEnd"/>
+      <w:r>
+        <w:t xml:space="preserve"> design,</w:t>
+      </w:r>
+    </w:p>
+    <w:p>
+      <w:pPr>
+        <w:pStyle w:val="Geenafstand"/>
+        <w:numPr>
+          <w:ilvl w:val="0"/>
+          <w:numId w:val="1"/>
+        </w:numPr>
+      </w:pPr>
+      <w:proofErr w:type="spellStart"/>
+      <w:r>
+        <w:t>Use</w:t>
+      </w:r>
+      <w:proofErr w:type="spellEnd"/>
+      <w:r>
+        <w:t xml:space="preserve">-case </w:t>
+      </w:r>
+      <w:proofErr w:type="spellStart"/>
+      <w:r>
+        <w:t>diagrams</w:t>
+      </w:r>
+      <w:proofErr w:type="spellEnd"/>
+      <w:r>
+        <w:t>,</w:t>
+      </w:r>
+    </w:p>
+    <w:p>
+      <w:pPr>
+        <w:pStyle w:val="Geenafstand"/>
+        <w:numPr>
+          <w:ilvl w:val="0"/>
+          <w:numId w:val="1"/>
+        </w:numPr>
+      </w:pPr>
+      <w:proofErr w:type="spellStart"/>
+      <w:r>
+        <w:t>Use</w:t>
+      </w:r>
+      <w:proofErr w:type="spellEnd"/>
+      <w:r>
+        <w:t>-case templates,</w:t>
+      </w:r>
+    </w:p>
+    <w:p>
+      <w:pPr>
+        <w:pStyle w:val="Geenafstand"/>
+        <w:numPr>
+          <w:ilvl w:val="0"/>
+          <w:numId w:val="1"/>
+        </w:numPr>
+      </w:pPr>
+      <w:proofErr w:type="spellStart"/>
+      <w:r>
+        <w:t>Exported</w:t>
+      </w:r>
+      <w:proofErr w:type="spellEnd"/>
+      <w:r>
+        <w:t xml:space="preserve"> database file,</w:t>
+      </w:r>
+    </w:p>
+    <w:p>
+      <w:pPr>
+        <w:pStyle w:val="Geenafstand"/>
+        <w:numPr>
+          <w:ilvl w:val="0"/>
+          <w:numId w:val="1"/>
+        </w:numPr>
+      </w:pPr>
+      <w:r>
+        <w:t>Technical test,</w:t>
+      </w:r>
+    </w:p>
+    <w:p>
+      <w:pPr>
+        <w:pStyle w:val="Geenafstand"/>
+        <w:numPr>
+          <w:ilvl w:val="0"/>
+          <w:numId w:val="1"/>
+        </w:numPr>
+      </w:pPr>
+      <w:proofErr w:type="spellStart"/>
+      <w:r>
+        <w:t>Functional</w:t>
+      </w:r>
+      <w:proofErr w:type="spellEnd"/>
+      <w:r>
+        <w:t xml:space="preserve"> test,</w:t>
+      </w:r>
+    </w:p>
+    <w:p>
+      <w:pPr>
+        <w:pStyle w:val="Geenafstand"/>
+        <w:numPr>
+          <w:ilvl w:val="0"/>
+          <w:numId w:val="1"/>
+        </w:numPr>
+      </w:pPr>
+      <w:proofErr w:type="spellStart"/>
+      <w:r>
+        <w:t>Acceptance</w:t>
+      </w:r>
+      <w:proofErr w:type="spellEnd"/>
+      <w:r>
+        <w:t xml:space="preserve"> test,</w:t>
+      </w:r>
+    </w:p>
+    <w:p>
+      <w:pPr>
+        <w:pStyle w:val="Geenafstand"/>
+        <w:numPr>
+          <w:ilvl w:val="0"/>
+          <w:numId w:val="1"/>
+        </w:numPr>
+      </w:pPr>
+      <w:proofErr w:type="spellStart"/>
+      <w:r>
+        <w:t>User’s</w:t>
+      </w:r>
+      <w:proofErr w:type="spellEnd"/>
+      <w:r>
+        <w:t xml:space="preserve"> Guide in </w:t>
+      </w:r>
+      <w:proofErr w:type="spellStart"/>
+      <w:r>
+        <w:t>english</w:t>
+      </w:r>
+      <w:proofErr w:type="spellEnd"/>
+      <w:r>
+        <w:t>,</w:t>
+      </w:r>
+    </w:p>
+    <w:p>
+      <w:pPr>
+        <w:pStyle w:val="Geenafstand"/>
+        <w:numPr>
+          <w:ilvl w:val="0"/>
+          <w:numId w:val="1"/>
+        </w:numPr>
+      </w:pPr>
+      <w:r>
+        <w:t>De webapplicatie (hoofdproduct).</w:t>
+      </w:r>
+    </w:p>
+    <w:p>
+      <w:pPr>
+        <w:pStyle w:val="Geenafstand"/>
+      </w:pPr>
+    </w:p>
+    <w:p>
+      <w:pPr>
+        <w:pStyle w:val="Geenafstand"/>
+      </w:pPr>
+    </w:p>
+    <w:p>
+      <w:pPr>
+        <w:pStyle w:val="Kop1"/>
+      </w:pPr>
+      <w:bookmarkStart w:id="6" w:name="_Toc462733114"/>
+      <w:r>
+        <w:t>quality</w:t>
+      </w:r>
+      <w:bookmarkEnd w:id="6"/>
+    </w:p>
+    <w:p>
+      <w:pPr>
+        <w:pStyle w:val="Kop2"/>
+      </w:pPr>
+      <w:bookmarkStart w:id="7" w:name="_Toc462733115"/>
+      <w:r>
+        <w:t>Reliability</w:t>
+      </w:r>
+      <w:bookmarkEnd w:id="7"/>
+    </w:p>
+    <w:p>
+      <w:pPr>
+        <w:rPr>
+          <w:lang w:val="en-US"/>
+        </w:rPr>
+      </w:pPr>
+      <w:r>
+        <w:rPr>
+          <w:lang w:val="en-US"/>
+        </w:rPr>
+        <w:t>First the application must cope wit</w:t>
+      </w:r>
+      <w:r>
+        <w:rPr>
+          <w:lang w:val="en-US"/>
+        </w:rPr>
+        <w:t>h</w:t>
+      </w:r>
+      <w:r>
+        <w:rPr>
+          <w:lang w:val="en-US"/>
+        </w:rPr>
+        <w:t xml:space="preserve"> all agreed requirements also the application must cope with a difficult acceptance test.</w:t>
+      </w:r>
+    </w:p>
+    <w:p>
+      <w:pPr>
+        <w:pStyle w:val="Kop2"/>
+        <w:rPr>
+          <w:lang w:val="en-US"/>
+        </w:rPr>
+      </w:pPr>
+      <w:bookmarkStart w:id="8" w:name="_Toc462733116"/>
+      <w:r>
+        <w:rPr>
+          <w:lang w:val="en-US"/>
+        </w:rPr>
+        <w:t>Usability</w:t>
+      </w:r>
+      <w:bookmarkEnd w:id="8"/>
+    </w:p>
+    <w:p>
+      <w:pPr>
+        <w:rPr>
+          <w:lang w:val="en-US"/>
+        </w:rPr>
+      </w:pPr>
+      <w:r>
+        <w:rPr>
+          <w:lang w:val="en-US"/>
+        </w:rPr>
+        <w:t xml:space="preserve">First we make a user friendly lay-out for the application. Secondly we make a </w:t>
+      </w:r>
+      <w:proofErr w:type="spellStart"/>
+      <w:r>
+        <w:rPr>
+          <w:lang w:val="en-US"/>
+        </w:rPr>
+        <w:t>helpfunction</w:t>
+      </w:r>
+      <w:proofErr w:type="spellEnd"/>
+      <w:r>
+        <w:rPr>
+          <w:lang w:val="en-US"/>
+        </w:rPr>
+        <w:t xml:space="preserve"> on the screen that explains the current page. At last we make </w:t>
+      </w:r>
+      <w:proofErr w:type="spellStart"/>
+      <w:r>
+        <w:rPr>
+          <w:lang w:val="en-US"/>
+        </w:rPr>
+        <w:t>a users</w:t>
+      </w:r>
+      <w:proofErr w:type="spellEnd"/>
+      <w:r>
+        <w:rPr>
+          <w:lang w:val="en-US"/>
+        </w:rPr>
+        <w:t xml:space="preserve"> manual to guide </w:t>
+      </w:r>
+      <w:proofErr w:type="gramStart"/>
+      <w:r>
+        <w:rPr>
+          <w:lang w:val="en-US"/>
+        </w:rPr>
+        <w:t>you</w:t>
+      </w:r>
+      <w:proofErr w:type="gramEnd"/>
+      <w:r>
+        <w:rPr>
+          <w:lang w:val="en-US"/>
+        </w:rPr>
+        <w:t xml:space="preserve"> </w:t>
+      </w:r>
+      <w:proofErr w:type="spellStart"/>
+      <w:r>
+        <w:rPr>
+          <w:lang w:val="en-US"/>
+        </w:rPr>
+        <w:t>trough</w:t>
+      </w:r>
+      <w:proofErr w:type="spellEnd"/>
+      <w:r>
+        <w:rPr>
+          <w:lang w:val="en-US"/>
+        </w:rPr>
+        <w:t xml:space="preserve"> the application.</w:t>
+      </w:r>
+    </w:p>
+    <w:p>
+      <w:pPr>
+        <w:pStyle w:val="Kop2"/>
+        <w:rPr>
+          <w:lang w:val="en-US"/>
+        </w:rPr>
+      </w:pPr>
+      <w:bookmarkStart w:id="9" w:name="_Toc462733117"/>
+      <w:r>
+        <w:rPr>
+          <w:lang w:val="en-US"/>
+        </w:rPr>
+        <w:t>Maintainability</w:t>
+      </w:r>
+      <w:bookmarkEnd w:id="9"/>
+    </w:p>
+    <w:p>
+      <w:pPr>
+        <w:rPr>
+          <w:lang w:val="en-US"/>
+        </w:rPr>
+      </w:pPr>
+      <w:r>
+        <w:rPr>
+          <w:lang w:val="en-US"/>
+        </w:rPr>
+        <w:t>First we make sure that the code is clearly and also we make sure that there are comments present, in case there is another developer to get started with the system he understands the code.</w:t>
+      </w:r>
+    </w:p>
+    <w:p>
+      <w:pPr>
+        <w:pStyle w:val="Kop2"/>
+        <w:rPr>
+          <w:lang w:val="en-US"/>
+        </w:rPr>
+      </w:pPr>
+      <w:bookmarkStart w:id="10" w:name="_Toc462733118"/>
+      <w:r>
+        <w:rPr>
+          <w:lang w:val="en-US"/>
+        </w:rPr>
+        <w:t>flexability</w:t>
+      </w:r>
+      <w:bookmarkEnd w:id="10"/>
+    </w:p>
+    <w:p>
+      <w:pPr>
+        <w:rPr>
+          <w:lang w:val="en-US"/>
+        </w:rPr>
+      </w:pPr>
+      <w:r>
+        <w:rPr>
+          <w:lang w:val="en-US"/>
+        </w:rPr>
+        <w:lastRenderedPageBreak/>
+        <w:t xml:space="preserve">When </w:t>
+      </w:r>
+      <w:proofErr w:type="spellStart"/>
+      <w:r>
+        <w:rPr>
+          <w:lang w:val="en-US"/>
+        </w:rPr>
+        <w:t>Barroc</w:t>
+      </w:r>
+      <w:proofErr w:type="spellEnd"/>
+      <w:r>
+        <w:rPr>
+          <w:lang w:val="en-US"/>
+        </w:rPr>
+        <w:t xml:space="preserve">-it want more pages in their system or other </w:t>
+      </w:r>
+      <w:r>
+        <w:rPr>
+          <w:lang w:val="en-US"/>
+        </w:rPr>
+        <w:t xml:space="preserve">adjustments they must </w:t>
+      </w:r>
+      <w:r>
+        <w:rPr>
+          <w:lang w:val="en-US"/>
+        </w:rPr>
+        <w:t xml:space="preserve">contact </w:t>
+      </w:r>
+      <w:proofErr w:type="spellStart"/>
+      <w:r>
+        <w:rPr>
+          <w:lang w:val="en-US"/>
+        </w:rPr>
+        <w:t>Lionweb</w:t>
+      </w:r>
+      <w:proofErr w:type="spellEnd"/>
+      <w:r>
+        <w:rPr>
+          <w:lang w:val="en-US"/>
+        </w:rPr>
+        <w:t xml:space="preserve"> or another company.</w:t>
+      </w:r>
+    </w:p>
+    <w:p>
+      <w:pPr>
+        <w:rPr>
+          <w:lang w:val="en-US"/>
+        </w:rPr>
+      </w:pPr>
+    </w:p>
+    <w:p>
+      <w:pPr>
+        <w:pStyle w:val="Kop1"/>
+        <w:rPr>
+          <w:lang w:val="en-US"/>
+        </w:rPr>
+      </w:pPr>
+      <w:bookmarkStart w:id="11" w:name="_Toc462733119"/>
+      <w:r>
+        <w:rPr>
+          <w:lang w:val="en-US"/>
+        </w:rPr>
+        <w:t>projectorgan</w:t>
+      </w:r>
+      <w:r>
+        <w:rPr>
+          <w:lang w:val="en-US"/>
+        </w:rPr>
+        <w:t>isation</w:t>
+      </w:r>
+      <w:bookmarkEnd w:id="11"/>
+    </w:p>
+    <w:p>
+      <w:pPr>
+        <w:rPr>
+          <w:lang w:val="en-US"/>
+        </w:rPr>
+      </w:pPr>
+      <w:r>
+        <w:rPr>
+          <w:lang w:val="en-US"/>
+        </w:rPr>
+        <w:t xml:space="preserve">The entire project is developed by </w:t>
+      </w:r>
+      <w:proofErr w:type="spellStart"/>
+      <w:r>
+        <w:rPr>
+          <w:lang w:val="en-US"/>
+        </w:rPr>
+        <w:t>Lionweb</w:t>
+      </w:r>
+      <w:proofErr w:type="spellEnd"/>
+      <w:r>
+        <w:rPr>
+          <w:lang w:val="en-US"/>
+        </w:rPr>
+        <w:t xml:space="preserve">: </w:t>
+      </w:r>
+      <w:r>
+        <w:rPr>
+          <w:lang w:val="en-US"/>
+        </w:rPr>
+        <w:t xml:space="preserve">L. Bronner, K. </w:t>
+      </w:r>
+      <w:proofErr w:type="spellStart"/>
+      <w:r>
+        <w:rPr>
+          <w:lang w:val="en-US"/>
+        </w:rPr>
+        <w:t>Haarhuis</w:t>
+      </w:r>
+      <w:proofErr w:type="spellEnd"/>
+      <w:r>
+        <w:rPr>
+          <w:lang w:val="en-US"/>
+        </w:rPr>
+        <w:t xml:space="preserve">, T. </w:t>
+      </w:r>
+      <w:proofErr w:type="spellStart"/>
+      <w:r>
+        <w:rPr>
+          <w:lang w:val="en-US"/>
+        </w:rPr>
+        <w:t>Schachtschabel</w:t>
+      </w:r>
+      <w:proofErr w:type="spellEnd"/>
+      <w:r>
+        <w:rPr>
+          <w:lang w:val="en-US"/>
+        </w:rPr>
+        <w:t>, K. Jansse</w:t>
+      </w:r>
+      <w:r>
+        <w:rPr>
+          <w:lang w:val="en-US"/>
+        </w:rPr>
+        <w:t xml:space="preserve">n commissioned by H. van </w:t>
+      </w:r>
+      <w:proofErr w:type="spellStart"/>
+      <w:r>
+        <w:rPr>
+          <w:lang w:val="en-US"/>
+        </w:rPr>
+        <w:t>Bueren</w:t>
+      </w:r>
+      <w:proofErr w:type="spellEnd"/>
+      <w:r>
+        <w:rPr>
+          <w:lang w:val="en-US"/>
+        </w:rPr>
+        <w:t>.</w:t>
+      </w:r>
+    </w:p>
+    <w:p>
+      <w:pPr>
+        <w:rPr>
+          <w:lang w:val="en-US"/>
+        </w:rPr>
+      </w:pPr>
+      <w:r>
+        <w:rPr>
+          <w:lang w:val="en-US"/>
+        </w:rPr>
+        <w:t xml:space="preserve">First </w:t>
+      </w:r>
+      <w:proofErr w:type="spellStart"/>
+      <w:r>
+        <w:rPr>
+          <w:lang w:val="en-US"/>
+        </w:rPr>
+        <w:t>Lionweb</w:t>
+      </w:r>
+      <w:proofErr w:type="spellEnd"/>
+      <w:r>
+        <w:rPr>
+          <w:lang w:val="en-US"/>
+        </w:rPr>
+        <w:t xml:space="preserve"> will design the system with wireframes and UML schedules. Secondly </w:t>
+      </w:r>
+      <w:proofErr w:type="spellStart"/>
+      <w:r>
+        <w:rPr>
+          <w:lang w:val="en-US"/>
+        </w:rPr>
+        <w:t>Lionweb</w:t>
+      </w:r>
+      <w:proofErr w:type="spellEnd"/>
+      <w:r>
+        <w:rPr>
+          <w:lang w:val="en-US"/>
+        </w:rPr>
+        <w:t xml:space="preserve"> must making the system. At last </w:t>
+      </w:r>
+      <w:proofErr w:type="spellStart"/>
+      <w:r>
+        <w:rPr>
+          <w:lang w:val="en-US"/>
+        </w:rPr>
+        <w:t>Lionweb</w:t>
+      </w:r>
+      <w:proofErr w:type="spellEnd"/>
+      <w:r>
+        <w:rPr>
+          <w:lang w:val="en-US"/>
+        </w:rPr>
+        <w:t xml:space="preserve"> must test the system with a complex acceptance test.</w:t>
+      </w:r>
+    </w:p>
+    <w:p>
+      <w:pPr>
+        <w:spacing w:before="0" w:after="160" w:line="259" w:lineRule="auto"/>
+        <w:rPr>
+          <w:lang w:val="en-US"/>
+        </w:rPr>
+      </w:pPr>
+      <w:r>
+        <w:rPr>
+          <w:lang w:val="en-US"/>
+        </w:rPr>
+        <w:br w:type="page"/>
+      </w:r>
+    </w:p>
+    <w:p>
+      <w:pPr>
+        <w:pStyle w:val="Kop1"/>
+        <w:rPr>
+          <w:lang w:val="en-US"/>
+        </w:rPr>
+      </w:pPr>
+      <w:r>
+        <w:rPr>
+          <w:lang w:val="en-US"/>
+        </w:rPr>
+        <w:lastRenderedPageBreak/>
+        <w:t>schedule</w:t>
+      </w:r>
+    </w:p>
+    <w:p>
+      <w:pPr>
+        <w:rPr>
+          <w:lang w:val="en-US"/>
+        </w:rPr>
+      </w:pPr>
+    </w:p>
+    <w:p>
+      <w:pPr>
+        <w:rPr>
+          <w:sz w:val="24"/>
+          <w:lang w:val="en-US"/>
+        </w:rPr>
+      </w:pPr>
+      <w:r>
+        <w:rPr>
+          <w:sz w:val="24"/>
+          <w:lang w:val="en-US"/>
+        </w:rPr>
+        <w:t>This is de schedule of the project</w:t>
+      </w:r>
+    </w:p>
+    <w:p>
+      <w:pPr>
+        <w:rPr>
+          <w:sz w:val="24"/>
+          <w:szCs w:val="24"/>
+        </w:rPr>
+      </w:pPr>
+      <w:hyperlink r:id="rId11" w:history="1">
+        <w:r>
+          <w:rPr>
+            <w:rStyle w:val="Hyperlink"/>
+            <w:sz w:val="24"/>
+            <w:szCs w:val="24"/>
+          </w:rPr>
+          <w:t>..\20160913_barroc-it_algemene_planning.mpp</w:t>
+        </w:r>
+      </w:hyperlink>
+    </w:p>
+    <w:p>
+      <w:pPr>
+        <w:rPr>
+          <w:sz w:val="24"/>
+          <w:szCs w:val="24"/>
+        </w:rPr>
+      </w:pPr>
+    </w:p>
+    <w:p>
+      <w:pPr>
+        <w:rPr>
+          <w:sz w:val="24"/>
+          <w:szCs w:val="24"/>
+        </w:rPr>
+      </w:pPr>
+      <w:r>
+        <w:rPr>
+          <w:noProof/>
+          <w:sz w:val="24"/>
+          <w:szCs w:val="24"/>
+          <w:lang w:eastAsia="nl-NL"/>
+        </w:rPr>
+        <w:drawing>
+          <wp:inline distT="0" distB="0" distL="0" distR="0" wp14:anchorId="653810EC" wp14:editId="32EE1B95">
+            <wp:extent cx="6273573" cy="2804160"/>
+            <wp:effectExtent l="0" t="0" r="0" b="0"/>
+            <wp:docPr id="11" name="Afbeelding 11"/>
+            <wp:cNvGraphicFramePr>
+              <a:graphicFrameLocks xmlns:a="http://schemas.openxmlformats.org/drawingml/2006/main" noChangeAspect="1"/>
+            </wp:cNvGraphicFramePr>
+            <a:graphic xmlns:a="http://schemas.openxmlformats.org/drawingml/2006/main">
+              <a:graphicData uri="http://schemas.openxmlformats.org/drawingml/2006/picture">
+                <pic:pic xmlns:pic="http://schemas.openxmlformats.org/drawingml/2006/picture">
+                  <pic:nvPicPr>
+                    <pic:cNvPr id="11" name="Screenshot_2.png"/>
+                    <pic:cNvPicPr/>
+                  </pic:nvPicPr>
+                  <pic:blipFill>
+                    <a:blip r:embed="rId12" cstate="print">
+                      <a:extLst>
+                        <a:ext uri="{28A0092B-C50C-407E-A947-70E740481C1C}">
+                          <a14:useLocalDpi xmlns:a14="http://schemas.microsoft.com/office/drawing/2010/main" val="0"/>
+                        </a:ext>
+                      </a:extLst>
+                    </a:blip>
+                    <a:stretch>
+                      <a:fillRect/>
+                    </a:stretch>
+                  </pic:blipFill>
+                  <pic:spPr>
+                    <a:xfrm>
+                      <a:off x="0" y="0"/>
+                      <a:ext cx="6273573" cy="2804160"/>
+                    </a:xfrm>
+                    <a:prstGeom prst="rect">
+                      <a:avLst/>
+                    </a:prstGeom>
+                  </pic:spPr>
+                </pic:pic>
+              </a:graphicData>
+            </a:graphic>
+          </wp:inline>
+        </w:drawing>
+      </w:r>
+    </w:p>
+    <w:p>
+      <w:pPr>
+        <w:rPr>
+          <w:i/>
+        </w:rPr>
+      </w:pPr>
+      <w:r>
+        <w:rPr>
+          <w:i/>
+        </w:rPr>
+        <w:br/>
+      </w:r>
+      <w:r>
+        <w:rPr>
+          <w:i/>
+        </w:rPr>
+        <w:br/>
+      </w:r>
+    </w:p>
+    <w:p>
+      <w:pPr>
+        <w:rPr>
+          <w:i/>
+        </w:rPr>
+      </w:pPr>
+    </w:p>
+    <w:p>
+      <w:pPr>
+        <w:rPr>
+          <w:i/>
+        </w:rPr>
+      </w:pPr>
+    </w:p>
+    <w:p>
+      <w:pPr>
+        <w:pStyle w:val="Kop1"/>
+        <w:rPr>
+          <w:lang w:val="en-US"/>
+        </w:rPr>
+      </w:pPr>
+      <w:r>
+        <w:rPr>
+          <w:lang w:val="en-US"/>
+        </w:rPr>
+        <w:t>costs and benefits</w:t>
+      </w:r>
+    </w:p>
+    <w:p>
+      <w:pPr>
+        <w:rPr>
+          <w:lang w:val="en-US"/>
+        </w:rPr>
+      </w:pPr>
+    </w:p>
+    <w:p>
+      <w:pPr>
+        <w:pStyle w:val="Kop2"/>
+        <w:rPr>
+          <w:lang w:val="en-US"/>
+        </w:rPr>
+      </w:pPr>
+      <w:r>
+        <w:rPr>
+          <w:lang w:val="en-US"/>
+        </w:rPr>
+        <w:t>Costs</w:t>
+      </w:r>
+    </w:p>
+    <w:p>
+      <w:pPr>
+        <w:rPr>
+          <w:lang w:val="en-US"/>
+        </w:rPr>
+      </w:pPr>
+      <w:r>
+        <w:rPr>
+          <w:lang w:val="en-US"/>
+        </w:rPr>
+        <w:t>N.V.T.</w:t>
+      </w:r>
+    </w:p>
+    <w:p>
+      <w:pPr>
+        <w:pStyle w:val="Kop2"/>
+        <w:rPr>
+          <w:lang w:val="en-US"/>
+        </w:rPr>
+      </w:pPr>
+      <w:r>
+        <w:rPr>
+          <w:lang w:val="en-US"/>
+        </w:rPr>
+        <w:t>Benefits</w:t>
+      </w:r>
+    </w:p>
+    <w:p>
+      <w:pPr>
+        <w:rPr>
+          <w:lang w:val="en-US"/>
+        </w:rPr>
+      </w:pPr>
+      <w:r>
+        <w:rPr>
+          <w:lang w:val="en-US"/>
+        </w:rPr>
+        <w:t>N.V.T.</w:t>
+      </w:r>
     </w:p>
     <w:p>
       <w:pPr>
@@ -2012,337 +4097,591 @@
           <w:spacing w:val="15"/>
           <w:sz w:val="22"/>
           <w:szCs w:val="22"/>
-        </w:rPr>
-      </w:pPr>
-      <w:r>
+          <w:lang w:val="en-US"/>
+        </w:rPr>
+      </w:pPr>
+      <w:r>
+        <w:rPr>
+          <w:lang w:val="en-US"/>
+        </w:rPr>
         <w:br w:type="page"/>
       </w:r>
     </w:p>
     <w:p>
       <w:pPr>
         <w:pStyle w:val="Kop1"/>
-      </w:pPr>
-      <w:bookmarkStart w:id="5" w:name="_Toc447373822"/>
-      <w:r>
+        <w:rPr>
+          <w:lang w:val="en-US"/>
+        </w:rPr>
+      </w:pPr>
+      <w:bookmarkStart w:id="12" w:name="_Toc462733124"/>
+      <w:r>
+        <w:rPr>
+          <w:lang w:val="en-US"/>
+        </w:rPr>
         <w:lastRenderedPageBreak/>
-        <w:t>projectgrenzen</w:t>
-      </w:r>
-      <w:bookmarkEnd w:id="5"/>
-    </w:p>
-    <w:p>
-      <w:r>
-        <w:t xml:space="preserve">Het project begint vanaf </w:t>
-      </w:r>
-      <w:r>
-        <w:t>1-4-2016 en eindigt wanneer de webapplicatie online geplaatst is.</w:t>
-      </w:r>
-    </w:p>
-    <w:p>
-      <w:r>
-        <w:t>De projectnemer zal de webapplicatie vormgeven in overleg met de klant aan de hand van wireframes en de volledige webapplicatie bouwen.</w:t>
-      </w:r>
-      <w:r>
-        <w:t xml:space="preserve"> De projectnemer is niet verplicht zorg te dragen voor het aanleveren van evt. teksten of foto’s voor de webapplicatie, alle inhoudelijke zaken moeten worden aangeleverd door de opdrachtgever. De webapplicatie zal in eerste instantie geen Content Management Systeem(CMS) bevatten, met andere worden de opdrachtgever is niet in staat zelfstandig veranderingen aan de website aan te brengen en zal veranderingen voorlopig met de opdrachtnemer moeten overleggen. De opdrachtgever is verplicht om voor een domein te zorgen en de ftp gegevens door te geven aan de opdrachtnemer zodat hij in staat is de webapplicatie online te zetten.</w:t>
-      </w:r>
-    </w:p>
-    <w:p/>
-    <w:p>
-      <w:pPr>
-        <w:pStyle w:val="Kop1"/>
-      </w:pPr>
-      <w:bookmarkStart w:id="6" w:name="_Toc447373823"/>
-      <w:r>
-        <w:t>producten</w:t>
-      </w:r>
-      <w:bookmarkEnd w:id="6"/>
+        <w:t>Ris</w:t>
+      </w:r>
+      <w:bookmarkEnd w:id="12"/>
+      <w:r>
+        <w:rPr>
+          <w:lang w:val="en-US"/>
+        </w:rPr>
+        <w:t>ks</w:t>
+      </w:r>
+    </w:p>
+    <w:p>
+      <w:pPr>
+        <w:rPr>
+          <w:lang w:val="en-US"/>
+        </w:rPr>
+      </w:pPr>
+    </w:p>
+    <w:p>
+      <w:pPr>
+        <w:pStyle w:val="Kop2"/>
+        <w:rPr>
+          <w:rStyle w:val="Kop3Char"/>
+          <w:rFonts w:asciiTheme="minorHAnsi" w:eastAsiaTheme="minorEastAsia" w:hAnsiTheme="minorHAnsi" w:cstheme="minorBidi"/>
+          <w:color w:val="auto"/>
+          <w:sz w:val="20"/>
+          <w:szCs w:val="20"/>
+          <w:lang w:val="en-US"/>
+        </w:rPr>
+      </w:pPr>
+      <w:bookmarkStart w:id="13" w:name="_Toc462733125"/>
+      <w:r>
+        <w:rPr>
+          <w:lang w:val="en-US"/>
+        </w:rPr>
+        <w:t>intern</w:t>
+      </w:r>
+      <w:bookmarkEnd w:id="13"/>
+    </w:p>
+    <w:p>
+      <w:pPr>
+        <w:rPr>
+          <w:rStyle w:val="Kop3Char"/>
+          <w:lang w:val="en-US"/>
+        </w:rPr>
+      </w:pPr>
+      <w:bookmarkStart w:id="14" w:name="_Toc462733126"/>
+      <w:r>
+        <w:rPr>
+          <w:rStyle w:val="Kop3Char"/>
+          <w:lang w:val="en-US"/>
+        </w:rPr>
+        <w:t>Risk ratings</w:t>
+      </w:r>
     </w:p>
     <w:p>
       <w:pPr>
         <w:pStyle w:val="Geenafstand"/>
-      </w:pPr>
-      <w:r>
-        <w:t>De volgende producten kan de klant meegeleverd krijgen:</w:t>
+        <w:rPr>
+          <w:rStyle w:val="Kop3Char"/>
+          <w:rFonts w:asciiTheme="minorHAnsi" w:eastAsiaTheme="minorEastAsia" w:hAnsiTheme="minorHAnsi" w:cstheme="minorBidi"/>
+          <w:color w:val="auto"/>
+          <w:sz w:val="20"/>
+          <w:szCs w:val="20"/>
+        </w:rPr>
+      </w:pPr>
+      <w:r>
+        <w:rPr>
+          <w:rStyle w:val="Kop3Char"/>
+          <w:rFonts w:asciiTheme="minorHAnsi" w:eastAsiaTheme="minorEastAsia" w:hAnsiTheme="minorHAnsi" w:cstheme="minorBidi"/>
+          <w:color w:val="auto"/>
+          <w:sz w:val="20"/>
+          <w:szCs w:val="20"/>
+          <w:lang w:val="en-US"/>
+        </w:rPr>
+        <w:t>A risk</w:t>
+      </w:r>
+      <w:r>
+        <w:rPr>
+          <w:rStyle w:val="Kop3Char"/>
+          <w:rFonts w:asciiTheme="minorHAnsi" w:eastAsiaTheme="minorEastAsia" w:hAnsiTheme="minorHAnsi" w:cstheme="minorBidi"/>
+          <w:color w:val="auto"/>
+          <w:sz w:val="20"/>
+          <w:szCs w:val="20"/>
+          <w:lang w:val="en-GB"/>
+        </w:rPr>
+        <w:t xml:space="preserve"> will</w:t>
+      </w:r>
+      <w:r>
+        <w:rPr>
+          <w:rStyle w:val="Kop3Char"/>
+          <w:rFonts w:asciiTheme="minorHAnsi" w:eastAsiaTheme="minorEastAsia" w:hAnsiTheme="minorHAnsi" w:cstheme="minorBidi"/>
+          <w:color w:val="auto"/>
+          <w:sz w:val="20"/>
+          <w:szCs w:val="20"/>
+          <w:lang w:val="en-US"/>
+        </w:rPr>
+        <w:t xml:space="preserve"> get 2 rating. </w:t>
+      </w:r>
+      <w:r>
+        <w:rPr>
+          <w:rStyle w:val="Kop3Char"/>
+          <w:rFonts w:asciiTheme="minorHAnsi" w:eastAsiaTheme="minorEastAsia" w:hAnsiTheme="minorHAnsi" w:cstheme="minorBidi"/>
+          <w:color w:val="auto"/>
+          <w:sz w:val="20"/>
+          <w:szCs w:val="20"/>
+        </w:rPr>
+        <w:t>The first rating</w:t>
+      </w:r>
+      <w:r>
+        <w:rPr>
+          <w:rStyle w:val="Kop3Char"/>
+          <w:rFonts w:asciiTheme="minorHAnsi" w:eastAsiaTheme="minorEastAsia" w:hAnsiTheme="minorHAnsi" w:cstheme="minorBidi"/>
+          <w:color w:val="auto"/>
+          <w:sz w:val="20"/>
+          <w:szCs w:val="20"/>
+          <w:lang w:val="en-US"/>
+        </w:rPr>
+        <w:t xml:space="preserve"> will</w:t>
+      </w:r>
+      <w:r>
+        <w:rPr>
+          <w:rStyle w:val="Kop3Char"/>
+          <w:rFonts w:asciiTheme="minorHAnsi" w:eastAsiaTheme="minorEastAsia" w:hAnsiTheme="minorHAnsi" w:cstheme="minorBidi"/>
+          <w:color w:val="auto"/>
+          <w:sz w:val="20"/>
+          <w:szCs w:val="20"/>
+          <w:lang w:val="en-US"/>
+        </w:rPr>
+        <w:t xml:space="preserve"> be</w:t>
+      </w:r>
+      <w:r>
+        <w:rPr>
+          <w:rStyle w:val="Kop3Char"/>
+          <w:rFonts w:asciiTheme="minorHAnsi" w:eastAsiaTheme="minorEastAsia" w:hAnsiTheme="minorHAnsi" w:cstheme="minorBidi"/>
+          <w:color w:val="auto"/>
+          <w:sz w:val="20"/>
+          <w:szCs w:val="20"/>
+        </w:rPr>
+        <w:t xml:space="preserve"> about how </w:t>
+      </w:r>
+      <w:r>
+        <w:rPr>
+          <w:rStyle w:val="Kop3Char"/>
+          <w:rFonts w:asciiTheme="minorHAnsi" w:eastAsiaTheme="minorEastAsia" w:hAnsiTheme="minorHAnsi" w:cstheme="minorBidi"/>
+          <w:color w:val="auto"/>
+          <w:sz w:val="20"/>
+          <w:szCs w:val="20"/>
+        </w:rPr>
+        <w:t>likely the risk will accure. 1 will be not that likely and 5 will be very likely. The second rating is about how big the impact will be when this risk accures. 1 is not that big of an impact and 5 is a real big impact.</w:t>
       </w:r>
     </w:p>
     <w:p>
       <w:pPr>
         <w:pStyle w:val="Geenafstand"/>
-        <w:numPr>
-          <w:ilvl w:val="0"/>
-          <w:numId w:val="1"/>
-        </w:numPr>
-      </w:pPr>
-      <w:r>
-        <w:t>Plan van aanpak,</w:t>
-      </w:r>
-    </w:p>
-    <w:p>
-      <w:pPr>
-        <w:pStyle w:val="Geenafstand"/>
-        <w:numPr>
-          <w:ilvl w:val="0"/>
-          <w:numId w:val="1"/>
-        </w:numPr>
-      </w:pPr>
-      <w:r>
-        <w:t>Logboek,</w:t>
-      </w:r>
-    </w:p>
-    <w:p>
-      <w:pPr>
-        <w:pStyle w:val="Geenafstand"/>
-        <w:numPr>
-          <w:ilvl w:val="0"/>
-          <w:numId w:val="1"/>
-        </w:numPr>
-      </w:pPr>
-      <w:r>
-        <w:t>Materiaal,- en middelenlijst,</w:t>
-      </w:r>
-    </w:p>
-    <w:p>
-      <w:pPr>
-        <w:pStyle w:val="Geenafstand"/>
-        <w:numPr>
-          <w:ilvl w:val="0"/>
-          <w:numId w:val="1"/>
-        </w:numPr>
-      </w:pPr>
-      <w:r>
-        <w:t>Wireframes  van de  applicatie,</w:t>
-      </w:r>
-    </w:p>
-    <w:p>
-      <w:pPr>
-        <w:pStyle w:val="Geenafstand"/>
-        <w:numPr>
-          <w:ilvl w:val="0"/>
-          <w:numId w:val="1"/>
-        </w:numPr>
-      </w:pPr>
-      <w:r>
-        <w:t>Technisch ontwerp van de applicatie,</w:t>
-      </w:r>
-    </w:p>
-    <w:p>
-      <w:pPr>
-        <w:pStyle w:val="Geenafstand"/>
-        <w:numPr>
-          <w:ilvl w:val="0"/>
-          <w:numId w:val="1"/>
-        </w:numPr>
-      </w:pPr>
-      <w:r>
-        <w:t>De webapplicatie (hoofdproduct).</w:t>
-      </w:r>
-    </w:p>
-    <w:p>
-      <w:pPr>
-        <w:pStyle w:val="Geenafstand"/>
-      </w:pPr>
-    </w:p>
-    <w:p>
-      <w:pPr>
-        <w:pStyle w:val="Geenafstand"/>
-      </w:pPr>
-    </w:p>
-    <w:p>
-      <w:pPr>
-        <w:pStyle w:val="Kop1"/>
-      </w:pPr>
-      <w:bookmarkStart w:id="7" w:name="_Toc447373824"/>
-      <w:r>
-        <w:t>kwaliteit</w:t>
-      </w:r>
-      <w:bookmarkEnd w:id="7"/>
-    </w:p>
-    <w:p>
-      <w:r>
-        <w:t xml:space="preserve">Overleg met de klant is een heel belangrijk onderdeel van het hele project. Je maakt uiteindelijk iets voor je klant en dit moet voldoen aan de wensen en eisen daarom zullen we dus ook gedurende het hele project terugvallen op de wensen en eisen van de klant. </w:t>
-      </w:r>
-    </w:p>
-    <w:p>
-      <w:r>
-        <w:t>We blijven ten alle tijden eerlijk kunnen wij iets door welke reden dan ook niet kunnen maken zullen wij samen met de klant een alternatief/oplossing zoeken. Overigens houden wij wel van een uitdaging dus zullen we wel proberen alle wensen te vervullen.</w:t>
-      </w:r>
-      <w:r>
+        <w:rPr>
+          <w:rStyle w:val="Kop3Char"/>
+          <w:rFonts w:asciiTheme="minorHAnsi" w:eastAsiaTheme="minorEastAsia" w:hAnsiTheme="minorHAnsi" w:cstheme="minorBidi"/>
+          <w:color w:val="auto"/>
+          <w:sz w:val="20"/>
+          <w:szCs w:val="20"/>
+        </w:rPr>
+      </w:pPr>
+    </w:p>
+    <w:p>
+      <w:pPr>
+        <w:rPr>
+          <w:lang w:val="en-US"/>
+        </w:rPr>
+      </w:pPr>
+      <w:r>
+        <w:rPr>
+          <w:rStyle w:val="Kop3Char"/>
+          <w:lang w:val="en-US"/>
+        </w:rPr>
+        <w:t>Not meeting the deadline</w:t>
+      </w:r>
+      <w:bookmarkEnd w:id="14"/>
+      <w:r>
+        <w:rPr>
+          <w:lang w:val="en-US"/>
+        </w:rPr>
+        <w:t xml:space="preserve"> </w:t>
+      </w:r>
+      <w:r>
+        <w:rPr>
+          <w:rStyle w:val="Kop3Char"/>
+        </w:rPr>
+        <w:t>(2) (4)</w:t>
+      </w:r>
+    </w:p>
+    <w:p>
+      <w:pPr>
+        <w:rPr>
+          <w:lang w:val="en-US"/>
+        </w:rPr>
+      </w:pPr>
+      <w:r>
+        <w:rPr>
+          <w:lang w:val="en-US"/>
+        </w:rPr>
+        <w:t xml:space="preserve">If the schedule is not adhered to by all concerned by both the project and the steering </w:t>
+      </w:r>
+      <w:r>
+        <w:rPr>
+          <w:lang w:val="en-US"/>
+        </w:rPr>
+        <w:t>committee,</w:t>
+      </w:r>
+      <w:r>
+        <w:rPr>
+          <w:lang w:val="en-US"/>
+        </w:rPr>
+        <w:t xml:space="preserve"> the risk that the deadline is not met by the project.</w:t>
+      </w:r>
+      <w:r>
+        <w:rPr>
+          <w:lang w:val="en-US"/>
+        </w:rPr>
+        <w:t xml:space="preserve"> We will prevent this </w:t>
+      </w:r>
+      <w:r>
+        <w:rPr>
+          <w:lang w:val="en-US"/>
+        </w:rPr>
+        <w:t xml:space="preserve">by keeping up with our schedule. If we can’t keep </w:t>
+      </w:r>
+      <w:proofErr w:type="gramStart"/>
+      <w:r>
+        <w:rPr>
+          <w:lang w:val="en-US"/>
+        </w:rPr>
+        <w:t>up</w:t>
+      </w:r>
+      <w:proofErr w:type="gramEnd"/>
+      <w:r>
+        <w:rPr>
+          <w:lang w:val="en-US"/>
+        </w:rPr>
+        <w:t xml:space="preserve"> we will schedule extra time for the project.</w:t>
+      </w:r>
+    </w:p>
+    <w:p>
+      <w:pPr>
+        <w:rPr>
+          <w:lang w:val="en-US"/>
+        </w:rPr>
+      </w:pPr>
+    </w:p>
+    <w:p>
+      <w:pPr>
+        <w:rPr>
+          <w:lang w:val="en-US"/>
+        </w:rPr>
+      </w:pPr>
+      <w:bookmarkStart w:id="15" w:name="_Toc462733127"/>
+      <w:r>
+        <w:rPr>
+          <w:rStyle w:val="Kop3Char"/>
+          <w:lang w:val="en-US"/>
+        </w:rPr>
+        <w:t>Feasibility of contract</w:t>
+      </w:r>
+      <w:bookmarkEnd w:id="15"/>
+      <w:r>
+        <w:rPr>
+          <w:lang w:val="en-US"/>
+        </w:rPr>
+        <w:t xml:space="preserve"> </w:t>
+      </w:r>
+      <w:r>
+        <w:rPr>
+          <w:rStyle w:val="Kop3Char"/>
+        </w:rPr>
+        <w:t>(1) (4)</w:t>
+      </w:r>
+    </w:p>
+    <w:p>
+      <w:pPr>
+        <w:rPr>
+          <w:lang w:val="en-US"/>
+        </w:rPr>
+      </w:pPr>
+      <w:r>
+        <w:rPr>
+          <w:lang w:val="en-US"/>
+        </w:rPr>
+        <w:t xml:space="preserve">It may happen that the research goals </w:t>
+      </w:r>
+      <w:r>
+        <w:rPr>
+          <w:lang w:val="en-US"/>
+        </w:rPr>
+        <w:t>cannot</w:t>
+      </w:r>
+      <w:r>
+        <w:rPr>
+          <w:lang w:val="en-US"/>
+        </w:rPr>
+        <w:t xml:space="preserve"> be achieved because of lack of funds in to achieve this within the planned </w:t>
+      </w:r>
+      <w:r>
+        <w:rPr>
+          <w:lang w:val="en-US"/>
+        </w:rPr>
+        <w:t>timescale.</w:t>
+      </w:r>
+      <w:r>
+        <w:rPr>
+          <w:lang w:val="en-US"/>
+        </w:rPr>
+        <w:t xml:space="preserve"> This will be prevented by contact about the funds</w:t>
+      </w:r>
+      <w:r>
+        <w:rPr>
+          <w:lang w:val="en-US"/>
+        </w:rPr>
         <w:br/>
       </w:r>
-      <w:r>
-        <w:br/>
-      </w:r>
-    </w:p>
-    <w:p>
-      <w:pPr>
-        <w:pStyle w:val="Kop1"/>
-      </w:pPr>
-      <w:bookmarkStart w:id="8" w:name="_Toc447373825"/>
-      <w:r>
-        <w:t>projectorganisatie</w:t>
-      </w:r>
-      <w:bookmarkEnd w:id="8"/>
-    </w:p>
-    <w:p>
-      <w:r>
-        <w:t xml:space="preserve">Het hele project wordt uitgevoerd/uitgewerkt door </w:t>
-      </w:r>
-      <w:r>
-        <w:rPr>
-          <w:i/>
-        </w:rPr>
-        <w:t>Keanu Ryan Janssen</w:t>
-      </w:r>
-      <w:r>
-        <w:t xml:space="preserve"> in overleg met opdrachtgever </w:t>
-      </w:r>
-      <w:r>
-        <w:rPr>
-          <w:i/>
-        </w:rPr>
-        <w:t>Ronald Smit</w:t>
-      </w:r>
-      <w:r>
+    </w:p>
+    <w:p>
+      <w:pPr>
+        <w:rPr>
+          <w:lang w:val="en-US"/>
+        </w:rPr>
+      </w:pPr>
+    </w:p>
+    <w:p>
+      <w:pPr>
+        <w:rPr>
+          <w:lang w:val="en-US"/>
+        </w:rPr>
+      </w:pPr>
+    </w:p>
+    <w:p>
+      <w:pPr>
+        <w:spacing w:before="0" w:after="160" w:line="259" w:lineRule="auto"/>
+        <w:rPr>
+          <w:caps/>
+          <w:spacing w:val="15"/>
+          <w:lang w:val="en-US"/>
+        </w:rPr>
+      </w:pPr>
+      <w:r>
+        <w:rPr>
+          <w:lang w:val="en-US"/>
+        </w:rPr>
+        <w:br w:type="page"/>
+      </w:r>
+    </w:p>
+    <w:p>
+      <w:pPr>
+        <w:pStyle w:val="Kop2"/>
+        <w:rPr>
+          <w:lang w:val="en-US"/>
+        </w:rPr>
+      </w:pPr>
+      <w:bookmarkStart w:id="16" w:name="_Toc462733128"/>
+      <w:r>
+        <w:rPr>
+          <w:lang w:val="en-US"/>
+        </w:rPr>
+        <w:lastRenderedPageBreak/>
+        <w:t>extern</w:t>
+      </w:r>
+      <w:bookmarkEnd w:id="16"/>
+    </w:p>
+    <w:p>
+      <w:pPr>
+        <w:rPr>
+          <w:lang w:val="en-US"/>
+        </w:rPr>
+      </w:pPr>
+    </w:p>
+    <w:p>
+      <w:pPr>
+        <w:rPr>
+          <w:rStyle w:val="Kop3Char"/>
+          <w:lang w:val="en-US"/>
+        </w:rPr>
+      </w:pPr>
+      <w:bookmarkStart w:id="17" w:name="_Toc462733129"/>
+      <w:r>
+        <w:rPr>
+          <w:rStyle w:val="Kop3Char"/>
+          <w:lang w:val="en-US"/>
+        </w:rPr>
+        <w:t>Disease</w:t>
+      </w:r>
+      <w:bookmarkEnd w:id="17"/>
+      <w:r>
+        <w:rPr>
+          <w:rStyle w:val="Kop3Char"/>
+          <w:lang w:val="en-US"/>
+        </w:rPr>
+        <w:t xml:space="preserve"> (4) (1)</w:t>
+      </w:r>
+    </w:p>
+    <w:p>
+      <w:pPr>
+        <w:rPr>
+          <w:lang w:val="en-US"/>
+        </w:rPr>
+      </w:pPr>
+      <w:r>
+        <w:rPr>
+          <w:lang w:val="en-US"/>
+        </w:rPr>
+        <w:t xml:space="preserve">There is always a chance that someone gets sick within the steering committee and the project group. If the Avoid the entire steering committee or the entire project are long absent or sick, it must there be a consultation with the client Harry van </w:t>
+      </w:r>
+      <w:proofErr w:type="spellStart"/>
+      <w:r>
+        <w:rPr>
+          <w:lang w:val="en-US"/>
+        </w:rPr>
+        <w:t>Bueren</w:t>
+      </w:r>
+      <w:proofErr w:type="spellEnd"/>
+      <w:r>
+        <w:rPr>
+          <w:lang w:val="en-US"/>
+        </w:rPr>
         <w:t>.</w:t>
       </w:r>
     </w:p>
     <w:p>
       <w:pPr>
-        <w:pStyle w:val="Kop1"/>
-      </w:pPr>
-      <w:bookmarkStart w:id="9" w:name="_Toc447373826"/>
-      <w:r>
-        <w:t>planning</w:t>
-      </w:r>
-      <w:bookmarkEnd w:id="9"/>
-    </w:p>
-    <w:p>
-      <w:pPr>
-        <w:rPr>
-          <w:i/>
-        </w:rPr>
-      </w:pPr>
-      <w:r>
-        <w:t>Er is geen vaste tijdsplanning aanwezig. In overleg met de opdrachtgever achten we de tijdsplanning op ongeveer 6weken. De webapplicatie kan dus wel degelijk eerder of later aanleveren.</w:t>
-      </w:r>
-      <w:r>
-        <w:rPr>
-          <w:i/>
-        </w:rPr>
-        <w:br/>
-      </w:r>
-      <w:r>
-        <w:rPr>
-          <w:i/>
-        </w:rPr>
-        <w:br/>
-      </w:r>
-    </w:p>
-    <w:p>
-      <w:pPr>
-        <w:rPr>
-          <w:i/>
-        </w:rPr>
-      </w:pPr>
-    </w:p>
-    <w:p>
-      <w:pPr>
-        <w:rPr>
-          <w:i/>
-        </w:rPr>
-      </w:pPr>
-    </w:p>
-    <w:p>
-      <w:pPr>
-        <w:pStyle w:val="Kop1"/>
-      </w:pPr>
-      <w:bookmarkStart w:id="10" w:name="_Toc447373827"/>
-      <w:r>
-        <w:t>kosten en baten</w:t>
-      </w:r>
-      <w:bookmarkEnd w:id="10"/>
-    </w:p>
-    <w:p/>
-    <w:p>
-      <w:pPr>
-        <w:pStyle w:val="Kop2"/>
-      </w:pPr>
-      <w:bookmarkStart w:id="11" w:name="_Toc447373828"/>
-      <w:r>
-        <w:t>kosten</w:t>
-      </w:r>
-      <w:bookmarkEnd w:id="11"/>
-    </w:p>
-    <w:p>
-      <w:r>
-        <w:t>De kosten van de domeinnaam blijven bij de klanten. De kosten van het betreffende project bedraagt €300,-</w:t>
-      </w:r>
-    </w:p>
-    <w:p>
-      <w:pPr>
-        <w:pStyle w:val="Kop2"/>
-      </w:pPr>
-      <w:bookmarkStart w:id="12" w:name="_Toc447373829"/>
-      <w:r>
-        <w:t>Baten</w:t>
-      </w:r>
-      <w:bookmarkEnd w:id="12"/>
-    </w:p>
-    <w:p>
-      <w:r>
-        <w:t>Hierbij krijgt</w:t>
-      </w:r>
-      <w:r>
-        <w:t xml:space="preserve"> de klant een prima service, de documentatie en bouw van de webapplicatie worden geregeld even als het plaatsen van de webapplicatie, verder wordt er met regelmaat kleine onderhoud gepleegd aan de webapplicatie.</w:t>
-      </w:r>
-    </w:p>
-    <w:p>
-      <w:pPr>
-        <w:pStyle w:val="Kop1"/>
-      </w:pPr>
-      <w:bookmarkStart w:id="13" w:name="_Toc447373830"/>
-      <w:r>
-        <w:t>Risico’s</w:t>
-      </w:r>
-      <w:bookmarkEnd w:id="13"/>
-    </w:p>
-    <w:p/>
-    <w:p>
-      <w:pPr>
-        <w:pStyle w:val="Kop2"/>
-      </w:pPr>
-      <w:bookmarkStart w:id="14" w:name="_Toc447373831"/>
-      <w:r>
-        <w:t>intern</w:t>
-      </w:r>
-      <w:bookmarkEnd w:id="14"/>
-    </w:p>
-    <w:p>
-      <w:r>
-        <w:t>Door o.a. school en stage uren is de opdrachtnemer niet in staat een definitieve tijdsplanning op te geven en kan de planning alleen naar schatting aanleveren. De opdrachtnemer heeft als functie ‘(web) mediadevoper’ oftewel de opdrachtnemer is geen designer, het design gaat daarom ook in overleg met de klant en wordt uitgewerkt in wireframes.</w:t>
-      </w:r>
-      <w:r>
-        <w:br/>
-      </w:r>
-    </w:p>
-    <w:p>
-      <w:pPr>
-        <w:pStyle w:val="Kop2"/>
-      </w:pPr>
-      <w:bookmarkStart w:id="15" w:name="_Toc447373832"/>
-      <w:r>
-        <w:t>extern</w:t>
-      </w:r>
-      <w:bookmarkEnd w:id="15"/>
-    </w:p>
-    <w:p>
-      <w:r>
-        <w:t>Wanneer de opdrachtgever geen foto’s, teksten of dergelijk aanlevert kan de opdrachtnemer deze ook niet plaatsen.</w:t>
-      </w:r>
-    </w:p>
-    <w:p/>
-    <w:p/>
-    <w:p/>
-    <w:p>
+        <w:rPr>
+          <w:lang w:val="en-US"/>
+        </w:rPr>
+      </w:pPr>
+    </w:p>
+    <w:p>
+      <w:pPr>
+        <w:rPr>
+          <w:rStyle w:val="Kop3Char"/>
+          <w:lang w:val="en-US"/>
+        </w:rPr>
+      </w:pPr>
+      <w:bookmarkStart w:id="18" w:name="_Toc462733130"/>
+      <w:r>
+        <w:rPr>
+          <w:rStyle w:val="Kop3Char"/>
+          <w:lang w:val="en-US"/>
+        </w:rPr>
+        <w:t>Absence of project members by circumstances</w:t>
+      </w:r>
+      <w:bookmarkEnd w:id="18"/>
+      <w:r>
+        <w:rPr>
+          <w:rStyle w:val="Kop3Char"/>
+          <w:lang w:val="en-US"/>
+        </w:rPr>
+        <w:t xml:space="preserve"> </w:t>
+      </w:r>
+      <w:r>
+        <w:rPr>
+          <w:rStyle w:val="Kop3Char"/>
+          <w:lang w:val="en-US"/>
+        </w:rPr>
+        <w:t>(2) (1)</w:t>
+      </w:r>
+    </w:p>
+    <w:p>
+      <w:pPr>
+        <w:rPr>
+          <w:lang w:val="en-US"/>
+        </w:rPr>
+      </w:pPr>
+      <w:r>
+        <w:rPr>
+          <w:lang w:val="en-US"/>
+        </w:rPr>
+        <w:t xml:space="preserve">There is always someone absent due to circumstances beyond the person can do </w:t>
+      </w:r>
+      <w:proofErr w:type="gramStart"/>
+      <w:r>
+        <w:rPr>
+          <w:lang w:val="en-US"/>
+        </w:rPr>
+        <w:t>nothing ,</w:t>
+      </w:r>
+      <w:proofErr w:type="gramEnd"/>
+      <w:r>
+        <w:rPr>
+          <w:lang w:val="en-US"/>
+        </w:rPr>
+        <w:t xml:space="preserve"> concerned would already be able to start in such a case working until this person is there or else move appointment.</w:t>
+      </w:r>
+    </w:p>
+    <w:p>
+      <w:pPr>
+        <w:rPr>
+          <w:lang w:val="en-US"/>
+        </w:rPr>
+      </w:pPr>
+    </w:p>
+    <w:p>
+      <w:pPr>
+        <w:rPr>
+          <w:lang w:val="en-US"/>
+        </w:rPr>
+      </w:pPr>
+      <w:bookmarkStart w:id="19" w:name="_Toc462733131"/>
+      <w:r>
+        <w:rPr>
+          <w:rStyle w:val="Kop3Char"/>
+          <w:lang w:val="en-US"/>
+        </w:rPr>
+        <w:t>Changing the problem or goal</w:t>
+      </w:r>
+      <w:bookmarkEnd w:id="19"/>
+      <w:r>
+        <w:rPr>
+          <w:lang w:val="en-US"/>
+        </w:rPr>
+        <w:t xml:space="preserve"> </w:t>
+      </w:r>
+      <w:r>
+        <w:rPr>
+          <w:rStyle w:val="Kop3Char"/>
+        </w:rPr>
+        <w:t>(1) (3)</w:t>
+      </w:r>
+    </w:p>
+    <w:p>
+      <w:pPr>
+        <w:rPr>
+          <w:lang w:val="en-US"/>
+        </w:rPr>
+      </w:pPr>
+      <w:r>
+        <w:rPr>
+          <w:lang w:val="en-US"/>
+        </w:rPr>
+        <w:t>The opportunity for change during the project is small, b</w:t>
+      </w:r>
+      <w:r>
+        <w:rPr>
+          <w:lang w:val="en-US"/>
+        </w:rPr>
+        <w:t>ut it can prevent these changes</w:t>
+      </w:r>
+      <w:r>
+        <w:rPr>
+          <w:lang w:val="en-US"/>
+        </w:rPr>
+        <w:t>. In that case this will be communicated in due time to the steering committee and the project will be adapted in time. Also directly to the schedule to see whether this is feasible in the time remaining and it is checked whether there are alternatives to making this process in the most efficient manner.</w:t>
+      </w:r>
+      <w:r>
+        <w:rPr>
+          <w:lang w:val="en-US"/>
+        </w:rPr>
+        <w:t xml:space="preserve">       </w:t>
+      </w:r>
+      <w:bookmarkStart w:id="20" w:name="_GoBack"/>
+      <w:bookmarkEnd w:id="20"/>
+      <w:r>
+        <w:rPr>
+          <w:lang w:val="en-US"/>
+        </w:rPr>
+        <w:t xml:space="preserve">                       </w:t>
+      </w:r>
       <w:r>
         <w:pict>
           <v:shapetype id="_x0000_t75" coordsize="21600,21600" o:spt="75" o:preferrelative="t" path="m@4@5l@4@11@9@11@9@5xe" filled="f" stroked="f">
@@ -2364,29 +4703,44 @@
             <v:path o:extrusionok="f" gradientshapeok="t" o:connecttype="rect"/>
             <o:lock v:ext="edit" aspectratio="t"/>
           </v:shapetype>
-          <v:shape id="_x0000_i1025" type="#_x0000_t75" alt="Microsoft Office-handtekeningregel..." style="width:191.6pt;height:95.8pt">
-            <v:imagedata r:id="rId11" o:title=""/>
+          <v:shape id="_x0000_i1025" type="#_x0000_t75" alt="Microsoft Office-handtekeningregel..." style="width:191.55pt;height:96.3pt">
+            <v:imagedata r:id="rId13" o:title=""/>
             <o:lock v:ext="edit" ungrouping="t" rotation="t" cropping="t" verticies="t" text="t" grouping="t"/>
-            <o:signatureline v:ext="edit" id="{1837E40D-E0E7-4CCD-9344-F959B8854C94}" provid="{00000000-0000-0000-0000-000000000000}" o:suggestedsigner="Eric Suijkerbuijk" o:suggestedsigner2="opdrachtgever" issignatureline="t"/>
+            <o:signatureline v:ext="edit" id="{C2251BA7-34A9-435F-AC7B-0F1E8870F6A9}" provid="{00000000-0000-0000-0000-000000000000}" o:suggestedsigner="Harry van Bueren" o:suggestedsigner2="Manager Barroc-it" o:suggestedsigneremail="f.vangils@rocwb.nl" issignatureline="t"/>
           </v:shape>
         </w:pict>
       </w:r>
       <w:r>
-        <w:t xml:space="preserve">                              </w:t>
+        <w:rPr>
+          <w:lang w:val="en-US"/>
+        </w:rPr>
+        <w:tab/>
+      </w:r>
+      <w:r>
+        <w:rPr>
+          <w:lang w:val="en-US"/>
+        </w:rPr>
+        <w:tab/>
       </w:r>
       <w:r>
         <w:pict>
-          <v:shape id="_x0000_i1026" type="#_x0000_t75" alt="Microsoft Office-handtekeningregel..." style="width:191.6pt;height:95.8pt">
-            <v:imagedata r:id="rId12" o:title=""/>
+          <v:shape id="_x0000_i1026" type="#_x0000_t75" alt="Microsoft Office-handtekeningregel..." style="width:191.55pt;height:96.3pt">
+            <v:imagedata r:id="rId14" o:title=""/>
             <o:lock v:ext="edit" ungrouping="t" rotation="t" cropping="t" verticies="t" text="t" grouping="t"/>
-            <o:signatureline v:ext="edit" id="{FA9CBD18-003C-49D1-B59E-7E8946445929}" provid="{00000000-0000-0000-0000-000000000000}" o:suggestedsigner="Keanu Janssen" o:suggestedsigner2="opdrachtnemer" issignatureline="t"/>
+            <o:signatureline v:ext="edit" id="{93655CC8-A760-447A-9913-76E1D9DFEE1F}" provid="{00000000-0000-0000-0000-000000000000}" o:suggestedsigner="Keanu Ryan Janssen" o:suggestedsigner2="Manager Lionweb" o:suggestedsigneremail="d220329@edu.rocwb.nl" issignatureline="t"/>
           </v:shape>
         </w:pict>
       </w:r>
     </w:p>
-    <w:p/>
+    <w:p>
+      <w:pPr>
+        <w:rPr>
+          <w:lang w:val="en-US"/>
+        </w:rPr>
+      </w:pPr>
+    </w:p>
     <w:sectPr>
-      <w:footerReference w:type="default" r:id="rId13"/>
+      <w:footerReference w:type="default" r:id="rId15"/>
       <w:pgSz w:w="11906" w:h="16838"/>
       <w:pgMar w:top="1417" w:right="1417" w:bottom="1417" w:left="1417" w:header="708" w:footer="708" w:gutter="0"/>
       <w:pgNumType w:start="0"/>
@@ -2399,7 +4753,7 @@
 </file>
 
 <file path=word/endnotes.xml><?xml version="1.0" encoding="utf-8"?>
-<w:endnotes xmlns:wpc="http://schemas.microsoft.com/office/word/2010/wordprocessingCanvas" xmlns:mc="http://schemas.openxmlformats.org/markup-compatibility/2006" xmlns:o="urn:schemas-microsoft-com:office:office" xmlns:r="http://schemas.openxmlformats.org/officeDocument/2006/relationships" xmlns:m="http://schemas.openxmlformats.org/officeDocument/2006/math" xmlns:v="urn:schemas-microsoft-com:vml" xmlns:wp14="http://schemas.microsoft.com/office/word/2010/wordprocessingDrawing" xmlns:wp="http://schemas.openxmlformats.org/drawingml/2006/wordprocessingDrawing" xmlns:w10="urn:schemas-microsoft-com:office:word" xmlns:w="http://schemas.openxmlformats.org/wordprocessingml/2006/main" xmlns:w14="http://schemas.microsoft.com/office/word/2010/wordml" xmlns:w15="http://schemas.microsoft.com/office/word/2012/wordml" xmlns:wpg="http://schemas.microsoft.com/office/word/2010/wordprocessingGroup" xmlns:wpi="http://schemas.microsoft.com/office/word/2010/wordprocessingInk" xmlns:wne="http://schemas.microsoft.com/office/word/2006/wordml" xmlns:wps="http://schemas.microsoft.com/office/word/2010/wordprocessingShape" mc:Ignorable="w14 w15 wp14">
+<w:endnotes xmlns:wpc="http://schemas.microsoft.com/office/word/2010/wordprocessingCanvas" xmlns:cx="http://schemas.microsoft.com/office/drawing/2014/chartex" xmlns:cx1="http://schemas.microsoft.com/office/drawing/2015/9/8/chartex" xmlns:cx2="http://schemas.microsoft.com/office/drawing/2015/10/21/chartex" xmlns:mc="http://schemas.openxmlformats.org/markup-compatibility/2006" xmlns:o="urn:schemas-microsoft-com:office:office" xmlns:r="http://schemas.openxmlformats.org/officeDocument/2006/relationships" xmlns:m="http://schemas.openxmlformats.org/officeDocument/2006/math" xmlns:v="urn:schemas-microsoft-com:vml" xmlns:wp14="http://schemas.microsoft.com/office/word/2010/wordprocessingDrawing" xmlns:wp="http://schemas.openxmlformats.org/drawingml/2006/wordprocessingDrawing" xmlns:w10="urn:schemas-microsoft-com:office:word" xmlns:w="http://schemas.openxmlformats.org/wordprocessingml/2006/main" xmlns:w14="http://schemas.microsoft.com/office/word/2010/wordml" xmlns:w15="http://schemas.microsoft.com/office/word/2012/wordml" xmlns:w16se="http://schemas.microsoft.com/office/word/2015/wordml/symex" xmlns:wpg="http://schemas.microsoft.com/office/word/2010/wordprocessingGroup" xmlns:wpi="http://schemas.microsoft.com/office/word/2010/wordprocessingInk" xmlns:wne="http://schemas.microsoft.com/office/word/2006/wordml" xmlns:wps="http://schemas.microsoft.com/office/word/2010/wordprocessingShape" mc:Ignorable="w14 w15 w16se wp14">
   <w:endnote w:type="separator" w:id="-1">
     <w:p>
       <w:pPr>
@@ -2424,7 +4778,7 @@
 </file>
 
 <file path=word/footer1.xml><?xml version="1.0" encoding="utf-8"?>
-<w:ftr xmlns:wpc="http://schemas.microsoft.com/office/word/2010/wordprocessingCanvas" xmlns:mc="http://schemas.openxmlformats.org/markup-compatibility/2006" xmlns:o="urn:schemas-microsoft-com:office:office" xmlns:r="http://schemas.openxmlformats.org/officeDocument/2006/relationships" xmlns:m="http://schemas.openxmlformats.org/officeDocument/2006/math" xmlns:v="urn:schemas-microsoft-com:vml" xmlns:wp14="http://schemas.microsoft.com/office/word/2010/wordprocessingDrawing" xmlns:wp="http://schemas.openxmlformats.org/drawingml/2006/wordprocessingDrawing" xmlns:w10="urn:schemas-microsoft-com:office:word" xmlns:w="http://schemas.openxmlformats.org/wordprocessingml/2006/main" xmlns:w14="http://schemas.microsoft.com/office/word/2010/wordml" xmlns:w15="http://schemas.microsoft.com/office/word/2012/wordml" xmlns:wpg="http://schemas.microsoft.com/office/word/2010/wordprocessingGroup" xmlns:wpi="http://schemas.microsoft.com/office/word/2010/wordprocessingInk" xmlns:wne="http://schemas.microsoft.com/office/word/2006/wordml" xmlns:wps="http://schemas.microsoft.com/office/word/2010/wordprocessingShape" mc:Ignorable="w14 w15 wp14">
+<w:ftr xmlns:wpc="http://schemas.microsoft.com/office/word/2010/wordprocessingCanvas" xmlns:cx="http://schemas.microsoft.com/office/drawing/2014/chartex" xmlns:cx1="http://schemas.microsoft.com/office/drawing/2015/9/8/chartex" xmlns:cx2="http://schemas.microsoft.com/office/drawing/2015/10/21/chartex" xmlns:mc="http://schemas.openxmlformats.org/markup-compatibility/2006" xmlns:o="urn:schemas-microsoft-com:office:office" xmlns:r="http://schemas.openxmlformats.org/officeDocument/2006/relationships" xmlns:m="http://schemas.openxmlformats.org/officeDocument/2006/math" xmlns:v="urn:schemas-microsoft-com:vml" xmlns:wp14="http://schemas.microsoft.com/office/word/2010/wordprocessingDrawing" xmlns:wp="http://schemas.openxmlformats.org/drawingml/2006/wordprocessingDrawing" xmlns:w10="urn:schemas-microsoft-com:office:word" xmlns:w="http://schemas.openxmlformats.org/wordprocessingml/2006/main" xmlns:w14="http://schemas.microsoft.com/office/word/2010/wordml" xmlns:w15="http://schemas.microsoft.com/office/word/2012/wordml" xmlns:w16se="http://schemas.microsoft.com/office/word/2015/wordml/symex" xmlns:wpg="http://schemas.microsoft.com/office/word/2010/wordprocessingGroup" xmlns:wpi="http://schemas.microsoft.com/office/word/2010/wordprocessingInk" xmlns:wne="http://schemas.microsoft.com/office/word/2006/wordml" xmlns:wps="http://schemas.microsoft.com/office/word/2010/wordprocessingShape" mc:Ignorable="w14 w15 w16se wp14">
   <w:sdt>
     <w:sdtPr>
       <w:id w:val="-1491166309"/>
@@ -2453,7 +4807,7 @@
           <w:rPr>
             <w:noProof/>
           </w:rPr>
-          <w:t>4</w:t>
+          <w:t>7</w:t>
         </w:r>
         <w:r>
           <w:fldChar w:fldCharType="end"/>
@@ -2470,7 +4824,7 @@
 </file>
 
 <file path=word/footnotes.xml><?xml version="1.0" encoding="utf-8"?>
-<w:footnotes xmlns:wpc="http://schemas.microsoft.com/office/word/2010/wordprocessingCanvas" xmlns:mc="http://schemas.openxmlformats.org/markup-compatibility/2006" xmlns:o="urn:schemas-microsoft-com:office:office" xmlns:r="http://schemas.openxmlformats.org/officeDocument/2006/relationships" xmlns:m="http://schemas.openxmlformats.org/officeDocument/2006/math" xmlns:v="urn:schemas-microsoft-com:vml" xmlns:wp14="http://schemas.microsoft.com/office/word/2010/wordprocessingDrawing" xmlns:wp="http://schemas.openxmlformats.org/drawingml/2006/wordprocessingDrawing" xmlns:w10="urn:schemas-microsoft-com:office:word" xmlns:w="http://schemas.openxmlformats.org/wordprocessingml/2006/main" xmlns:w14="http://schemas.microsoft.com/office/word/2010/wordml" xmlns:w15="http://schemas.microsoft.com/office/word/2012/wordml" xmlns:wpg="http://schemas.microsoft.com/office/word/2010/wordprocessingGroup" xmlns:wpi="http://schemas.microsoft.com/office/word/2010/wordprocessingInk" xmlns:wne="http://schemas.microsoft.com/office/word/2006/wordml" xmlns:wps="http://schemas.microsoft.com/office/word/2010/wordprocessingShape" mc:Ignorable="w14 w15 wp14">
+<w:footnotes xmlns:wpc="http://schemas.microsoft.com/office/word/2010/wordprocessingCanvas" xmlns:cx="http://schemas.microsoft.com/office/drawing/2014/chartex" xmlns:cx1="http://schemas.microsoft.com/office/drawing/2015/9/8/chartex" xmlns:cx2="http://schemas.microsoft.com/office/drawing/2015/10/21/chartex" xmlns:mc="http://schemas.openxmlformats.org/markup-compatibility/2006" xmlns:o="urn:schemas-microsoft-com:office:office" xmlns:r="http://schemas.openxmlformats.org/officeDocument/2006/relationships" xmlns:m="http://schemas.openxmlformats.org/officeDocument/2006/math" xmlns:v="urn:schemas-microsoft-com:vml" xmlns:wp14="http://schemas.microsoft.com/office/word/2010/wordprocessingDrawing" xmlns:wp="http://schemas.openxmlformats.org/drawingml/2006/wordprocessingDrawing" xmlns:w10="urn:schemas-microsoft-com:office:word" xmlns:w="http://schemas.openxmlformats.org/wordprocessingml/2006/main" xmlns:w14="http://schemas.microsoft.com/office/word/2010/wordml" xmlns:w15="http://schemas.microsoft.com/office/word/2012/wordml" xmlns:w16se="http://schemas.microsoft.com/office/word/2015/wordml/symex" xmlns:wpg="http://schemas.microsoft.com/office/word/2010/wordprocessingGroup" xmlns:wpi="http://schemas.microsoft.com/office/word/2010/wordprocessingInk" xmlns:wne="http://schemas.microsoft.com/office/word/2006/wordml" xmlns:wps="http://schemas.microsoft.com/office/word/2010/wordprocessingShape" mc:Ignorable="w14 w15 w16se wp14">
   <w:footnote w:type="separator" w:id="-1">
     <w:p>
       <w:pPr>
@@ -2495,7 +4849,7 @@
 </file>
 
 <file path=word/numbering.xml><?xml version="1.0" encoding="utf-8"?>
-<w:numbering xmlns:wpc="http://schemas.microsoft.com/office/word/2010/wordprocessingCanvas" xmlns:mc="http://schemas.openxmlformats.org/markup-compatibility/2006" xmlns:o="urn:schemas-microsoft-com:office:office" xmlns:r="http://schemas.openxmlformats.org/officeDocument/2006/relationships" xmlns:m="http://schemas.openxmlformats.org/officeDocument/2006/math" xmlns:v="urn:schemas-microsoft-com:vml" xmlns:wp14="http://schemas.microsoft.com/office/word/2010/wordprocessingDrawing" xmlns:wp="http://schemas.openxmlformats.org/drawingml/2006/wordprocessingDrawing" xmlns:w10="urn:schemas-microsoft-com:office:word" xmlns:w="http://schemas.openxmlformats.org/wordprocessingml/2006/main" xmlns:w14="http://schemas.microsoft.com/office/word/2010/wordml" xmlns:w15="http://schemas.microsoft.com/office/word/2012/wordml" xmlns:wpg="http://schemas.microsoft.com/office/word/2010/wordprocessingGroup" xmlns:wpi="http://schemas.microsoft.com/office/word/2010/wordprocessingInk" xmlns:wne="http://schemas.microsoft.com/office/word/2006/wordml" xmlns:wps="http://schemas.microsoft.com/office/word/2010/wordprocessingShape" mc:Ignorable="w14 w15 wp14">
+<w:numbering xmlns:wpc="http://schemas.microsoft.com/office/word/2010/wordprocessingCanvas" xmlns:cx="http://schemas.microsoft.com/office/drawing/2014/chartex" xmlns:cx1="http://schemas.microsoft.com/office/drawing/2015/9/8/chartex" xmlns:cx2="http://schemas.microsoft.com/office/drawing/2015/10/21/chartex" xmlns:mc="http://schemas.openxmlformats.org/markup-compatibility/2006" xmlns:o="urn:schemas-microsoft-com:office:office" xmlns:r="http://schemas.openxmlformats.org/officeDocument/2006/relationships" xmlns:m="http://schemas.openxmlformats.org/officeDocument/2006/math" xmlns:v="urn:schemas-microsoft-com:vml" xmlns:wp14="http://schemas.microsoft.com/office/word/2010/wordprocessingDrawing" xmlns:wp="http://schemas.openxmlformats.org/drawingml/2006/wordprocessingDrawing" xmlns:w10="urn:schemas-microsoft-com:office:word" xmlns:w="http://schemas.openxmlformats.org/wordprocessingml/2006/main" xmlns:w14="http://schemas.microsoft.com/office/word/2010/wordml" xmlns:w15="http://schemas.microsoft.com/office/word/2012/wordml" xmlns:w16se="http://schemas.microsoft.com/office/word/2015/wordml/symex" xmlns:wpg="http://schemas.microsoft.com/office/word/2010/wordprocessingGroup" xmlns:wpi="http://schemas.microsoft.com/office/word/2010/wordprocessingInk" xmlns:wne="http://schemas.microsoft.com/office/word/2006/wordml" xmlns:wps="http://schemas.microsoft.com/office/word/2010/wordprocessingShape" mc:Ignorable="w14 w15 w16se wp14">
   <w:abstractNum w:abstractNumId="0" w15:restartNumberingAfterBreak="0">
     <w:nsid w:val="1BCD41E5"/>
     <w:multiLevelType w:val="hybridMultilevel"/>
@@ -2616,7 +4970,7 @@
 </file>
 
 <file path=word/styles.xml><?xml version="1.0" encoding="utf-8"?>
-<w:styles xmlns:mc="http://schemas.openxmlformats.org/markup-compatibility/2006" xmlns:r="http://schemas.openxmlformats.org/officeDocument/2006/relationships" xmlns:w="http://schemas.openxmlformats.org/wordprocessingml/2006/main" xmlns:w14="http://schemas.microsoft.com/office/word/2010/wordml" xmlns:w15="http://schemas.microsoft.com/office/word/2012/wordml" mc:Ignorable="w14 w15">
+<w:styles xmlns:mc="http://schemas.openxmlformats.org/markup-compatibility/2006" xmlns:r="http://schemas.openxmlformats.org/officeDocument/2006/relationships" xmlns:w="http://schemas.openxmlformats.org/wordprocessingml/2006/main" xmlns:w14="http://schemas.microsoft.com/office/word/2010/wordml" xmlns:w15="http://schemas.microsoft.com/office/word/2012/wordml" xmlns:w16se="http://schemas.microsoft.com/office/word/2015/wordml/symex" mc:Ignorable="w14 w15 w16se">
   <w:docDefaults>
     <w:rPrDefault>
       <w:rPr>
@@ -2632,7 +4986,7 @@
       </w:pPr>
     </w:pPrDefault>
   </w:docDefaults>
-  <w:latentStyles w:defLockedState="0" w:defUIPriority="99" w:defSemiHidden="0" w:defUnhideWhenUsed="0" w:defQFormat="0" w:count="371">
+  <w:latentStyles w:defLockedState="0" w:defUIPriority="99" w:defSemiHidden="0" w:defUnhideWhenUsed="0" w:defQFormat="0" w:count="372">
     <w:lsdException w:name="Normal" w:uiPriority="0" w:qFormat="1"/>
     <w:lsdException w:name="heading 1" w:uiPriority="9" w:qFormat="1"/>
     <w:lsdException w:name="heading 2" w:semiHidden="1" w:uiPriority="9" w:unhideWhenUsed="1" w:qFormat="1"/>
@@ -2738,7 +5092,6 @@
     <w:lsdException w:name="HTML Sample" w:semiHidden="1" w:unhideWhenUsed="1"/>
     <w:lsdException w:name="HTML Typewriter" w:semiHidden="1" w:unhideWhenUsed="1"/>
     <w:lsdException w:name="HTML Variable" w:semiHidden="1" w:unhideWhenUsed="1"/>
-    <w:lsdException w:name="Normal Table" w:semiHidden="1" w:unhideWhenUsed="1"/>
     <w:lsdException w:name="annotation subject" w:semiHidden="1" w:unhideWhenUsed="1"/>
     <w:lsdException w:name="No List" w:semiHidden="1" w:unhideWhenUsed="1"/>
     <w:lsdException w:name="Outline List 1" w:semiHidden="1" w:unhideWhenUsed="1"/>
@@ -2785,10 +5138,8 @@
     <w:lsdException w:name="Table Subtle 2" w:semiHidden="1" w:unhideWhenUsed="1"/>
     <w:lsdException w:name="Table Web 1" w:semiHidden="1" w:unhideWhenUsed="1"/>
     <w:lsdException w:name="Table Web 2" w:semiHidden="1" w:unhideWhenUsed="1"/>
-    <w:lsdException w:name="Table Web 3" w:semiHidden="1" w:unhideWhenUsed="1"/>
     <w:lsdException w:name="Balloon Text" w:semiHidden="1" w:unhideWhenUsed="1"/>
     <w:lsdException w:name="Table Grid" w:uiPriority="39"/>
-    <w:lsdException w:name="Table Theme" w:semiHidden="1" w:unhideWhenUsed="1"/>
     <w:lsdException w:name="Placeholder Text" w:semiHidden="1"/>
     <w:lsdException w:name="No Spacing" w:uiPriority="1" w:qFormat="1"/>
     <w:lsdException w:name="Light Shading" w:uiPriority="60"/>
@@ -3004,6 +5355,7 @@
     <w:lsdException w:name="List Table 5 Dark Accent 6" w:uiPriority="50"/>
     <w:lsdException w:name="List Table 6 Colorful Accent 6" w:uiPriority="51"/>
     <w:lsdException w:name="List Table 7 Colorful Accent 6" w:uiPriority="52"/>
+    <w:lsdException w:name="Mention" w:semiHidden="1" w:unhideWhenUsed="1"/>
   </w:latentStyles>
   <w:style w:type="paragraph" w:default="1" w:styleId="Standaard">
     <w:name w:val="Normal"/>
@@ -3068,6 +5420,28 @@
     <w:rPr>
       <w:caps/>
       <w:spacing w:val="15"/>
+    </w:rPr>
+  </w:style>
+  <w:style w:type="paragraph" w:styleId="Kop3">
+    <w:name w:val="heading 3"/>
+    <w:basedOn w:val="Standaard"/>
+    <w:next w:val="Standaard"/>
+    <w:link w:val="Kop3Char"/>
+    <w:uiPriority w:val="9"/>
+    <w:unhideWhenUsed/>
+    <w:qFormat/>
+    <w:rsid w:val="00EC5D08"/>
+    <w:pPr>
+      <w:keepNext/>
+      <w:keepLines/>
+      <w:spacing w:before="40" w:after="0"/>
+      <w:outlineLvl w:val="2"/>
+    </w:pPr>
+    <w:rPr>
+      <w:rFonts w:asciiTheme="majorHAnsi" w:eastAsiaTheme="majorEastAsia" w:hAnsiTheme="majorHAnsi" w:cstheme="majorBidi"/>
+      <w:color w:val="1F4D78" w:themeColor="accent1" w:themeShade="7F"/>
+      <w:sz w:val="24"/>
+      <w:szCs w:val="24"/>
     </w:rPr>
   </w:style>
   <w:style w:type="character" w:default="1" w:styleId="Standaardalinea-lettertype">
@@ -3264,11 +5638,103 @@
       <w:ind w:left="200"/>
     </w:pPr>
   </w:style>
+  <w:style w:type="character" w:styleId="Verwijzingopmerking">
+    <w:name w:val="annotation reference"/>
+    <w:basedOn w:val="Standaardalinea-lettertype"/>
+    <w:uiPriority w:val="99"/>
+    <w:semiHidden/>
+    <w:unhideWhenUsed/>
+    <w:rsid w:val="00EC5D08"/>
+    <w:rPr>
+      <w:sz w:val="16"/>
+      <w:szCs w:val="16"/>
+    </w:rPr>
+  </w:style>
+  <w:style w:type="paragraph" w:styleId="Tekstopmerking">
+    <w:name w:val="annotation text"/>
+    <w:basedOn w:val="Standaard"/>
+    <w:link w:val="TekstopmerkingChar"/>
+    <w:uiPriority w:val="99"/>
+    <w:semiHidden/>
+    <w:unhideWhenUsed/>
+    <w:rsid w:val="00EC5D08"/>
+    <w:pPr>
+      <w:spacing w:line="240" w:lineRule="auto"/>
+    </w:pPr>
+  </w:style>
+  <w:style w:type="character" w:customStyle="1" w:styleId="TekstopmerkingChar">
+    <w:name w:val="Tekst opmerking Char"/>
+    <w:basedOn w:val="Standaardalinea-lettertype"/>
+    <w:link w:val="Tekstopmerking"/>
+    <w:uiPriority w:val="99"/>
+    <w:semiHidden/>
+    <w:rsid w:val="00EC5D08"/>
+    <w:rPr>
+      <w:rFonts w:eastAsiaTheme="minorEastAsia"/>
+      <w:sz w:val="20"/>
+      <w:szCs w:val="20"/>
+    </w:rPr>
+  </w:style>
+  <w:style w:type="paragraph" w:styleId="Onderwerpvanopmerking">
+    <w:name w:val="annotation subject"/>
+    <w:basedOn w:val="Tekstopmerking"/>
+    <w:next w:val="Tekstopmerking"/>
+    <w:link w:val="OnderwerpvanopmerkingChar"/>
+    <w:uiPriority w:val="99"/>
+    <w:semiHidden/>
+    <w:unhideWhenUsed/>
+    <w:rsid w:val="00EC5D08"/>
+    <w:rPr>
+      <w:b/>
+      <w:bCs/>
+    </w:rPr>
+  </w:style>
+  <w:style w:type="character" w:customStyle="1" w:styleId="OnderwerpvanopmerkingChar">
+    <w:name w:val="Onderwerp van opmerking Char"/>
+    <w:basedOn w:val="TekstopmerkingChar"/>
+    <w:link w:val="Onderwerpvanopmerking"/>
+    <w:uiPriority w:val="99"/>
+    <w:semiHidden/>
+    <w:rsid w:val="00EC5D08"/>
+    <w:rPr>
+      <w:rFonts w:eastAsiaTheme="minorEastAsia"/>
+      <w:b/>
+      <w:bCs/>
+      <w:sz w:val="20"/>
+      <w:szCs w:val="20"/>
+    </w:rPr>
+  </w:style>
+  <w:style w:type="character" w:customStyle="1" w:styleId="Kop3Char">
+    <w:name w:val="Kop 3 Char"/>
+    <w:basedOn w:val="Standaardalinea-lettertype"/>
+    <w:link w:val="Kop3"/>
+    <w:uiPriority w:val="9"/>
+    <w:rsid w:val="00EC5D08"/>
+    <w:rPr>
+      <w:rFonts w:asciiTheme="majorHAnsi" w:eastAsiaTheme="majorEastAsia" w:hAnsiTheme="majorHAnsi" w:cstheme="majorBidi"/>
+      <w:color w:val="1F4D78" w:themeColor="accent1" w:themeShade="7F"/>
+      <w:sz w:val="24"/>
+      <w:szCs w:val="24"/>
+    </w:rPr>
+  </w:style>
+  <w:style w:type="paragraph" w:styleId="Inhopg3">
+    <w:name w:val="toc 3"/>
+    <w:basedOn w:val="Standaard"/>
+    <w:next w:val="Standaard"/>
+    <w:autoRedefine/>
+    <w:uiPriority w:val="39"/>
+    <w:unhideWhenUsed/>
+    <w:rsid w:val="00382EAA"/>
+    <w:pPr>
+      <w:spacing w:after="100"/>
+      <w:ind w:left="400"/>
+    </w:pPr>
+  </w:style>
 </w:styles>
 </file>
 
 <file path=word/glossary/document.xml><?xml version="1.0" encoding="utf-8"?>
-<w:glossaryDocument xmlns:wpc="http://schemas.microsoft.com/office/word/2010/wordprocessingCanvas" xmlns:mc="http://schemas.openxmlformats.org/markup-compatibility/2006" xmlns:o="urn:schemas-microsoft-com:office:office" xmlns:r="http://schemas.openxmlformats.org/officeDocument/2006/relationships" xmlns:m="http://schemas.openxmlformats.org/officeDocument/2006/math" xmlns:v="urn:schemas-microsoft-com:vml" xmlns:wp14="http://schemas.microsoft.com/office/word/2010/wordprocessingDrawing" xmlns:wp="http://schemas.openxmlformats.org/drawingml/2006/wordprocessingDrawing" xmlns:w10="urn:schemas-microsoft-com:office:word" xmlns:w="http://schemas.openxmlformats.org/wordprocessingml/2006/main" xmlns:w14="http://schemas.microsoft.com/office/word/2010/wordml" xmlns:w15="http://schemas.microsoft.com/office/word/2012/wordml" xmlns:wpg="http://schemas.microsoft.com/office/word/2010/wordprocessingGroup" xmlns:wpi="http://schemas.microsoft.com/office/word/2010/wordprocessingInk" xmlns:wne="http://schemas.microsoft.com/office/word/2006/wordml" xmlns:wps="http://schemas.microsoft.com/office/word/2010/wordprocessingShape" mc:Ignorable="w14 w15 wp14">
+<w:glossaryDocument xmlns:wpc="http://schemas.microsoft.com/office/word/2010/wordprocessingCanvas" xmlns:cx="http://schemas.microsoft.com/office/drawing/2014/chartex" xmlns:cx1="http://schemas.microsoft.com/office/drawing/2015/9/8/chartex" xmlns:cx2="http://schemas.microsoft.com/office/drawing/2015/10/21/chartex" xmlns:mc="http://schemas.openxmlformats.org/markup-compatibility/2006" xmlns:o="urn:schemas-microsoft-com:office:office" xmlns:r="http://schemas.openxmlformats.org/officeDocument/2006/relationships" xmlns:m="http://schemas.openxmlformats.org/officeDocument/2006/math" xmlns:v="urn:schemas-microsoft-com:vml" xmlns:wp14="http://schemas.microsoft.com/office/word/2010/wordprocessingDrawing" xmlns:wp="http://schemas.openxmlformats.org/drawingml/2006/wordprocessingDrawing" xmlns:w10="urn:schemas-microsoft-com:office:word" xmlns:w="http://schemas.openxmlformats.org/wordprocessingml/2006/main" xmlns:w14="http://schemas.microsoft.com/office/word/2010/wordml" xmlns:w15="http://schemas.microsoft.com/office/word/2012/wordml" xmlns:w16se="http://schemas.microsoft.com/office/word/2015/wordml/symex" xmlns:wpg="http://schemas.microsoft.com/office/word/2010/wordprocessingGroup" xmlns:wpi="http://schemas.microsoft.com/office/word/2010/wordprocessingInk" xmlns:wne="http://schemas.microsoft.com/office/word/2006/wordml" xmlns:wps="http://schemas.microsoft.com/office/word/2010/wordprocessingShape" mc:Ignorable="w14 w15 w16se wp14">
   <w:docParts>
     <w:docPart>
       <w:docPartPr>
@@ -3339,7 +5805,7 @@
 </file>
 
 <file path=word/glossary/fontTable.xml><?xml version="1.0" encoding="utf-8"?>
-<w:fonts xmlns:mc="http://schemas.openxmlformats.org/markup-compatibility/2006" xmlns:r="http://schemas.openxmlformats.org/officeDocument/2006/relationships" xmlns:w="http://schemas.openxmlformats.org/wordprocessingml/2006/main" xmlns:w14="http://schemas.microsoft.com/office/word/2010/wordml" xmlns:w15="http://schemas.microsoft.com/office/word/2012/wordml" mc:Ignorable="w14 w15">
+<w:fonts xmlns:mc="http://schemas.openxmlformats.org/markup-compatibility/2006" xmlns:r="http://schemas.openxmlformats.org/officeDocument/2006/relationships" xmlns:w="http://schemas.openxmlformats.org/wordprocessingml/2006/main" xmlns:w14="http://schemas.microsoft.com/office/word/2010/wordml" xmlns:w15="http://schemas.microsoft.com/office/word/2012/wordml" xmlns:w16se="http://schemas.microsoft.com/office/word/2015/wordml/symex" mc:Ignorable="w14 w15 w16se">
   <w:font w:name="Calibri">
     <w:panose1 w:val="020F0502020204030204"/>
     <w:charset w:val="00"/>
@@ -3375,13 +5841,6 @@
     <w:pitch w:val="variable"/>
     <w:sig w:usb0="00000000" w:usb1="10000000" w:usb2="00000000" w:usb3="00000000" w:csb0="80000000" w:csb1="00000000"/>
   </w:font>
-  <w:font w:name="Segoe UI">
-    <w:panose1 w:val="020B0502040204020203"/>
-    <w:charset w:val="00"/>
-    <w:family w:val="swiss"/>
-    <w:pitch w:val="variable"/>
-    <w:sig w:usb0="E4002EFF" w:usb1="C000E47F" w:usb2="00000009" w:usb3="00000000" w:csb0="000001FF" w:csb1="00000000"/>
-  </w:font>
   <w:font w:name="Calibri Light">
     <w:panose1 w:val="020F0302020204030204"/>
     <w:charset w:val="00"/>
@@ -3389,11 +5848,19 @@
     <w:pitch w:val="variable"/>
     <w:sig w:usb0="E0002AFF" w:usb1="C000247B" w:usb2="00000009" w:usb3="00000000" w:csb0="000001FF" w:csb1="00000000"/>
   </w:font>
+  <w:font w:name="Segoe UI">
+    <w:panose1 w:val="020B0502040204020203"/>
+    <w:charset w:val="00"/>
+    <w:family w:val="swiss"/>
+    <w:notTrueType/>
+    <w:pitch w:val="variable"/>
+    <w:sig w:usb0="00000003" w:usb1="00000000" w:usb2="00000000" w:usb3="00000000" w:csb0="00000001" w:csb1="00000000"/>
+  </w:font>
 </w:fonts>
 </file>
 
 <file path=word/glossary/settings.xml><?xml version="1.0" encoding="utf-8"?>
-<w:settings xmlns:mc="http://schemas.openxmlformats.org/markup-compatibility/2006" xmlns:o="urn:schemas-microsoft-com:office:office" xmlns:r="http://schemas.openxmlformats.org/officeDocument/2006/relationships" xmlns:m="http://schemas.openxmlformats.org/officeDocument/2006/math" xmlns:v="urn:schemas-microsoft-com:vml" xmlns:w10="urn:schemas-microsoft-com:office:word" xmlns:w="http://schemas.openxmlformats.org/wordprocessingml/2006/main" xmlns:w14="http://schemas.microsoft.com/office/word/2010/wordml" xmlns:w15="http://schemas.microsoft.com/office/word/2012/wordml" xmlns:sl="http://schemas.openxmlformats.org/schemaLibrary/2006/main" mc:Ignorable="w14 w15">
+<w:settings xmlns:mc="http://schemas.openxmlformats.org/markup-compatibility/2006" xmlns:o="urn:schemas-microsoft-com:office:office" xmlns:r="http://schemas.openxmlformats.org/officeDocument/2006/relationships" xmlns:m="http://schemas.openxmlformats.org/officeDocument/2006/math" xmlns:v="urn:schemas-microsoft-com:vml" xmlns:w10="urn:schemas-microsoft-com:office:word" xmlns:w="http://schemas.openxmlformats.org/wordprocessingml/2006/main" xmlns:w14="http://schemas.microsoft.com/office/word/2010/wordml" xmlns:w15="http://schemas.microsoft.com/office/word/2012/wordml" xmlns:w16se="http://schemas.microsoft.com/office/word/2015/wordml/symex" xmlns:sl="http://schemas.openxmlformats.org/schemaLibrary/2006/main" mc:Ignorable="w14 w15 w16se">
   <w:view w:val="normal"/>
   <w:defaultTabStop w:val="708"/>
   <w:hyphenationZone w:val="425"/>
@@ -3410,9 +5877,16 @@
     <w:rsidRoot w:val="00BD7DF0"/>
     <w:rsid w:val="000F4FD8"/>
     <w:rsid w:val="002A0B1E"/>
+    <w:rsid w:val="003B3541"/>
+    <w:rsid w:val="004F66DF"/>
+    <w:rsid w:val="00554D65"/>
     <w:rsid w:val="00586AC9"/>
+    <w:rsid w:val="006754C1"/>
     <w:rsid w:val="009D54EB"/>
+    <w:rsid w:val="00A66DFC"/>
     <w:rsid w:val="00BD7DF0"/>
+    <w:rsid w:val="00BE39C8"/>
+    <w:rsid w:val="00D23C2A"/>
     <w:rsid w:val="00E84012"/>
   </w:rsids>
   <m:mathPr>
@@ -3437,7 +5911,7 @@
 </file>
 
 <file path=word/glossary/styles.xml><?xml version="1.0" encoding="utf-8"?>
-<w:styles xmlns:mc="http://schemas.openxmlformats.org/markup-compatibility/2006" xmlns:r="http://schemas.openxmlformats.org/officeDocument/2006/relationships" xmlns:w="http://schemas.openxmlformats.org/wordprocessingml/2006/main" xmlns:w14="http://schemas.microsoft.com/office/word/2010/wordml" xmlns:w15="http://schemas.microsoft.com/office/word/2012/wordml" mc:Ignorable="w14 w15">
+<w:styles xmlns:mc="http://schemas.openxmlformats.org/markup-compatibility/2006" xmlns:r="http://schemas.openxmlformats.org/officeDocument/2006/relationships" xmlns:w="http://schemas.openxmlformats.org/wordprocessingml/2006/main" xmlns:w14="http://schemas.microsoft.com/office/word/2010/wordml" xmlns:w15="http://schemas.microsoft.com/office/word/2012/wordml" xmlns:w16se="http://schemas.microsoft.com/office/word/2015/wordml/symex" mc:Ignorable="w14 w15 w16se">
   <w:docDefaults>
     <w:rPrDefault>
       <w:rPr>
@@ -3453,7 +5927,7 @@
       </w:pPr>
     </w:pPrDefault>
   </w:docDefaults>
-  <w:latentStyles w:defLockedState="0" w:defUIPriority="99" w:defSemiHidden="0" w:defUnhideWhenUsed="0" w:defQFormat="0" w:count="371">
+  <w:latentStyles w:defLockedState="0" w:defUIPriority="99" w:defSemiHidden="0" w:defUnhideWhenUsed="0" w:defQFormat="0" w:count="372">
     <w:lsdException w:name="Normal" w:uiPriority="0" w:qFormat="1"/>
     <w:lsdException w:name="heading 1" w:uiPriority="9" w:qFormat="1"/>
     <w:lsdException w:name="heading 2" w:semiHidden="1" w:uiPriority="9" w:unhideWhenUsed="1" w:qFormat="1"/>
@@ -3559,7 +6033,6 @@
     <w:lsdException w:name="HTML Sample" w:semiHidden="1" w:unhideWhenUsed="1"/>
     <w:lsdException w:name="HTML Typewriter" w:semiHidden="1" w:unhideWhenUsed="1"/>
     <w:lsdException w:name="HTML Variable" w:semiHidden="1" w:unhideWhenUsed="1"/>
-    <w:lsdException w:name="Normal Table" w:semiHidden="1" w:unhideWhenUsed="1"/>
     <w:lsdException w:name="annotation subject" w:semiHidden="1" w:unhideWhenUsed="1"/>
     <w:lsdException w:name="No List" w:semiHidden="1" w:unhideWhenUsed="1"/>
     <w:lsdException w:name="Outline List 1" w:semiHidden="1" w:unhideWhenUsed="1"/>
@@ -3606,10 +6079,8 @@
     <w:lsdException w:name="Table Subtle 2" w:semiHidden="1" w:unhideWhenUsed="1"/>
     <w:lsdException w:name="Table Web 1" w:semiHidden="1" w:unhideWhenUsed="1"/>
     <w:lsdException w:name="Table Web 2" w:semiHidden="1" w:unhideWhenUsed="1"/>
-    <w:lsdException w:name="Table Web 3" w:semiHidden="1" w:unhideWhenUsed="1"/>
     <w:lsdException w:name="Balloon Text" w:semiHidden="1" w:unhideWhenUsed="1"/>
     <w:lsdException w:name="Table Grid" w:uiPriority="39"/>
-    <w:lsdException w:name="Table Theme" w:semiHidden="1" w:unhideWhenUsed="1"/>
     <w:lsdException w:name="Placeholder Text" w:semiHidden="1"/>
     <w:lsdException w:name="No Spacing" w:uiPriority="1" w:qFormat="1"/>
     <w:lsdException w:name="Light Shading" w:uiPriority="60"/>
@@ -3825,6 +6296,7 @@
     <w:lsdException w:name="List Table 5 Dark Accent 6" w:uiPriority="50"/>
     <w:lsdException w:name="List Table 6 Colorful Accent 6" w:uiPriority="51"/>
     <w:lsdException w:name="List Table 7 Colorful Accent 6" w:uiPriority="52"/>
+    <w:lsdException w:name="Mention" w:semiHidden="1" w:unhideWhenUsed="1"/>
   </w:latentStyles>
   <w:style w:type="paragraph" w:default="1" w:styleId="Standaard">
     <w:name w:val="Normal"/>
@@ -3869,7 +6341,7 @@
 </file>
 
 <file path=word/glossary/webSettings.xml><?xml version="1.0" encoding="utf-8"?>
-<w:webSettings xmlns:mc="http://schemas.openxmlformats.org/markup-compatibility/2006" xmlns:r="http://schemas.openxmlformats.org/officeDocument/2006/relationships" xmlns:w="http://schemas.openxmlformats.org/wordprocessingml/2006/main" xmlns:w14="http://schemas.microsoft.com/office/word/2010/wordml" xmlns:w15="http://schemas.microsoft.com/office/word/2012/wordml" mc:Ignorable="w14 w15">
+<w:webSettings xmlns:mc="http://schemas.openxmlformats.org/markup-compatibility/2006" xmlns:r="http://schemas.openxmlformats.org/officeDocument/2006/relationships" xmlns:w="http://schemas.openxmlformats.org/wordprocessingml/2006/main" xmlns:w14="http://schemas.microsoft.com/office/word/2010/wordml" xmlns:w15="http://schemas.microsoft.com/office/word/2012/wordml" xmlns:w16se="http://schemas.microsoft.com/office/word/2015/wordml/symex" mc:Ignorable="w14 w15 w16se">
   <w:optimizeForBrowser/>
   <w:allowPNG/>
 </w:webSettings>
@@ -4160,7 +6632,7 @@
 </file>
 
 <file path=customXml/itemProps2.xml><?xml version="1.0" encoding="utf-8"?>
-<ds:datastoreItem xmlns:ds="http://schemas.openxmlformats.org/officeDocument/2006/customXml" ds:itemID="{BE4A25E3-3688-4711-A06A-FECF2DF7A867}">
+<ds:datastoreItem xmlns:ds="http://schemas.openxmlformats.org/officeDocument/2006/customXml" ds:itemID="{8762B61F-9CC8-4DA8-93C6-4383B06E1B84}">
   <ds:schemaRefs>
     <ds:schemaRef ds:uri="http://schemas.openxmlformats.org/officeDocument/2006/bibliography"/>
   </ds:schemaRefs>

</xml_diff>

<commit_message>
pva  ultimate 932.335.22.32432 beta alpha
</commit_message>
<xml_diff>
--- a/Project documents/inception-phase/20160402_PvA.docx
+++ b/Project documents/inception-phase/20160402_PvA.docx
@@ -180,23 +180,13 @@
             </w:sdtPr>
             <w:sdtEndPr/>
             <w:sdtContent>
-              <w:proofErr w:type="spellStart"/>
               <w:r>
                 <w:rPr>
                   <w:color w:val="5B9BD5" w:themeColor="accent1"/>
                   <w:sz w:val="28"/>
                   <w:szCs w:val="28"/>
                 </w:rPr>
-                <w:t>Barroc</w:t>
-              </w:r>
-              <w:proofErr w:type="spellEnd"/>
-              <w:r>
-                <w:rPr>
-                  <w:color w:val="5B9BD5" w:themeColor="accent1"/>
-                  <w:sz w:val="28"/>
-                  <w:szCs w:val="28"/>
-                </w:rPr>
-                <w:t>-IT</w:t>
+                <w:t>Barroc-IT</w:t>
               </w:r>
             </w:sdtContent>
           </w:sdt>
@@ -2382,81 +2372,17 @@
           <w:lang w:val="en-US"/>
         </w:rPr>
       </w:pPr>
-      <w:proofErr w:type="spellStart"/>
-      <w:r>
-        <w:rPr>
-          <w:lang w:val="en-US"/>
-        </w:rPr>
-        <w:t>Barroc</w:t>
-      </w:r>
-      <w:proofErr w:type="spellEnd"/>
-      <w:r>
-        <w:rPr>
-          <w:lang w:val="en-US"/>
-        </w:rPr>
-        <w:t xml:space="preserve">-IT is a software </w:t>
-      </w:r>
-      <w:proofErr w:type="spellStart"/>
-      <w:r>
-        <w:rPr>
-          <w:lang w:val="en-US"/>
-        </w:rPr>
-        <w:t>developement</w:t>
-      </w:r>
-      <w:proofErr w:type="spellEnd"/>
-      <w:r>
-        <w:rPr>
-          <w:lang w:val="en-US"/>
-        </w:rPr>
-        <w:t xml:space="preserve"> company </w:t>
-      </w:r>
-      <w:r>
-        <w:rPr>
-          <w:lang w:val="en-US"/>
-        </w:rPr>
-        <w:t xml:space="preserve">that offers a wide array of different applications for education purposes. They already made programs like </w:t>
-      </w:r>
-      <w:proofErr w:type="spellStart"/>
-      <w:r>
-        <w:rPr>
-          <w:lang w:val="en-US"/>
-        </w:rPr>
-        <w:t>Evictus</w:t>
-      </w:r>
-      <w:proofErr w:type="spellEnd"/>
-      <w:r>
-        <w:rPr>
-          <w:lang w:val="en-US"/>
-        </w:rPr>
-        <w:t xml:space="preserve"> and </w:t>
-      </w:r>
-      <w:proofErr w:type="spellStart"/>
-      <w:r>
-        <w:rPr>
-          <w:lang w:val="en-US"/>
-        </w:rPr>
-        <w:t>StudentTracker</w:t>
-      </w:r>
-      <w:proofErr w:type="spellEnd"/>
-      <w:r>
-        <w:rPr>
-          <w:lang w:val="en-US"/>
-        </w:rPr>
-        <w:t xml:space="preserve">. Those programs are used for administration. </w:t>
-      </w:r>
-      <w:proofErr w:type="spellStart"/>
-      <w:r>
-        <w:rPr>
-          <w:lang w:val="en-US"/>
-        </w:rPr>
-        <w:t>Barroc</w:t>
-      </w:r>
-      <w:proofErr w:type="spellEnd"/>
-      <w:r>
-        <w:rPr>
-          <w:lang w:val="en-US"/>
-        </w:rPr>
-        <w:t>-IT wants a web application to make the customer administration go more smoothly, and edit automatically.</w:t>
+      <w:r>
+        <w:rPr>
+          <w:lang w:val="en-US"/>
+        </w:rPr>
+        <w:t xml:space="preserve">Barroc-IT is a software developement company </w:t>
+      </w:r>
+      <w:r>
+        <w:rPr>
+          <w:lang w:val="en-US"/>
+        </w:rPr>
+        <w:t>that offers a wide array of different applications for education purposes. They already made programs like Evictus and StudentTracker. Those programs are used for administration. Barroc-IT wants a web application to make the customer administration go more smoothly, and edit automatically.</w:t>
       </w:r>
     </w:p>
     <w:p>
@@ -2571,21 +2497,7 @@
         <w:rPr>
           <w:lang w:val="en-US"/>
         </w:rPr>
-        <w:t xml:space="preserve">thus the client Mr. Van </w:t>
-      </w:r>
-      <w:proofErr w:type="spellStart"/>
-      <w:r>
-        <w:rPr>
-          <w:lang w:val="en-US"/>
-        </w:rPr>
-        <w:t>Bueren</w:t>
-      </w:r>
-      <w:proofErr w:type="spellEnd"/>
-      <w:r>
-        <w:rPr>
-          <w:lang w:val="en-US"/>
-        </w:rPr>
-        <w:t>.</w:t>
+        <w:t>thus the client Mr. Van Bueren.</w:t>
       </w:r>
     </w:p>
     <w:p>
@@ -2622,16 +2534,8 @@
         <w:rPr>
           <w:lang w:val="en-US"/>
         </w:rPr>
-        <w:t xml:space="preserve">Van </w:t>
-      </w:r>
-      <w:proofErr w:type="spellStart"/>
-      <w:r>
-        <w:rPr>
-          <w:lang w:val="en-US"/>
-        </w:rPr>
-        <w:t>Bueren</w:t>
-      </w:r>
-      <w:proofErr w:type="spellEnd"/>
+        <w:t>Van Bueren</w:t>
+      </w:r>
       <w:r>
         <w:rPr>
           <w:lang w:val="en-US"/>
@@ -2642,21 +2546,7 @@
         <w:rPr>
           <w:lang w:val="en-US"/>
         </w:rPr>
-        <w:t xml:space="preserve">He will </w:t>
-      </w:r>
-      <w:proofErr w:type="gramStart"/>
-      <w:r>
-        <w:rPr>
-          <w:lang w:val="en-US"/>
-        </w:rPr>
-        <w:t>also ,</w:t>
-      </w:r>
-      <w:proofErr w:type="gramEnd"/>
-      <w:r>
-        <w:rPr>
-          <w:lang w:val="en-US"/>
-        </w:rPr>
-        <w:t xml:space="preserve"> inter alia, to approve the PVA and evaluate the project</w:t>
+        <w:t>He will also , inter alia, to approve the PVA and evaluate the project</w:t>
       </w:r>
       <w:r>
         <w:rPr>
@@ -2668,35 +2558,7 @@
         <w:rPr>
           <w:lang w:val="en-US"/>
         </w:rPr>
-        <w:t xml:space="preserve">The contractor is the </w:t>
-      </w:r>
-      <w:proofErr w:type="spellStart"/>
-      <w:r>
-        <w:rPr>
-          <w:lang w:val="en-US"/>
-        </w:rPr>
-        <w:t>organisation</w:t>
-      </w:r>
-      <w:proofErr w:type="spellEnd"/>
-      <w:r>
-        <w:rPr>
-          <w:lang w:val="en-US"/>
-        </w:rPr>
-        <w:t xml:space="preserve"> </w:t>
-      </w:r>
-      <w:proofErr w:type="spellStart"/>
-      <w:r>
-        <w:rPr>
-          <w:lang w:val="en-US"/>
-        </w:rPr>
-        <w:t>Lionweb</w:t>
-      </w:r>
-      <w:proofErr w:type="spellEnd"/>
-      <w:r>
-        <w:rPr>
-          <w:lang w:val="en-US"/>
-        </w:rPr>
-        <w:t>, the will design and implement the current project.</w:t>
+        <w:t>The contractor is the organisation Lionweb, the will design and implement the current project.</w:t>
       </w:r>
     </w:p>
     <w:p>
@@ -2763,15 +2625,7 @@
         </w:numPr>
       </w:pPr>
       <w:r>
-        <w:t xml:space="preserve">Draft </w:t>
-      </w:r>
-      <w:proofErr w:type="spellStart"/>
-      <w:r>
-        <w:t>the</w:t>
-      </w:r>
-      <w:proofErr w:type="spellEnd"/>
-      <w:r>
-        <w:t xml:space="preserve"> PVA</w:t>
+        <w:t>Draft the PVA</w:t>
       </w:r>
       <w:r>
         <w:t>,</w:t>
@@ -2809,29 +2663,9 @@
           <w:numId w:val="1"/>
         </w:numPr>
       </w:pPr>
-      <w:proofErr w:type="spellStart"/>
-      <w:proofErr w:type="gramStart"/>
-      <w:r>
-        <w:t>interviewing</w:t>
-      </w:r>
-      <w:proofErr w:type="spellEnd"/>
-      <w:proofErr w:type="gramEnd"/>
-      <w:r>
-        <w:t xml:space="preserve"> </w:t>
-      </w:r>
-      <w:proofErr w:type="spellStart"/>
-      <w:r>
-        <w:t>various</w:t>
-      </w:r>
-      <w:proofErr w:type="spellEnd"/>
-      <w:r>
-        <w:t xml:space="preserve"> </w:t>
-      </w:r>
-      <w:proofErr w:type="spellStart"/>
-      <w:r>
-        <w:t>departments</w:t>
-      </w:r>
-      <w:proofErr w:type="spellEnd"/>
+      <w:r>
+        <w:t>interviewing various departments</w:t>
+      </w:r>
       <w:r>
         <w:t>,</w:t>
       </w:r>
@@ -2886,13 +2720,8 @@
           <w:numId w:val="1"/>
         </w:numPr>
       </w:pPr>
-      <w:proofErr w:type="spellStart"/>
-      <w:r>
-        <w:t>Create</w:t>
-      </w:r>
-      <w:proofErr w:type="spellEnd"/>
-      <w:r>
-        <w:t xml:space="preserve"> a planning</w:t>
+      <w:r>
+        <w:t>Create a planning</w:t>
       </w:r>
       <w:r>
         <w:t>,</w:t>
@@ -2931,21 +2760,8 @@
         </w:numPr>
       </w:pPr>
       <w:r>
-        <w:t xml:space="preserve">Making </w:t>
-      </w:r>
-      <w:proofErr w:type="spellStart"/>
-      <w:r>
-        <w:t>the</w:t>
-      </w:r>
-      <w:proofErr w:type="spellEnd"/>
-      <w:r>
-        <w:t xml:space="preserve"> web </w:t>
-      </w:r>
-      <w:proofErr w:type="spellStart"/>
-      <w:r>
-        <w:t>application</w:t>
-      </w:r>
-      <w:proofErr w:type="spellEnd"/>
+        <w:t>Making the web application</w:t>
+      </w:r>
       <w:r>
         <w:t>,</w:t>
       </w:r>
@@ -2965,21 +2781,7 @@
         <w:rPr>
           <w:lang w:val="en-US"/>
         </w:rPr>
-        <w:t xml:space="preserve">Prepare an acceptance </w:t>
-      </w:r>
-      <w:proofErr w:type="gramStart"/>
-      <w:r>
-        <w:rPr>
-          <w:lang w:val="en-US"/>
-        </w:rPr>
-        <w:t>test ,</w:t>
-      </w:r>
-      <w:proofErr w:type="gramEnd"/>
-      <w:r>
-        <w:rPr>
-          <w:lang w:val="en-US"/>
-        </w:rPr>
-        <w:t xml:space="preserve"> </w:t>
+        <w:t xml:space="preserve">Prepare an acceptance test , </w:t>
       </w:r>
       <w:r>
         <w:rPr>
@@ -3128,21 +2930,7 @@
         <w:rPr>
           <w:lang w:val="en-US"/>
         </w:rPr>
-        <w:t xml:space="preserve"> Also after delivering the application to the company </w:t>
-      </w:r>
-      <w:proofErr w:type="spellStart"/>
-      <w:r>
-        <w:rPr>
-          <w:lang w:val="en-US"/>
-        </w:rPr>
-        <w:t>Lionweb</w:t>
-      </w:r>
-      <w:proofErr w:type="spellEnd"/>
-      <w:r>
-        <w:rPr>
-          <w:lang w:val="en-US"/>
-        </w:rPr>
-        <w:t xml:space="preserve"> is obliged to supp</w:t>
+        <w:t xml:space="preserve"> Also after delivering the application to the company Lionweb is obliged to supp</w:t>
       </w:r>
       <w:r>
         <w:rPr>
@@ -3154,35 +2942,7 @@
         <w:rPr>
           <w:lang w:val="en-US"/>
         </w:rPr>
-        <w:t xml:space="preserve"> </w:t>
-      </w:r>
-      <w:proofErr w:type="gramStart"/>
-      <w:r>
-        <w:rPr>
-          <w:lang w:val="en-US"/>
-        </w:rPr>
-        <w:t>year</w:t>
-      </w:r>
-      <w:proofErr w:type="gramEnd"/>
-      <w:r>
-        <w:rPr>
-          <w:lang w:val="en-US"/>
-        </w:rPr>
-        <w:t xml:space="preserve">. When the company want support after the first year the must pay for a new year support. Also </w:t>
-      </w:r>
-      <w:proofErr w:type="spellStart"/>
-      <w:r>
-        <w:rPr>
-          <w:lang w:val="en-US"/>
-        </w:rPr>
-        <w:t>Lionweb</w:t>
-      </w:r>
-      <w:proofErr w:type="spellEnd"/>
-      <w:r>
-        <w:rPr>
-          <w:lang w:val="en-US"/>
-        </w:rPr>
-        <w:t xml:space="preserve"> is obliged to give two hours of teaching about the system.</w:t>
+        <w:t xml:space="preserve"> year. When the company want support after the first year the must pay for a new year support. Also Lionweb is obliged to give two hours of teaching about the system.</w:t>
       </w:r>
     </w:p>
     <w:p>
@@ -3234,16 +2994,8 @@
         <w:rPr>
           <w:lang w:val="en-US"/>
         </w:rPr>
-        <w:t xml:space="preserve">The following products can get delivered to the </w:t>
-      </w:r>
-      <w:proofErr w:type="gramStart"/>
-      <w:r>
-        <w:rPr>
-          <w:lang w:val="en-US"/>
-        </w:rPr>
-        <w:t>customer :</w:t>
-      </w:r>
-      <w:proofErr w:type="gramEnd"/>
+        <w:t>The following products can get delivered to the customer :</w:t>
+      </w:r>
     </w:p>
     <w:p>
       <w:pPr>
@@ -3277,11 +3029,9 @@
           <w:numId w:val="1"/>
         </w:numPr>
       </w:pPr>
-      <w:proofErr w:type="spellStart"/>
       <w:r>
         <w:t>Wireframes</w:t>
       </w:r>
-      <w:proofErr w:type="spellEnd"/>
     </w:p>
     <w:p>
       <w:pPr>
@@ -3291,13 +3041,8 @@
           <w:numId w:val="1"/>
         </w:numPr>
       </w:pPr>
-      <w:proofErr w:type="spellStart"/>
-      <w:r>
-        <w:t>Functional</w:t>
-      </w:r>
-      <w:proofErr w:type="spellEnd"/>
-      <w:r>
-        <w:t xml:space="preserve"> design,</w:t>
+      <w:r>
+        <w:t>Functional design,</w:t>
       </w:r>
     </w:p>
     <w:p>
@@ -3308,21 +3053,8 @@
           <w:numId w:val="1"/>
         </w:numPr>
       </w:pPr>
-      <w:proofErr w:type="spellStart"/>
-      <w:r>
-        <w:t>Use</w:t>
-      </w:r>
-      <w:proofErr w:type="spellEnd"/>
-      <w:r>
-        <w:t xml:space="preserve">-case </w:t>
-      </w:r>
-      <w:proofErr w:type="spellStart"/>
-      <w:r>
-        <w:t>diagrams</w:t>
-      </w:r>
-      <w:proofErr w:type="spellEnd"/>
-      <w:r>
-        <w:t>,</w:t>
+      <w:r>
+        <w:t>Use-case diagrams,</w:t>
       </w:r>
     </w:p>
     <w:p>
@@ -3333,13 +3065,8 @@
           <w:numId w:val="1"/>
         </w:numPr>
       </w:pPr>
-      <w:proofErr w:type="spellStart"/>
-      <w:r>
-        <w:t>Use</w:t>
-      </w:r>
-      <w:proofErr w:type="spellEnd"/>
-      <w:r>
-        <w:t>-case templates,</w:t>
+      <w:r>
+        <w:t>Use-case templates,</w:t>
       </w:r>
     </w:p>
     <w:p>
@@ -3350,13 +3077,8 @@
           <w:numId w:val="1"/>
         </w:numPr>
       </w:pPr>
-      <w:proofErr w:type="spellStart"/>
-      <w:r>
-        <w:t>Exported</w:t>
-      </w:r>
-      <w:proofErr w:type="spellEnd"/>
-      <w:r>
-        <w:t xml:space="preserve"> database file,</w:t>
+      <w:r>
+        <w:t>Exported database file,</w:t>
       </w:r>
     </w:p>
     <w:p>
@@ -3379,13 +3101,8 @@
           <w:numId w:val="1"/>
         </w:numPr>
       </w:pPr>
-      <w:proofErr w:type="spellStart"/>
-      <w:r>
-        <w:t>Functional</w:t>
-      </w:r>
-      <w:proofErr w:type="spellEnd"/>
-      <w:r>
-        <w:t xml:space="preserve"> test,</w:t>
+      <w:r>
+        <w:t>Functional test,</w:t>
       </w:r>
     </w:p>
     <w:p>
@@ -3396,13 +3113,8 @@
           <w:numId w:val="1"/>
         </w:numPr>
       </w:pPr>
-      <w:proofErr w:type="spellStart"/>
-      <w:r>
-        <w:t>Acceptance</w:t>
-      </w:r>
-      <w:proofErr w:type="spellEnd"/>
-      <w:r>
-        <w:t xml:space="preserve"> test,</w:t>
+      <w:r>
+        <w:t>Acceptance test,</w:t>
       </w:r>
     </w:p>
     <w:p>
@@ -3413,21 +3125,8 @@
           <w:numId w:val="1"/>
         </w:numPr>
       </w:pPr>
-      <w:proofErr w:type="spellStart"/>
-      <w:r>
-        <w:t>User’s</w:t>
-      </w:r>
-      <w:proofErr w:type="spellEnd"/>
-      <w:r>
-        <w:t xml:space="preserve"> Guide in </w:t>
-      </w:r>
-      <w:proofErr w:type="spellStart"/>
-      <w:r>
-        <w:t>english</w:t>
-      </w:r>
-      <w:proofErr w:type="spellEnd"/>
-      <w:r>
-        <w:t>,</w:t>
+      <w:r>
+        <w:t>User’s Guide in english,</w:t>
       </w:r>
     </w:p>
     <w:p>
@@ -3523,63 +3222,7 @@
         <w:rPr>
           <w:lang w:val="en-US"/>
         </w:rPr>
-        <w:t xml:space="preserve">First we make a user friendly lay-out for the application. Secondly we make a </w:t>
-      </w:r>
-      <w:proofErr w:type="spellStart"/>
-      <w:r>
-        <w:rPr>
-          <w:lang w:val="en-US"/>
-        </w:rPr>
-        <w:t>helpfunction</w:t>
-      </w:r>
-      <w:proofErr w:type="spellEnd"/>
-      <w:r>
-        <w:rPr>
-          <w:lang w:val="en-US"/>
-        </w:rPr>
-        <w:t xml:space="preserve"> on the screen that explains the current page. At last we make </w:t>
-      </w:r>
-      <w:proofErr w:type="spellStart"/>
-      <w:r>
-        <w:rPr>
-          <w:lang w:val="en-US"/>
-        </w:rPr>
-        <w:t>a users</w:t>
-      </w:r>
-      <w:proofErr w:type="spellEnd"/>
-      <w:r>
-        <w:rPr>
-          <w:lang w:val="en-US"/>
-        </w:rPr>
-        <w:t xml:space="preserve"> manual to guide </w:t>
-      </w:r>
-      <w:proofErr w:type="gramStart"/>
-      <w:r>
-        <w:rPr>
-          <w:lang w:val="en-US"/>
-        </w:rPr>
-        <w:t>you</w:t>
-      </w:r>
-      <w:proofErr w:type="gramEnd"/>
-      <w:r>
-        <w:rPr>
-          <w:lang w:val="en-US"/>
-        </w:rPr>
-        <w:t xml:space="preserve"> </w:t>
-      </w:r>
-      <w:proofErr w:type="spellStart"/>
-      <w:r>
-        <w:rPr>
-          <w:lang w:val="en-US"/>
-        </w:rPr>
-        <w:t>trough</w:t>
-      </w:r>
-      <w:proofErr w:type="spellEnd"/>
-      <w:r>
-        <w:rPr>
-          <w:lang w:val="en-US"/>
-        </w:rPr>
-        <w:t xml:space="preserve"> the application.</w:t>
+        <w:t>First we make a user friendly lay-out for the application. Secondly we make a helpfunction on the screen that explains the current page. At last we make a users manual to guide you trough the application.</w:t>
       </w:r>
     </w:p>
     <w:p>
@@ -3638,21 +3281,7 @@
           <w:lang w:val="en-US"/>
         </w:rPr>
         <w:lastRenderedPageBreak/>
-        <w:t xml:space="preserve">When </w:t>
-      </w:r>
-      <w:proofErr w:type="spellStart"/>
-      <w:r>
-        <w:rPr>
-          <w:lang w:val="en-US"/>
-        </w:rPr>
-        <w:t>Barroc</w:t>
-      </w:r>
-      <w:proofErr w:type="spellEnd"/>
-      <w:r>
-        <w:rPr>
-          <w:lang w:val="en-US"/>
-        </w:rPr>
-        <w:t xml:space="preserve">-it want more pages in their system or other </w:t>
+        <w:t xml:space="preserve">When Barroc-it want more pages in their system or other </w:t>
       </w:r>
       <w:r>
         <w:rPr>
@@ -3664,21 +3293,7 @@
         <w:rPr>
           <w:lang w:val="en-US"/>
         </w:rPr>
-        <w:t xml:space="preserve">contact </w:t>
-      </w:r>
-      <w:proofErr w:type="spellStart"/>
-      <w:r>
-        <w:rPr>
-          <w:lang w:val="en-US"/>
-        </w:rPr>
-        <w:t>Lionweb</w:t>
-      </w:r>
-      <w:proofErr w:type="spellEnd"/>
-      <w:r>
-        <w:rPr>
-          <w:lang w:val="en-US"/>
-        </w:rPr>
-        <w:t xml:space="preserve"> or another company.</w:t>
+        <w:t>contact Lionweb or another company.</w:t>
       </w:r>
     </w:p>
     <w:p>
@@ -3722,128 +3337,36 @@
         </w:rPr>
         <w:t xml:space="preserve">The entire project is developed by </w:t>
       </w:r>
-      <w:proofErr w:type="spellStart"/>
-      <w:r>
-        <w:rPr>
-          <w:lang w:val="en-US"/>
-        </w:rPr>
-        <w:t>Lionweb</w:t>
-      </w:r>
-      <w:proofErr w:type="spellEnd"/>
-      <w:r>
-        <w:rPr>
-          <w:lang w:val="en-US"/>
-        </w:rPr>
-        <w:t xml:space="preserve">: </w:t>
-      </w:r>
-      <w:r>
-        <w:rPr>
-          <w:lang w:val="en-US"/>
-        </w:rPr>
-        <w:t xml:space="preserve">L. Bronner, K. </w:t>
-      </w:r>
-      <w:proofErr w:type="spellStart"/>
-      <w:r>
-        <w:rPr>
-          <w:lang w:val="en-US"/>
-        </w:rPr>
-        <w:t>Haarhuis</w:t>
-      </w:r>
-      <w:proofErr w:type="spellEnd"/>
-      <w:r>
-        <w:rPr>
-          <w:lang w:val="en-US"/>
-        </w:rPr>
-        <w:t xml:space="preserve">, T. </w:t>
-      </w:r>
-      <w:proofErr w:type="spellStart"/>
-      <w:r>
-        <w:rPr>
-          <w:lang w:val="en-US"/>
-        </w:rPr>
-        <w:t>Schachtschabel</w:t>
-      </w:r>
-      <w:proofErr w:type="spellEnd"/>
-      <w:r>
-        <w:rPr>
-          <w:lang w:val="en-US"/>
-        </w:rPr>
-        <w:t>, K. Jansse</w:t>
-      </w:r>
-      <w:r>
-        <w:rPr>
-          <w:lang w:val="en-US"/>
-        </w:rPr>
-        <w:t xml:space="preserve">n commissioned by H. van </w:t>
-      </w:r>
-      <w:proofErr w:type="spellStart"/>
-      <w:r>
-        <w:rPr>
-          <w:lang w:val="en-US"/>
-        </w:rPr>
-        <w:t>Bueren</w:t>
-      </w:r>
-      <w:proofErr w:type="spellEnd"/>
-      <w:r>
-        <w:rPr>
-          <w:lang w:val="en-US"/>
-        </w:rPr>
-        <w:t>.</w:t>
-      </w:r>
-    </w:p>
-    <w:p>
-      <w:pPr>
-        <w:rPr>
-          <w:lang w:val="en-US"/>
-        </w:rPr>
-      </w:pPr>
-      <w:r>
-        <w:rPr>
-          <w:lang w:val="en-US"/>
-        </w:rPr>
-        <w:t xml:space="preserve">First </w:t>
-      </w:r>
-      <w:proofErr w:type="spellStart"/>
-      <w:r>
-        <w:rPr>
-          <w:lang w:val="en-US"/>
-        </w:rPr>
-        <w:t>Lionweb</w:t>
-      </w:r>
-      <w:proofErr w:type="spellEnd"/>
-      <w:r>
-        <w:rPr>
-          <w:lang w:val="en-US"/>
-        </w:rPr>
-        <w:t xml:space="preserve"> will design the system with wireframes and UML schedules. Secondly </w:t>
-      </w:r>
-      <w:proofErr w:type="spellStart"/>
-      <w:r>
-        <w:rPr>
-          <w:lang w:val="en-US"/>
-        </w:rPr>
-        <w:t>Lionweb</w:t>
-      </w:r>
-      <w:proofErr w:type="spellEnd"/>
-      <w:r>
-        <w:rPr>
-          <w:lang w:val="en-US"/>
-        </w:rPr>
-        <w:t xml:space="preserve"> must making the system. At last </w:t>
-      </w:r>
-      <w:proofErr w:type="spellStart"/>
-      <w:r>
-        <w:rPr>
-          <w:lang w:val="en-US"/>
-        </w:rPr>
-        <w:t>Lionweb</w:t>
-      </w:r>
-      <w:proofErr w:type="spellEnd"/>
-      <w:r>
-        <w:rPr>
-          <w:lang w:val="en-US"/>
-        </w:rPr>
-        <w:t xml:space="preserve"> must test the system with a complex acceptance test.</w:t>
+      <w:r>
+        <w:rPr>
+          <w:lang w:val="en-US"/>
+        </w:rPr>
+        <w:t xml:space="preserve">Lionweb: </w:t>
+      </w:r>
+      <w:r>
+        <w:rPr>
+          <w:lang w:val="en-US"/>
+        </w:rPr>
+        <w:t>L. Bronner, K. Haarhuis, T. Schachtschabel, K. Jansse</w:t>
+      </w:r>
+      <w:r>
+        <w:rPr>
+          <w:lang w:val="en-US"/>
+        </w:rPr>
+        <w:t>n commissioned by H. van Bueren.</w:t>
+      </w:r>
+    </w:p>
+    <w:p>
+      <w:pPr>
+        <w:rPr>
+          <w:lang w:val="en-US"/>
+        </w:rPr>
+      </w:pPr>
+      <w:r>
+        <w:rPr>
+          <w:lang w:val="en-US"/>
+        </w:rPr>
+        <w:t>First Lionweb will design the system with wireframes and UML schedules. Secondly Lionweb must making the system. At last Lionweb must test the system with a complex acceptance test.</w:t>
       </w:r>
     </w:p>
     <w:p>
@@ -4132,13 +3655,6 @@
     </w:p>
     <w:p>
       <w:pPr>
-        <w:rPr>
-          <w:lang w:val="en-US"/>
-        </w:rPr>
-      </w:pPr>
-    </w:p>
-    <w:p>
-      <w:pPr>
         <w:pStyle w:val="Kop2"/>
         <w:rPr>
           <w:rStyle w:val="Kop3Char"/>
@@ -4178,11 +3694,7 @@
       <w:pPr>
         <w:pStyle w:val="Geenafstand"/>
         <w:rPr>
-          <w:rStyle w:val="Kop3Char"/>
-          <w:rFonts w:asciiTheme="minorHAnsi" w:eastAsiaTheme="minorEastAsia" w:hAnsiTheme="minorHAnsi" w:cstheme="minorBidi"/>
-          <w:color w:val="auto"/>
-          <w:sz w:val="20"/>
-          <w:szCs w:val="20"/>
+          <w:lang w:val="en-US"/>
         </w:rPr>
       </w:pPr>
       <w:r>
@@ -4268,12 +3780,9 @@
           <w:sz w:val="20"/>
           <w:szCs w:val="20"/>
         </w:rPr>
-        <w:t>likely the risk will accure. 1 will be not that likely and 5 will be very likely. The second rating is about how big the impact will be when this risk accures. 1 is not that big of an impact and 5 is a real big impact.</w:t>
-      </w:r>
-    </w:p>
-    <w:p>
-      <w:pPr>
-        <w:pStyle w:val="Geenafstand"/>
+        <w:t>likely the risk will accure. 1 will be not that likely and 5 will be very likely. The second rating is about how big the impact will be when this risk accures. 1 is not that big of an im</w:t>
+      </w:r>
+      <w:r>
         <w:rPr>
           <w:rStyle w:val="Kop3Char"/>
           <w:rFonts w:asciiTheme="minorHAnsi" w:eastAsiaTheme="minorEastAsia" w:hAnsiTheme="minorHAnsi" w:cstheme="minorBidi"/>
@@ -4281,20 +3790,7 @@
           <w:sz w:val="20"/>
           <w:szCs w:val="20"/>
         </w:rPr>
-      </w:pPr>
-    </w:p>
-    <w:p>
-      <w:pPr>
-        <w:rPr>
-          <w:lang w:val="en-US"/>
-        </w:rPr>
-      </w:pPr>
-      <w:r>
-        <w:rPr>
-          <w:rStyle w:val="Kop3Char"/>
-          <w:lang w:val="en-US"/>
-        </w:rPr>
-        <w:t>Not meeting the deadline</w:t>
+        <w:t>pact and 5 is a real big impact.</w:t>
       </w:r>
       <w:bookmarkEnd w:id="14"/>
       <w:r>
@@ -4303,384 +3799,716 @@
         </w:rPr>
         <w:t xml:space="preserve"> </w:t>
       </w:r>
-      <w:r>
-        <w:rPr>
-          <w:rStyle w:val="Kop3Char"/>
-        </w:rPr>
-        <w:t>(2) (4)</w:t>
-      </w:r>
-    </w:p>
-    <w:p>
-      <w:pPr>
-        <w:rPr>
-          <w:lang w:val="en-US"/>
-        </w:rPr>
-      </w:pPr>
-      <w:r>
-        <w:rPr>
-          <w:lang w:val="en-US"/>
-        </w:rPr>
-        <w:t xml:space="preserve">If the schedule is not adhered to by all concerned by both the project and the steering </w:t>
-      </w:r>
-      <w:r>
-        <w:rPr>
-          <w:lang w:val="en-US"/>
-        </w:rPr>
-        <w:t>committee,</w:t>
-      </w:r>
-      <w:r>
-        <w:rPr>
-          <w:lang w:val="en-US"/>
-        </w:rPr>
-        <w:t xml:space="preserve"> the risk that the deadline is not met by the project.</w:t>
-      </w:r>
-      <w:r>
-        <w:rPr>
-          <w:lang w:val="en-US"/>
-        </w:rPr>
-        <w:t xml:space="preserve"> We will prevent this </w:t>
-      </w:r>
-      <w:r>
-        <w:rPr>
-          <w:lang w:val="en-US"/>
-        </w:rPr>
-        <w:t xml:space="preserve">by keeping up with our schedule. If we can’t keep </w:t>
-      </w:r>
-      <w:proofErr w:type="gramStart"/>
-      <w:r>
-        <w:rPr>
-          <w:lang w:val="en-US"/>
-        </w:rPr>
-        <w:t>up</w:t>
-      </w:r>
-      <w:proofErr w:type="gramEnd"/>
-      <w:r>
-        <w:rPr>
-          <w:lang w:val="en-US"/>
-        </w:rPr>
-        <w:t xml:space="preserve"> we will schedule extra time for the project.</w:t>
-      </w:r>
-    </w:p>
-    <w:p>
-      <w:pPr>
-        <w:rPr>
-          <w:lang w:val="en-US"/>
-        </w:rPr>
-      </w:pPr>
-    </w:p>
-    <w:p>
-      <w:pPr>
-        <w:rPr>
-          <w:lang w:val="en-US"/>
-        </w:rPr>
-      </w:pPr>
-      <w:bookmarkStart w:id="15" w:name="_Toc462733127"/>
-      <w:r>
-        <w:rPr>
-          <w:rStyle w:val="Kop3Char"/>
-          <w:lang w:val="en-US"/>
-        </w:rPr>
-        <w:t>Feasibility of contract</w:t>
-      </w:r>
+    </w:p>
+    <w:p>
+      <w:pPr>
+        <w:pStyle w:val="Geenafstand"/>
+        <w:rPr>
+          <w:lang w:val="en-US"/>
+        </w:rPr>
+      </w:pPr>
+      <w:bookmarkStart w:id="15" w:name="_GoBack"/>
       <w:bookmarkEnd w:id="15"/>
-      <w:r>
-        <w:rPr>
-          <w:lang w:val="en-US"/>
-        </w:rPr>
-        <w:t xml:space="preserve"> </w:t>
-      </w:r>
-      <w:r>
-        <w:rPr>
-          <w:rStyle w:val="Kop3Char"/>
-        </w:rPr>
-        <w:t>(1) (4)</w:t>
-      </w:r>
-    </w:p>
-    <w:p>
-      <w:pPr>
-        <w:rPr>
-          <w:lang w:val="en-US"/>
-        </w:rPr>
-      </w:pPr>
-      <w:r>
-        <w:rPr>
-          <w:lang w:val="en-US"/>
-        </w:rPr>
-        <w:t xml:space="preserve">It may happen that the research goals </w:t>
-      </w:r>
-      <w:r>
-        <w:rPr>
-          <w:lang w:val="en-US"/>
-        </w:rPr>
-        <w:t>cannot</w:t>
-      </w:r>
-      <w:r>
-        <w:rPr>
-          <w:lang w:val="en-US"/>
-        </w:rPr>
-        <w:t xml:space="preserve"> be achieved because of lack of funds in to achieve this within the planned </w:t>
-      </w:r>
-      <w:r>
-        <w:rPr>
-          <w:lang w:val="en-US"/>
-        </w:rPr>
-        <w:t>timescale.</w:t>
-      </w:r>
-      <w:r>
-        <w:rPr>
-          <w:lang w:val="en-US"/>
-        </w:rPr>
-        <w:t xml:space="preserve"> This will be prevented by contact about the funds</w:t>
-      </w:r>
-      <w:r>
-        <w:rPr>
-          <w:lang w:val="en-US"/>
-        </w:rPr>
-        <w:br/>
-      </w:r>
-    </w:p>
-    <w:p>
-      <w:pPr>
-        <w:rPr>
-          <w:lang w:val="en-US"/>
-        </w:rPr>
-      </w:pPr>
-    </w:p>
-    <w:p>
-      <w:pPr>
-        <w:rPr>
-          <w:lang w:val="en-US"/>
-        </w:rPr>
-      </w:pPr>
-    </w:p>
-    <w:p>
-      <w:pPr>
-        <w:spacing w:before="0" w:after="160" w:line="259" w:lineRule="auto"/>
-        <w:rPr>
-          <w:caps/>
-          <w:spacing w:val="15"/>
-          <w:lang w:val="en-US"/>
-        </w:rPr>
-      </w:pPr>
-      <w:r>
-        <w:rPr>
-          <w:lang w:val="en-US"/>
-        </w:rPr>
-        <w:br w:type="page"/>
-      </w:r>
-    </w:p>
-    <w:p>
-      <w:pPr>
-        <w:pStyle w:val="Kop2"/>
-        <w:rPr>
-          <w:lang w:val="en-US"/>
-        </w:rPr>
-      </w:pPr>
-      <w:bookmarkStart w:id="16" w:name="_Toc462733128"/>
+    </w:p>
+    <w:tbl>
+      <w:tblPr>
+        <w:tblStyle w:val="Tabelraster"/>
+        <w:tblW w:w="0" w:type="auto"/>
+        <w:tblLook w:val="04A0" w:firstRow="1" w:lastRow="0" w:firstColumn="1" w:lastColumn="0" w:noHBand="0" w:noVBand="1"/>
+      </w:tblPr>
+      <w:tblGrid>
+        <w:gridCol w:w="2122"/>
+        <w:gridCol w:w="1842"/>
+        <w:gridCol w:w="1276"/>
+        <w:gridCol w:w="1276"/>
+        <w:gridCol w:w="1276"/>
+        <w:gridCol w:w="1270"/>
+      </w:tblGrid>
+      <w:tr>
+        <w:tc>
+          <w:tcPr>
+            <w:tcW w:w="2122" w:type="dxa"/>
+          </w:tcPr>
+          <w:p>
+            <w:pPr>
+              <w:rPr>
+                <w:lang w:val="en-US"/>
+              </w:rPr>
+            </w:pPr>
+            <w:r>
+              <w:rPr>
+                <w:lang w:val="en-US"/>
+              </w:rPr>
+              <w:t>Description risk</w:t>
+            </w:r>
+          </w:p>
+        </w:tc>
+        <w:tc>
+          <w:tcPr>
+            <w:tcW w:w="1842" w:type="dxa"/>
+          </w:tcPr>
+          <w:p>
+            <w:pPr>
+              <w:rPr>
+                <w:lang w:val="en-US"/>
+              </w:rPr>
+            </w:pPr>
+            <w:r>
+              <w:rPr>
+                <w:lang w:val="en-US"/>
+              </w:rPr>
+              <w:t>How to prevent</w:t>
+            </w:r>
+          </w:p>
+        </w:tc>
+        <w:tc>
+          <w:tcPr>
+            <w:tcW w:w="1276" w:type="dxa"/>
+          </w:tcPr>
+          <w:p>
+            <w:pPr>
+              <w:rPr>
+                <w:lang w:val="en-US"/>
+              </w:rPr>
+            </w:pPr>
+            <w:r>
+              <w:rPr>
+                <w:lang w:val="en-US"/>
+              </w:rPr>
+              <w:t>Occurrence chance</w:t>
+            </w:r>
+          </w:p>
+        </w:tc>
+        <w:tc>
+          <w:tcPr>
+            <w:tcW w:w="1276" w:type="dxa"/>
+          </w:tcPr>
+          <w:p>
+            <w:pPr>
+              <w:rPr>
+                <w:lang w:val="en-US"/>
+              </w:rPr>
+            </w:pPr>
+            <w:r>
+              <w:rPr>
+                <w:lang w:val="en-US"/>
+              </w:rPr>
+              <w:t>Impact</w:t>
+            </w:r>
+          </w:p>
+        </w:tc>
+        <w:tc>
+          <w:tcPr>
+            <w:tcW w:w="1276" w:type="dxa"/>
+          </w:tcPr>
+          <w:p>
+            <w:pPr>
+              <w:rPr>
+                <w:lang w:val="en-US"/>
+              </w:rPr>
+            </w:pPr>
+            <w:r>
+              <w:rPr>
+                <w:lang w:val="en-US"/>
+              </w:rPr>
+              <w:t>Risk (chance x impact)</w:t>
+            </w:r>
+          </w:p>
+        </w:tc>
+        <w:tc>
+          <w:tcPr>
+            <w:tcW w:w="1270" w:type="dxa"/>
+          </w:tcPr>
+          <w:p>
+            <w:pPr>
+              <w:rPr>
+                <w:lang w:val="en-US"/>
+              </w:rPr>
+            </w:pPr>
+            <w:r>
+              <w:rPr>
+                <w:lang w:val="en-US"/>
+              </w:rPr>
+              <w:t>Priority</w:t>
+            </w:r>
+          </w:p>
+        </w:tc>
+      </w:tr>
+      <w:tr>
+        <w:tc>
+          <w:tcPr>
+            <w:tcW w:w="2122" w:type="dxa"/>
+          </w:tcPr>
+          <w:p>
+            <w:pPr>
+              <w:rPr>
+                <w:lang w:val="en-US"/>
+              </w:rPr>
+            </w:pPr>
+            <w:r>
+              <w:rPr>
+                <w:lang w:val="en-US"/>
+              </w:rPr>
+              <w:t>If the schedule is not adhered to by all concerned by both the project and the steering committee, the risk that the deadline is not met by the project.</w:t>
+            </w:r>
+          </w:p>
+        </w:tc>
+        <w:tc>
+          <w:tcPr>
+            <w:tcW w:w="1842" w:type="dxa"/>
+          </w:tcPr>
+          <w:p>
+            <w:pPr>
+              <w:rPr>
+                <w:lang w:val="en-US"/>
+              </w:rPr>
+            </w:pPr>
+            <w:r>
+              <w:rPr>
+                <w:lang w:val="en-US"/>
+              </w:rPr>
+              <w:t>We will prevent this by keeping up with our schedule. If we can’t keep up we will schedule extra time for the project.</w:t>
+            </w:r>
+          </w:p>
+        </w:tc>
+        <w:tc>
+          <w:tcPr>
+            <w:tcW w:w="1276" w:type="dxa"/>
+          </w:tcPr>
+          <w:p>
+            <w:pPr>
+              <w:rPr>
+                <w:lang w:val="en-US"/>
+              </w:rPr>
+            </w:pPr>
+            <w:r>
+              <w:rPr>
+                <w:lang w:val="en-US"/>
+              </w:rPr>
+              <w:t>2</w:t>
+            </w:r>
+          </w:p>
+        </w:tc>
+        <w:tc>
+          <w:tcPr>
+            <w:tcW w:w="1276" w:type="dxa"/>
+          </w:tcPr>
+          <w:p>
+            <w:pPr>
+              <w:rPr>
+                <w:lang w:val="en-US"/>
+              </w:rPr>
+            </w:pPr>
+            <w:r>
+              <w:rPr>
+                <w:lang w:val="en-US"/>
+              </w:rPr>
+              <w:t>4</w:t>
+            </w:r>
+          </w:p>
+        </w:tc>
+        <w:tc>
+          <w:tcPr>
+            <w:tcW w:w="1276" w:type="dxa"/>
+          </w:tcPr>
+          <w:p>
+            <w:pPr>
+              <w:rPr>
+                <w:lang w:val="en-US"/>
+              </w:rPr>
+            </w:pPr>
+            <w:r>
+              <w:rPr>
+                <w:lang w:val="en-US"/>
+              </w:rPr>
+              <w:t>6</w:t>
+            </w:r>
+          </w:p>
+        </w:tc>
+        <w:tc>
+          <w:tcPr>
+            <w:tcW w:w="1270" w:type="dxa"/>
+          </w:tcPr>
+          <w:p>
+            <w:pPr>
+              <w:rPr>
+                <w:lang w:val="en-US"/>
+              </w:rPr>
+            </w:pPr>
+            <w:r>
+              <w:rPr>
+                <w:lang w:val="en-US"/>
+              </w:rPr>
+              <w:t>1</w:t>
+            </w:r>
+          </w:p>
+        </w:tc>
+      </w:tr>
+      <w:tr>
+        <w:tc>
+          <w:tcPr>
+            <w:tcW w:w="2122" w:type="dxa"/>
+          </w:tcPr>
+          <w:p>
+            <w:pPr>
+              <w:rPr>
+                <w:lang w:val="en-US"/>
+              </w:rPr>
+            </w:pPr>
+            <w:r>
+              <w:rPr>
+                <w:lang w:val="en-US"/>
+              </w:rPr>
+              <w:t>It may happen that the research goals cannot be achieved because of lack of funds in to achieve this within the planned timescale.</w:t>
+            </w:r>
+          </w:p>
+        </w:tc>
+        <w:tc>
+          <w:tcPr>
+            <w:tcW w:w="1842" w:type="dxa"/>
+          </w:tcPr>
+          <w:p>
+            <w:pPr>
+              <w:rPr>
+                <w:lang w:val="en-US"/>
+              </w:rPr>
+            </w:pPr>
+            <w:r>
+              <w:rPr>
+                <w:lang w:val="en-US"/>
+              </w:rPr>
+              <w:t>This will be prevented by contact</w:t>
+            </w:r>
+            <w:r>
+              <w:rPr>
+                <w:lang w:val="en-US"/>
+              </w:rPr>
+              <w:t>ing a lot about the funds</w:t>
+            </w:r>
+          </w:p>
+        </w:tc>
+        <w:tc>
+          <w:tcPr>
+            <w:tcW w:w="1276" w:type="dxa"/>
+          </w:tcPr>
+          <w:p>
+            <w:pPr>
+              <w:rPr>
+                <w:lang w:val="en-US"/>
+              </w:rPr>
+            </w:pPr>
+            <w:r>
+              <w:rPr>
+                <w:lang w:val="en-US"/>
+              </w:rPr>
+              <w:t>1</w:t>
+            </w:r>
+          </w:p>
+        </w:tc>
+        <w:tc>
+          <w:tcPr>
+            <w:tcW w:w="1276" w:type="dxa"/>
+          </w:tcPr>
+          <w:p>
+            <w:pPr>
+              <w:rPr>
+                <w:lang w:val="en-US"/>
+              </w:rPr>
+            </w:pPr>
+            <w:r>
+              <w:rPr>
+                <w:lang w:val="en-US"/>
+              </w:rPr>
+              <w:t>4</w:t>
+            </w:r>
+          </w:p>
+        </w:tc>
+        <w:tc>
+          <w:tcPr>
+            <w:tcW w:w="1276" w:type="dxa"/>
+          </w:tcPr>
+          <w:p>
+            <w:pPr>
+              <w:rPr>
+                <w:lang w:val="en-US"/>
+              </w:rPr>
+            </w:pPr>
+            <w:r>
+              <w:rPr>
+                <w:lang w:val="en-US"/>
+              </w:rPr>
+              <w:t>5</w:t>
+            </w:r>
+          </w:p>
+        </w:tc>
+        <w:tc>
+          <w:tcPr>
+            <w:tcW w:w="1270" w:type="dxa"/>
+          </w:tcPr>
+          <w:p>
+            <w:pPr>
+              <w:rPr>
+                <w:lang w:val="en-US"/>
+              </w:rPr>
+            </w:pPr>
+            <w:r>
+              <w:rPr>
+                <w:lang w:val="en-US"/>
+              </w:rPr>
+              <w:t>4</w:t>
+            </w:r>
+          </w:p>
+        </w:tc>
+      </w:tr>
+      <w:tr>
+        <w:tc>
+          <w:tcPr>
+            <w:tcW w:w="2122" w:type="dxa"/>
+          </w:tcPr>
+          <w:p>
+            <w:pPr>
+              <w:rPr>
+                <w:lang w:val="en-US"/>
+              </w:rPr>
+            </w:pPr>
+            <w:r>
+              <w:rPr>
+                <w:lang w:val="en-US"/>
+              </w:rPr>
+              <w:t>It could be that some people of the team can’t work because of illness.</w:t>
+            </w:r>
+          </w:p>
+        </w:tc>
+        <w:tc>
+          <w:tcPr>
+            <w:tcW w:w="1842" w:type="dxa"/>
+          </w:tcPr>
+          <w:p>
+            <w:pPr>
+              <w:rPr>
+                <w:lang w:val="en-US"/>
+              </w:rPr>
+            </w:pPr>
+            <w:r>
+              <w:rPr>
+                <w:lang w:val="en-US"/>
+              </w:rPr>
+              <w:t>If this is the case the work of the ill team members will be assigned to others</w:t>
+            </w:r>
+          </w:p>
+        </w:tc>
+        <w:tc>
+          <w:tcPr>
+            <w:tcW w:w="1276" w:type="dxa"/>
+          </w:tcPr>
+          <w:p>
+            <w:pPr>
+              <w:rPr>
+                <w:lang w:val="en-US"/>
+              </w:rPr>
+            </w:pPr>
+            <w:r>
+              <w:rPr>
+                <w:lang w:val="en-US"/>
+              </w:rPr>
+              <w:t>4</w:t>
+            </w:r>
+          </w:p>
+        </w:tc>
+        <w:tc>
+          <w:tcPr>
+            <w:tcW w:w="1276" w:type="dxa"/>
+          </w:tcPr>
+          <w:p>
+            <w:pPr>
+              <w:rPr>
+                <w:lang w:val="en-US"/>
+              </w:rPr>
+            </w:pPr>
+            <w:r>
+              <w:rPr>
+                <w:lang w:val="en-US"/>
+              </w:rPr>
+              <w:t>1</w:t>
+            </w:r>
+          </w:p>
+        </w:tc>
+        <w:tc>
+          <w:tcPr>
+            <w:tcW w:w="1276" w:type="dxa"/>
+          </w:tcPr>
+          <w:p>
+            <w:pPr>
+              <w:rPr>
+                <w:lang w:val="en-US"/>
+              </w:rPr>
+            </w:pPr>
+            <w:r>
+              <w:rPr>
+                <w:lang w:val="en-US"/>
+              </w:rPr>
+              <w:t>5</w:t>
+            </w:r>
+          </w:p>
+        </w:tc>
+        <w:tc>
+          <w:tcPr>
+            <w:tcW w:w="1270" w:type="dxa"/>
+          </w:tcPr>
+          <w:p>
+            <w:pPr>
+              <w:rPr>
+                <w:lang w:val="en-US"/>
+              </w:rPr>
+            </w:pPr>
+            <w:r>
+              <w:rPr>
+                <w:lang w:val="en-US"/>
+              </w:rPr>
+              <w:t>5</w:t>
+            </w:r>
+          </w:p>
+        </w:tc>
+      </w:tr>
+      <w:tr>
+        <w:tc>
+          <w:tcPr>
+            <w:tcW w:w="2122" w:type="dxa"/>
+          </w:tcPr>
+          <w:p>
+            <w:pPr>
+              <w:rPr>
+                <w:lang w:val="en-US"/>
+              </w:rPr>
+            </w:pPr>
+            <w:r>
+              <w:rPr>
+                <w:lang w:val="en-US"/>
+              </w:rPr>
+              <w:t>It could always be that someone can’t work because of private reasons</w:t>
+            </w:r>
+          </w:p>
+        </w:tc>
+        <w:tc>
+          <w:tcPr>
+            <w:tcW w:w="1842" w:type="dxa"/>
+          </w:tcPr>
+          <w:p>
+            <w:pPr>
+              <w:rPr>
+                <w:lang w:val="en-US"/>
+              </w:rPr>
+            </w:pPr>
+            <w:r>
+              <w:rPr>
+                <w:lang w:val="en-US"/>
+              </w:rPr>
+              <w:t>If this is the case the work of this person will be assigned to other team members</w:t>
+            </w:r>
+          </w:p>
+        </w:tc>
+        <w:tc>
+          <w:tcPr>
+            <w:tcW w:w="1276" w:type="dxa"/>
+          </w:tcPr>
+          <w:p>
+            <w:pPr>
+              <w:rPr>
+                <w:lang w:val="en-US"/>
+              </w:rPr>
+            </w:pPr>
+            <w:r>
+              <w:rPr>
+                <w:lang w:val="en-US"/>
+              </w:rPr>
+              <w:t>2</w:t>
+            </w:r>
+          </w:p>
+        </w:tc>
+        <w:tc>
+          <w:tcPr>
+            <w:tcW w:w="1276" w:type="dxa"/>
+          </w:tcPr>
+          <w:p>
+            <w:pPr>
+              <w:rPr>
+                <w:lang w:val="en-US"/>
+              </w:rPr>
+            </w:pPr>
+            <w:r>
+              <w:rPr>
+                <w:lang w:val="en-US"/>
+              </w:rPr>
+              <w:t>1</w:t>
+            </w:r>
+          </w:p>
+        </w:tc>
+        <w:tc>
+          <w:tcPr>
+            <w:tcW w:w="1276" w:type="dxa"/>
+          </w:tcPr>
+          <w:p>
+            <w:pPr>
+              <w:rPr>
+                <w:lang w:val="en-US"/>
+              </w:rPr>
+            </w:pPr>
+            <w:r>
+              <w:rPr>
+                <w:lang w:val="en-US"/>
+              </w:rPr>
+              <w:t>3</w:t>
+            </w:r>
+          </w:p>
+        </w:tc>
+        <w:tc>
+          <w:tcPr>
+            <w:tcW w:w="1270" w:type="dxa"/>
+          </w:tcPr>
+          <w:p>
+            <w:pPr>
+              <w:rPr>
+                <w:lang w:val="en-US"/>
+              </w:rPr>
+            </w:pPr>
+            <w:r>
+              <w:rPr>
+                <w:lang w:val="en-US"/>
+              </w:rPr>
+              <w:t>3</w:t>
+            </w:r>
+          </w:p>
+        </w:tc>
+      </w:tr>
+      <w:tr>
+        <w:tc>
+          <w:tcPr>
+            <w:tcW w:w="2122" w:type="dxa"/>
+          </w:tcPr>
+          <w:p>
+            <w:pPr>
+              <w:rPr>
+                <w:lang w:val="en-US"/>
+              </w:rPr>
+            </w:pPr>
+            <w:r>
+              <w:rPr>
+                <w:lang w:val="en-US"/>
+              </w:rPr>
+              <w:t xml:space="preserve">If extra functions are asked for the application while developing, we will have to </w:t>
+            </w:r>
+            <w:r>
+              <w:rPr>
+                <w:lang w:val="en-US"/>
+              </w:rPr>
+              <w:t>extend our schedule</w:t>
+            </w:r>
+          </w:p>
+        </w:tc>
+        <w:tc>
+          <w:tcPr>
+            <w:tcW w:w="1842" w:type="dxa"/>
+          </w:tcPr>
+          <w:p>
+            <w:pPr>
+              <w:rPr>
+                <w:lang w:val="en-US"/>
+              </w:rPr>
+            </w:pPr>
+            <w:r>
+              <w:rPr>
+                <w:lang w:val="en-US"/>
+              </w:rPr>
+              <w:t>With enough communication this won’t be the case</w:t>
+            </w:r>
+          </w:p>
+        </w:tc>
+        <w:tc>
+          <w:tcPr>
+            <w:tcW w:w="1276" w:type="dxa"/>
+          </w:tcPr>
+          <w:p>
+            <w:pPr>
+              <w:rPr>
+                <w:lang w:val="en-US"/>
+              </w:rPr>
+            </w:pPr>
+            <w:r>
+              <w:rPr>
+                <w:lang w:val="en-US"/>
+              </w:rPr>
+              <w:t>1</w:t>
+            </w:r>
+          </w:p>
+        </w:tc>
+        <w:tc>
+          <w:tcPr>
+            <w:tcW w:w="1276" w:type="dxa"/>
+          </w:tcPr>
+          <w:p>
+            <w:pPr>
+              <w:rPr>
+                <w:lang w:val="en-US"/>
+              </w:rPr>
+            </w:pPr>
+            <w:r>
+              <w:rPr>
+                <w:lang w:val="en-US"/>
+              </w:rPr>
+              <w:t>3</w:t>
+            </w:r>
+          </w:p>
+        </w:tc>
+        <w:tc>
+          <w:tcPr>
+            <w:tcW w:w="1276" w:type="dxa"/>
+          </w:tcPr>
+          <w:p>
+            <w:pPr>
+              <w:rPr>
+                <w:lang w:val="en-US"/>
+              </w:rPr>
+            </w:pPr>
+            <w:r>
+              <w:rPr>
+                <w:lang w:val="en-US"/>
+              </w:rPr>
+              <w:t>4</w:t>
+            </w:r>
+          </w:p>
+        </w:tc>
+        <w:tc>
+          <w:tcPr>
+            <w:tcW w:w="1270" w:type="dxa"/>
+          </w:tcPr>
+          <w:p>
+            <w:pPr>
+              <w:rPr>
+                <w:lang w:val="en-US"/>
+              </w:rPr>
+            </w:pPr>
+            <w:r>
+              <w:rPr>
+                <w:lang w:val="en-US"/>
+              </w:rPr>
+              <w:t>2</w:t>
+            </w:r>
+          </w:p>
+        </w:tc>
+      </w:tr>
+    </w:tbl>
+    <w:p>
+      <w:pPr>
+        <w:rPr>
+          <w:lang w:val="en-US"/>
+        </w:rPr>
+      </w:pPr>
       <w:r>
         <w:rPr>
           <w:lang w:val="en-US"/>
         </w:rPr>
         <w:lastRenderedPageBreak/>
-        <w:t>extern</w:t>
-      </w:r>
-      <w:bookmarkEnd w:id="16"/>
-    </w:p>
-    <w:p>
-      <w:pPr>
-        <w:rPr>
-          <w:lang w:val="en-US"/>
-        </w:rPr>
-      </w:pPr>
-    </w:p>
-    <w:p>
-      <w:pPr>
-        <w:rPr>
-          <w:rStyle w:val="Kop3Char"/>
-          <w:lang w:val="en-US"/>
-        </w:rPr>
-      </w:pPr>
-      <w:bookmarkStart w:id="17" w:name="_Toc462733129"/>
-      <w:r>
-        <w:rPr>
-          <w:rStyle w:val="Kop3Char"/>
-          <w:lang w:val="en-US"/>
-        </w:rPr>
-        <w:t>Disease</w:t>
-      </w:r>
-      <w:bookmarkEnd w:id="17"/>
-      <w:r>
-        <w:rPr>
-          <w:rStyle w:val="Kop3Char"/>
-          <w:lang w:val="en-US"/>
-        </w:rPr>
-        <w:t xml:space="preserve"> (4) (1)</w:t>
-      </w:r>
-    </w:p>
-    <w:p>
-      <w:pPr>
-        <w:rPr>
-          <w:lang w:val="en-US"/>
-        </w:rPr>
-      </w:pPr>
-      <w:r>
-        <w:rPr>
-          <w:lang w:val="en-US"/>
-        </w:rPr>
-        <w:t xml:space="preserve">There is always a chance that someone gets sick within the steering committee and the project group. If the Avoid the entire steering committee or the entire project are long absent or sick, it must there be a consultation with the client Harry van </w:t>
-      </w:r>
-      <w:proofErr w:type="spellStart"/>
-      <w:r>
-        <w:rPr>
-          <w:lang w:val="en-US"/>
-        </w:rPr>
-        <w:t>Bueren</w:t>
-      </w:r>
-      <w:proofErr w:type="spellEnd"/>
-      <w:r>
-        <w:rPr>
-          <w:lang w:val="en-US"/>
-        </w:rPr>
-        <w:t>.</w:t>
-      </w:r>
-    </w:p>
-    <w:p>
-      <w:pPr>
-        <w:rPr>
-          <w:lang w:val="en-US"/>
-        </w:rPr>
-      </w:pPr>
-    </w:p>
-    <w:p>
-      <w:pPr>
-        <w:rPr>
-          <w:rStyle w:val="Kop3Char"/>
-          <w:lang w:val="en-US"/>
-        </w:rPr>
-      </w:pPr>
-      <w:bookmarkStart w:id="18" w:name="_Toc462733130"/>
-      <w:r>
-        <w:rPr>
-          <w:rStyle w:val="Kop3Char"/>
-          <w:lang w:val="en-US"/>
-        </w:rPr>
-        <w:t>Absence of project members by circumstances</w:t>
-      </w:r>
-      <w:bookmarkEnd w:id="18"/>
-      <w:r>
-        <w:rPr>
-          <w:rStyle w:val="Kop3Char"/>
-          <w:lang w:val="en-US"/>
-        </w:rPr>
-        <w:t xml:space="preserve"> </w:t>
-      </w:r>
-      <w:r>
-        <w:rPr>
-          <w:rStyle w:val="Kop3Char"/>
-          <w:lang w:val="en-US"/>
-        </w:rPr>
-        <w:t>(2) (1)</w:t>
-      </w:r>
-    </w:p>
-    <w:p>
-      <w:pPr>
-        <w:rPr>
-          <w:lang w:val="en-US"/>
-        </w:rPr>
-      </w:pPr>
-      <w:r>
-        <w:rPr>
-          <w:lang w:val="en-US"/>
-        </w:rPr>
-        <w:t xml:space="preserve">There is always someone absent due to circumstances beyond the person can do </w:t>
-      </w:r>
-      <w:proofErr w:type="gramStart"/>
-      <w:r>
-        <w:rPr>
-          <w:lang w:val="en-US"/>
-        </w:rPr>
-        <w:t>nothing ,</w:t>
-      </w:r>
-      <w:proofErr w:type="gramEnd"/>
-      <w:r>
-        <w:rPr>
-          <w:lang w:val="en-US"/>
-        </w:rPr>
-        <w:t xml:space="preserve"> concerned would already be able to start in such a case working until this person is there or else move appointment.</w:t>
-      </w:r>
-    </w:p>
-    <w:p>
-      <w:pPr>
-        <w:rPr>
-          <w:lang w:val="en-US"/>
-        </w:rPr>
-      </w:pPr>
-    </w:p>
-    <w:p>
-      <w:pPr>
-        <w:rPr>
-          <w:lang w:val="en-US"/>
-        </w:rPr>
-      </w:pPr>
-      <w:bookmarkStart w:id="19" w:name="_Toc462733131"/>
-      <w:r>
-        <w:rPr>
-          <w:rStyle w:val="Kop3Char"/>
-          <w:lang w:val="en-US"/>
-        </w:rPr>
-        <w:t>Changing the problem or goal</w:t>
-      </w:r>
-      <w:bookmarkEnd w:id="19"/>
-      <w:r>
-        <w:rPr>
-          <w:lang w:val="en-US"/>
-        </w:rPr>
-        <w:t xml:space="preserve"> </w:t>
-      </w:r>
-      <w:r>
-        <w:rPr>
-          <w:rStyle w:val="Kop3Char"/>
-        </w:rPr>
-        <w:t>(1) (3)</w:t>
-      </w:r>
-    </w:p>
-    <w:p>
-      <w:pPr>
-        <w:rPr>
-          <w:lang w:val="en-US"/>
-        </w:rPr>
-      </w:pPr>
-      <w:r>
-        <w:rPr>
-          <w:lang w:val="en-US"/>
-        </w:rPr>
-        <w:t>The opportunity for change during the project is small, b</w:t>
-      </w:r>
-      <w:r>
-        <w:rPr>
-          <w:lang w:val="en-US"/>
-        </w:rPr>
-        <w:t>ut it can prevent these changes</w:t>
-      </w:r>
-      <w:r>
-        <w:rPr>
-          <w:lang w:val="en-US"/>
-        </w:rPr>
-        <w:t>. In that case this will be communicated in due time to the steering committee and the project will be adapted in time. Also directly to the schedule to see whether this is feasible in the time remaining and it is checked whether there are alternatives to making this process in the most efficient manner.</w:t>
-      </w:r>
-      <w:r>
-        <w:rPr>
-          <w:lang w:val="en-US"/>
-        </w:rPr>
-        <w:t xml:space="preserve">       </w:t>
-      </w:r>
-      <w:bookmarkStart w:id="20" w:name="_GoBack"/>
-      <w:bookmarkEnd w:id="20"/>
-      <w:r>
-        <w:rPr>
-          <w:lang w:val="en-US"/>
-        </w:rPr>
-        <w:t xml:space="preserve">                       </w:t>
+        <w:t xml:space="preserve">                          </w:t>
       </w:r>
       <w:r>
         <w:pict>
@@ -4703,7 +4531,7 @@
             <v:path o:extrusionok="f" gradientshapeok="t" o:connecttype="rect"/>
             <o:lock v:ext="edit" aspectratio="t"/>
           </v:shapetype>
-          <v:shape id="_x0000_i1025" type="#_x0000_t75" alt="Microsoft Office-handtekeningregel..." style="width:191.55pt;height:96.3pt">
+          <v:shape id="_x0000_i1034" type="#_x0000_t75" alt="Microsoft Office-handtekeningregel..." style="width:191.25pt;height:96pt">
             <v:imagedata r:id="rId13" o:title=""/>
             <o:lock v:ext="edit" ungrouping="t" rotation="t" cropping="t" verticies="t" text="t" grouping="t"/>
             <o:signatureline v:ext="edit" id="{C2251BA7-34A9-435F-AC7B-0F1E8870F6A9}" provid="{00000000-0000-0000-0000-000000000000}" o:suggestedsigner="Harry van Bueren" o:suggestedsigner2="Manager Barroc-it" o:suggestedsigneremail="f.vangils@rocwb.nl" issignatureline="t"/>
@@ -4711,33 +4539,14 @@
         </w:pict>
       </w:r>
       <w:r>
-        <w:rPr>
-          <w:lang w:val="en-US"/>
-        </w:rPr>
-        <w:tab/>
-      </w:r>
-      <w:r>
-        <w:rPr>
-          <w:lang w:val="en-US"/>
-        </w:rPr>
-        <w:tab/>
-      </w:r>
-      <w:r>
         <w:pict>
-          <v:shape id="_x0000_i1026" type="#_x0000_t75" alt="Microsoft Office-handtekeningregel..." style="width:191.55pt;height:96.3pt">
+          <v:shape id="_x0000_i1026" type="#_x0000_t75" alt="Microsoft Office-handtekeningregel..." style="width:191.25pt;height:96pt">
             <v:imagedata r:id="rId14" o:title=""/>
             <o:lock v:ext="edit" ungrouping="t" rotation="t" cropping="t" verticies="t" text="t" grouping="t"/>
             <o:signatureline v:ext="edit" id="{93655CC8-A760-447A-9913-76E1D9DFEE1F}" provid="{00000000-0000-0000-0000-000000000000}" o:suggestedsigner="Keanu Ryan Janssen" o:suggestedsigner2="Manager Lionweb" o:suggestedsigneremail="d220329@edu.rocwb.nl" issignatureline="t"/>
           </v:shape>
         </w:pict>
       </w:r>
-    </w:p>
-    <w:p>
-      <w:pPr>
-        <w:rPr>
-          <w:lang w:val="en-US"/>
-        </w:rPr>
-      </w:pPr>
     </w:p>
     <w:sectPr>
       <w:footerReference w:type="default" r:id="rId15"/>
@@ -4807,7 +4616,7 @@
           <w:rPr>
             <w:noProof/>
           </w:rPr>
-          <w:t>7</w:t>
+          <w:t>6</w:t>
         </w:r>
         <w:r>
           <w:fldChar w:fldCharType="end"/>
@@ -5092,6 +4901,7 @@
     <w:lsdException w:name="HTML Sample" w:semiHidden="1" w:unhideWhenUsed="1"/>
     <w:lsdException w:name="HTML Typewriter" w:semiHidden="1" w:unhideWhenUsed="1"/>
     <w:lsdException w:name="HTML Variable" w:semiHidden="1" w:unhideWhenUsed="1"/>
+    <w:lsdException w:name="Normal Table" w:semiHidden="1" w:unhideWhenUsed="1"/>
     <w:lsdException w:name="annotation subject" w:semiHidden="1" w:unhideWhenUsed="1"/>
     <w:lsdException w:name="No List" w:semiHidden="1" w:unhideWhenUsed="1"/>
     <w:lsdException w:name="Outline List 1" w:semiHidden="1" w:unhideWhenUsed="1"/>
@@ -5138,8 +4948,10 @@
     <w:lsdException w:name="Table Subtle 2" w:semiHidden="1" w:unhideWhenUsed="1"/>
     <w:lsdException w:name="Table Web 1" w:semiHidden="1" w:unhideWhenUsed="1"/>
     <w:lsdException w:name="Table Web 2" w:semiHidden="1" w:unhideWhenUsed="1"/>
+    <w:lsdException w:name="Table Web 3" w:semiHidden="1" w:unhideWhenUsed="1"/>
     <w:lsdException w:name="Balloon Text" w:semiHidden="1" w:unhideWhenUsed="1"/>
     <w:lsdException w:name="Table Grid" w:uiPriority="39"/>
+    <w:lsdException w:name="Table Theme" w:semiHidden="1" w:unhideWhenUsed="1"/>
     <w:lsdException w:name="Placeholder Text" w:semiHidden="1"/>
     <w:lsdException w:name="No Spacing" w:uiPriority="1" w:qFormat="1"/>
     <w:lsdException w:name="Light Shading" w:uiPriority="60"/>
@@ -5730,6 +5542,25 @@
       <w:ind w:left="400"/>
     </w:pPr>
   </w:style>
+  <w:style w:type="table" w:styleId="Tabelraster">
+    <w:name w:val="Table Grid"/>
+    <w:basedOn w:val="Standaardtabel"/>
+    <w:uiPriority w:val="39"/>
+    <w:rsid w:val="000E3B5B"/>
+    <w:pPr>
+      <w:spacing w:after="0" w:line="240" w:lineRule="auto"/>
+    </w:pPr>
+    <w:tblPr>
+      <w:tblBorders>
+        <w:top w:val="single" w:sz="4" w:space="0" w:color="auto"/>
+        <w:left w:val="single" w:sz="4" w:space="0" w:color="auto"/>
+        <w:bottom w:val="single" w:sz="4" w:space="0" w:color="auto"/>
+        <w:right w:val="single" w:sz="4" w:space="0" w:color="auto"/>
+        <w:insideH w:val="single" w:sz="4" w:space="0" w:color="auto"/>
+        <w:insideV w:val="single" w:sz="4" w:space="0" w:color="auto"/>
+      </w:tblBorders>
+    </w:tblPr>
+  </w:style>
 </w:styles>
 </file>
 
@@ -5852,9 +5683,8 @@
     <w:panose1 w:val="020B0502040204020203"/>
     <w:charset w:val="00"/>
     <w:family w:val="swiss"/>
-    <w:notTrueType/>
     <w:pitch w:val="variable"/>
-    <w:sig w:usb0="00000003" w:usb1="00000000" w:usb2="00000000" w:usb3="00000000" w:csb0="00000001" w:csb1="00000000"/>
+    <w:sig w:usb0="E4002EFF" w:usb1="C000E47F" w:usb2="00000009" w:usb3="00000000" w:csb0="000001FF" w:csb1="00000000"/>
   </w:font>
 </w:fonts>
 </file>
@@ -5883,6 +5713,7 @@
     <w:rsid w:val="00586AC9"/>
     <w:rsid w:val="006754C1"/>
     <w:rsid w:val="009D54EB"/>
+    <w:rsid w:val="00A448BF"/>
     <w:rsid w:val="00A66DFC"/>
     <w:rsid w:val="00BD7DF0"/>
     <w:rsid w:val="00BE39C8"/>
@@ -6033,6 +5864,7 @@
     <w:lsdException w:name="HTML Sample" w:semiHidden="1" w:unhideWhenUsed="1"/>
     <w:lsdException w:name="HTML Typewriter" w:semiHidden="1" w:unhideWhenUsed="1"/>
     <w:lsdException w:name="HTML Variable" w:semiHidden="1" w:unhideWhenUsed="1"/>
+    <w:lsdException w:name="Normal Table" w:semiHidden="1" w:unhideWhenUsed="1"/>
     <w:lsdException w:name="annotation subject" w:semiHidden="1" w:unhideWhenUsed="1"/>
     <w:lsdException w:name="No List" w:semiHidden="1" w:unhideWhenUsed="1"/>
     <w:lsdException w:name="Outline List 1" w:semiHidden="1" w:unhideWhenUsed="1"/>
@@ -6079,8 +5911,10 @@
     <w:lsdException w:name="Table Subtle 2" w:semiHidden="1" w:unhideWhenUsed="1"/>
     <w:lsdException w:name="Table Web 1" w:semiHidden="1" w:unhideWhenUsed="1"/>
     <w:lsdException w:name="Table Web 2" w:semiHidden="1" w:unhideWhenUsed="1"/>
+    <w:lsdException w:name="Table Web 3" w:semiHidden="1" w:unhideWhenUsed="1"/>
     <w:lsdException w:name="Balloon Text" w:semiHidden="1" w:unhideWhenUsed="1"/>
     <w:lsdException w:name="Table Grid" w:uiPriority="39"/>
+    <w:lsdException w:name="Table Theme" w:semiHidden="1" w:unhideWhenUsed="1"/>
     <w:lsdException w:name="Placeholder Text" w:semiHidden="1"/>
     <w:lsdException w:name="No Spacing" w:uiPriority="1" w:qFormat="1"/>
     <w:lsdException w:name="Light Shading" w:uiPriority="60"/>
@@ -6632,7 +6466,7 @@
 </file>
 
 <file path=customXml/itemProps2.xml><?xml version="1.0" encoding="utf-8"?>
-<ds:datastoreItem xmlns:ds="http://schemas.openxmlformats.org/officeDocument/2006/customXml" ds:itemID="{8762B61F-9CC8-4DA8-93C6-4383B06E1B84}">
+<ds:datastoreItem xmlns:ds="http://schemas.openxmlformats.org/officeDocument/2006/customXml" ds:itemID="{CCA29900-6D42-41C4-92A7-E6771886952B}">
   <ds:schemaRefs>
     <ds:schemaRef ds:uri="http://schemas.openxmlformats.org/officeDocument/2006/bibliography"/>
   </ds:schemaRefs>

</xml_diff>